<commit_message>
Adding notes to learn_asm.docx and learn MOV,ADD,SUB,AND,OR,XOR,NOT
</commit_message>
<xml_diff>
--- a/Learn ASM/learn_asm.docx
+++ b/Learn ASM/learn_asm.docx
@@ -4,6 +4,722 @@
   <w:body>
     <w:p>
       <w:pPr>
+        <w:pStyle w:val="a4"/>
+        <w:numPr>
+          <w:ilvl w:val="0"/>
+          <w:numId w:val="2"/>
+        </w:numPr>
+        <w:ind w:firstLineChars="0"/>
+        <w:rPr>
+          <w:rFonts w:hint="eastAsia"/>
+        </w:rPr>
+      </w:pPr>
+      <w:r>
+        <w:rPr>
+          <w:rFonts w:hint="eastAsia"/>
+        </w:rPr>
+        <w:t>数据类型和容器</w:t>
+      </w:r>
+    </w:p>
+    <w:p>
+      <w:pPr>
+        <w:pStyle w:val="a4"/>
+        <w:ind w:left="420" w:firstLineChars="0" w:firstLine="0"/>
+        <w:rPr>
+          <w:rFonts w:hint="eastAsia"/>
+        </w:rPr>
+      </w:pPr>
+      <w:r>
+        <w:rPr>
+          <w:rFonts w:hint="eastAsia"/>
+        </w:rPr>
+        <w:t>立即数：一个常数，也就是一个普通的数字，不能作为容器。</w:t>
+      </w:r>
+    </w:p>
+    <w:p>
+      <w:pPr>
+        <w:pStyle w:val="a4"/>
+        <w:ind w:left="420" w:firstLineChars="0" w:firstLine="0"/>
+        <w:rPr>
+          <w:rFonts w:hint="eastAsia"/>
+        </w:rPr>
+      </w:pPr>
+    </w:p>
+    <w:p>
+      <w:pPr>
+        <w:pStyle w:val="a4"/>
+        <w:ind w:left="420" w:firstLineChars="0" w:firstLine="0"/>
+        <w:rPr>
+          <w:rFonts w:hint="eastAsia"/>
+        </w:rPr>
+      </w:pPr>
+      <w:r>
+        <w:rPr>
+          <w:rFonts w:hint="eastAsia"/>
+        </w:rPr>
+        <w:t>寄存器：</w:t>
+      </w:r>
+      <w:r>
+        <w:rPr>
+          <w:rFonts w:hint="eastAsia"/>
+        </w:rPr>
+        <w:t>CPU</w:t>
+      </w:r>
+      <w:r>
+        <w:rPr>
+          <w:rFonts w:hint="eastAsia"/>
+        </w:rPr>
+        <w:t>中的临时储存单元，</w:t>
+      </w:r>
+      <w:r>
+        <w:rPr>
+          <w:rFonts w:hint="eastAsia"/>
+        </w:rPr>
+        <w:t>80X86</w:t>
+      </w:r>
+      <w:r>
+        <w:rPr>
+          <w:rFonts w:hint="eastAsia"/>
+        </w:rPr>
+        <w:t>的</w:t>
+      </w:r>
+      <w:r>
+        <w:rPr>
+          <w:rFonts w:hint="eastAsia"/>
+        </w:rPr>
+        <w:t>32</w:t>
+      </w:r>
+      <w:r>
+        <w:rPr>
+          <w:rFonts w:hint="eastAsia"/>
+        </w:rPr>
+        <w:t>位平台</w:t>
+      </w:r>
+      <w:r>
+        <w:rPr>
+          <w:rFonts w:hint="eastAsia"/>
+        </w:rPr>
+        <w:t>平台上</w:t>
+      </w:r>
+      <w:r>
+        <w:rPr>
+          <w:rFonts w:hint="eastAsia"/>
+        </w:rPr>
+        <w:t>CPU</w:t>
+      </w:r>
+      <w:r>
+        <w:rPr>
+          <w:rFonts w:hint="eastAsia"/>
+        </w:rPr>
+        <w:t>寄存器仅有</w:t>
+      </w:r>
+      <w:r>
+        <w:rPr>
+          <w:rFonts w:hint="eastAsia"/>
+        </w:rPr>
+        <w:t>14</w:t>
+      </w:r>
+      <w:r>
+        <w:rPr>
+          <w:rFonts w:hint="eastAsia"/>
+        </w:rPr>
+        <w:t>个，寄存器速度比内存快得多，存储的可以是从</w:t>
+      </w:r>
+      <w:r>
+        <w:rPr>
+          <w:rFonts w:hint="eastAsia"/>
+        </w:rPr>
+        <w:t>0x00000000</w:t>
+      </w:r>
+      <w:r>
+        <w:rPr>
+          <w:rFonts w:hint="eastAsia"/>
+        </w:rPr>
+        <w:t>到</w:t>
+      </w:r>
+      <w:r>
+        <w:rPr>
+          <w:rFonts w:hint="eastAsia"/>
+        </w:rPr>
+        <w:t>0xFFFFFFFF</w:t>
+      </w:r>
+      <w:r>
+        <w:rPr>
+          <w:rFonts w:hint="eastAsia"/>
+        </w:rPr>
+        <w:t>之间的一个整数，一个</w:t>
+      </w:r>
+      <w:r>
+        <w:rPr>
+          <w:rFonts w:hint="eastAsia"/>
+        </w:rPr>
+        <w:t>int</w:t>
+      </w:r>
+      <w:r>
+        <w:rPr>
+          <w:rFonts w:hint="eastAsia"/>
+        </w:rPr>
+        <w:t>类型的存储大小</w:t>
+      </w:r>
+      <w:r>
+        <w:rPr>
+          <w:rFonts w:hint="eastAsia"/>
+        </w:rPr>
+        <w:t>，占</w:t>
+      </w:r>
+      <w:r>
+        <w:rPr>
+          <w:rFonts w:hint="eastAsia"/>
+        </w:rPr>
+        <w:t>32</w:t>
+      </w:r>
+      <w:r>
+        <w:rPr>
+          <w:rFonts w:hint="eastAsia"/>
+        </w:rPr>
+        <w:t>个</w:t>
+      </w:r>
+      <w:r>
+        <w:rPr>
+          <w:rFonts w:hint="eastAsia"/>
+        </w:rPr>
+        <w:t>bit</w:t>
+      </w:r>
+      <w:r>
+        <w:rPr>
+          <w:rFonts w:hint="eastAsia"/>
+        </w:rPr>
+        <w:t>，即一个</w:t>
+      </w:r>
+      <w:r>
+        <w:rPr>
+          <w:rFonts w:hint="eastAsia"/>
+        </w:rPr>
+        <w:t>DoubleWord</w:t>
+      </w:r>
+      <w:r>
+        <w:rPr>
+          <w:rFonts w:hint="eastAsia"/>
+        </w:rPr>
+        <w:t>的长度</w:t>
+      </w:r>
+      <w:r>
+        <w:rPr>
+          <w:rFonts w:hint="eastAsia"/>
+        </w:rPr>
+        <w:t>。</w:t>
+      </w:r>
+    </w:p>
+    <w:p>
+      <w:pPr>
+        <w:pStyle w:val="a4"/>
+        <w:ind w:left="420" w:firstLineChars="0" w:firstLine="0"/>
+        <w:rPr>
+          <w:rFonts w:hint="eastAsia"/>
+        </w:rPr>
+      </w:pPr>
+    </w:p>
+    <w:p>
+      <w:pPr>
+        <w:pStyle w:val="a4"/>
+        <w:ind w:left="420" w:firstLineChars="0" w:firstLine="0"/>
+        <w:rPr>
+          <w:rFonts w:hint="eastAsia"/>
+        </w:rPr>
+      </w:pPr>
+      <w:r>
+        <w:rPr>
+          <w:rFonts w:hint="eastAsia"/>
+        </w:rPr>
+        <w:t>内存：操作系统分配给程序的虚拟内存，并不是真实内存。</w:t>
+      </w:r>
+      <w:r>
+        <w:rPr>
+          <w:rFonts w:hint="eastAsia"/>
+        </w:rPr>
+        <w:t>80X86</w:t>
+      </w:r>
+      <w:r>
+        <w:rPr>
+          <w:rFonts w:hint="eastAsia"/>
+        </w:rPr>
+        <w:t>的</w:t>
+      </w:r>
+      <w:r>
+        <w:rPr>
+          <w:rFonts w:hint="eastAsia"/>
+        </w:rPr>
+        <w:t>32</w:t>
+      </w:r>
+      <w:r>
+        <w:rPr>
+          <w:rFonts w:hint="eastAsia"/>
+        </w:rPr>
+        <w:t>位平台每个进程都有</w:t>
+      </w:r>
+      <w:r>
+        <w:rPr>
+          <w:rFonts w:hint="eastAsia"/>
+        </w:rPr>
+        <w:t>4G</w:t>
+      </w:r>
+      <w:r>
+        <w:rPr>
+          <w:rFonts w:hint="eastAsia"/>
+        </w:rPr>
+        <w:t>的虚拟内存，也可以说是</w:t>
+      </w:r>
+      <w:r>
+        <w:rPr>
+          <w:rFonts w:hint="eastAsia"/>
+        </w:rPr>
+        <w:t>4GB</w:t>
+      </w:r>
+      <w:r>
+        <w:rPr>
+          <w:rFonts w:hint="eastAsia"/>
+        </w:rPr>
+        <w:t>寻址能力，地址从低位到高位分别是</w:t>
+      </w:r>
+      <w:r>
+        <w:rPr>
+          <w:rFonts w:hint="eastAsia"/>
+        </w:rPr>
+        <w:t>0x00000000</w:t>
+      </w:r>
+      <w:r>
+        <w:rPr>
+          <w:rFonts w:hint="eastAsia"/>
+        </w:rPr>
+        <w:t>到</w:t>
+      </w:r>
+      <w:r>
+        <w:rPr>
+          <w:rFonts w:hint="eastAsia"/>
+        </w:rPr>
+        <w:t>0xFFFFFFFF</w:t>
+      </w:r>
+      <w:r>
+        <w:rPr>
+          <w:rFonts w:hint="eastAsia"/>
+        </w:rPr>
+        <w:t>，占</w:t>
+      </w:r>
+      <w:r>
+        <w:rPr>
+          <w:rFonts w:hint="eastAsia"/>
+        </w:rPr>
+        <w:t>32</w:t>
+      </w:r>
+      <w:r>
+        <w:rPr>
+          <w:rFonts w:hint="eastAsia"/>
+        </w:rPr>
+        <w:t>个</w:t>
+      </w:r>
+      <w:r>
+        <w:rPr>
+          <w:rFonts w:hint="eastAsia"/>
+        </w:rPr>
+        <w:t>bit</w:t>
+      </w:r>
+      <w:r>
+        <w:rPr>
+          <w:rFonts w:hint="eastAsia"/>
+        </w:rPr>
+        <w:t>，即一个</w:t>
+      </w:r>
+      <w:r>
+        <w:rPr>
+          <w:rFonts w:hint="eastAsia"/>
+        </w:rPr>
+        <w:t>DoubleWord</w:t>
+      </w:r>
+      <w:r>
+        <w:rPr>
+          <w:rFonts w:hint="eastAsia"/>
+        </w:rPr>
+        <w:t>的长度，总共</w:t>
+      </w:r>
+      <w:r>
+        <w:rPr>
+          <w:rFonts w:hint="eastAsia"/>
+        </w:rPr>
+        <w:t>4GB</w:t>
+      </w:r>
+      <w:r>
+        <w:rPr>
+          <w:rFonts w:hint="eastAsia"/>
+        </w:rPr>
+        <w:t>。</w:t>
+      </w:r>
+    </w:p>
+    <w:p>
+      <w:pPr>
+        <w:pStyle w:val="a4"/>
+        <w:numPr>
+          <w:ilvl w:val="0"/>
+          <w:numId w:val="2"/>
+        </w:numPr>
+        <w:ind w:firstLineChars="0"/>
+        <w:rPr>
+          <w:rFonts w:hint="eastAsia"/>
+        </w:rPr>
+      </w:pPr>
+      <w:r>
+        <w:rPr>
+          <w:rFonts w:hint="eastAsia"/>
+        </w:rPr>
+        <w:t>数据储存方式：</w:t>
+      </w:r>
+    </w:p>
+    <w:p>
+      <w:pPr>
+        <w:pStyle w:val="a4"/>
+        <w:ind w:left="420" w:firstLineChars="0" w:firstLine="0"/>
+        <w:rPr>
+          <w:rFonts w:hint="eastAsia"/>
+        </w:rPr>
+      </w:pPr>
+      <w:r>
+        <w:rPr>
+          <w:rFonts w:hint="eastAsia"/>
+        </w:rPr>
+        <w:t>在内存中，一个数比如</w:t>
+      </w:r>
+      <w:r>
+        <w:rPr>
+          <w:rFonts w:hint="eastAsia"/>
+        </w:rPr>
+        <w:t>0x11223344</w:t>
+      </w:r>
+      <w:r>
+        <w:rPr>
+          <w:rFonts w:hint="eastAsia"/>
+        </w:rPr>
+        <w:t>会被分个储存，每个被分成的部分是八个</w:t>
+      </w:r>
+      <w:r>
+        <w:rPr>
+          <w:rFonts w:hint="eastAsia"/>
+        </w:rPr>
+        <w:t>bit</w:t>
+      </w:r>
+      <w:r>
+        <w:rPr>
+          <w:rFonts w:hint="eastAsia"/>
+        </w:rPr>
+        <w:t>，也就是一个</w:t>
+      </w:r>
+      <w:r>
+        <w:rPr>
+          <w:rFonts w:hint="eastAsia"/>
+        </w:rPr>
+        <w:t>byte</w:t>
+      </w:r>
+      <w:r>
+        <w:rPr>
+          <w:rFonts w:hint="eastAsia"/>
+        </w:rPr>
+        <w:t>。所以</w:t>
+      </w:r>
+      <w:r>
+        <w:rPr>
+          <w:rFonts w:hint="eastAsia"/>
+        </w:rPr>
+        <w:t>0x11223344</w:t>
+      </w:r>
+      <w:r>
+        <w:rPr>
+          <w:rFonts w:hint="eastAsia"/>
+        </w:rPr>
+        <w:t>会被分成</w:t>
+      </w:r>
+      <w:r>
+        <w:rPr>
+          <w:rFonts w:hint="eastAsia"/>
+        </w:rPr>
+        <w:t>0x11,0x22,0x33,0x44</w:t>
+      </w:r>
+      <w:r>
+        <w:rPr>
+          <w:rFonts w:hint="eastAsia"/>
+        </w:rPr>
+        <w:t>四个部分，数字的低位存在内存的高位，数据的高位存在内存的低位，这种模式被称为“小端模式”。</w:t>
+      </w:r>
+    </w:p>
+    <w:p>
+      <w:pPr>
+        <w:pStyle w:val="a4"/>
+        <w:ind w:left="420" w:firstLineChars="0" w:firstLine="0"/>
+        <w:rPr>
+          <w:rFonts w:hint="eastAsia"/>
+        </w:rPr>
+      </w:pPr>
+      <w:r>
+        <w:rPr>
+          <w:rFonts w:hint="eastAsia"/>
+        </w:rPr>
+        <w:t>从内存条上看，数据是这样的：</w:t>
+      </w:r>
+    </w:p>
+    <w:p>
+      <w:pPr>
+        <w:pStyle w:val="a4"/>
+        <w:ind w:left="420" w:firstLineChars="0" w:firstLine="0"/>
+        <w:rPr>
+          <w:rFonts w:ascii="Courier New" w:hAnsi="Courier New" w:cs="Courier New"/>
+        </w:rPr>
+      </w:pPr>
+      <w:r>
+        <w:rPr>
+          <w:rFonts w:ascii="Courier New" w:hAnsi="Courier New" w:cs="Courier New" w:hint="eastAsia"/>
+        </w:rPr>
+        <w:t xml:space="preserve">Address: </w:t>
+      </w:r>
+      <w:r>
+        <w:rPr>
+          <w:rFonts w:ascii="Courier New" w:hAnsi="Courier New" w:cs="Courier New"/>
+        </w:rPr>
+        <w:t>0x00000000 | 0x00000001 | 0x00000002 | 0x00000003</w:t>
+      </w:r>
+    </w:p>
+    <w:p>
+      <w:pPr>
+        <w:pStyle w:val="a4"/>
+        <w:ind w:left="420" w:firstLineChars="0" w:firstLine="0"/>
+        <w:rPr>
+          <w:rFonts w:ascii="Courier New" w:hAnsi="Courier New" w:cs="Courier New"/>
+        </w:rPr>
+      </w:pPr>
+      <w:r>
+        <w:rPr>
+          <w:rFonts w:ascii="Courier New" w:hAnsi="Courier New" w:cs="Courier New" w:hint="eastAsia"/>
+        </w:rPr>
+        <w:t xml:space="preserve">..Value: </w:t>
+      </w:r>
+      <w:r>
+        <w:rPr>
+          <w:rFonts w:ascii="Courier New" w:hAnsi="Courier New" w:cs="Courier New"/>
+        </w:rPr>
+        <w:t>0x4</w:t>
+      </w:r>
+      <w:r>
+        <w:rPr>
+          <w:rFonts w:ascii="Courier New" w:hAnsi="Courier New" w:cs="Courier New"/>
+        </w:rPr>
+        <w:t>4</w:t>
+      </w:r>
+      <w:r>
+        <w:rPr>
+          <w:rFonts w:ascii="Courier New" w:hAnsi="Courier New" w:cs="Courier New"/>
+        </w:rPr>
+        <w:t>.......</w:t>
+      </w:r>
+      <w:r>
+        <w:rPr>
+          <w:rFonts w:ascii="Courier New" w:hAnsi="Courier New" w:cs="Courier New" w:hint="eastAsia"/>
+        </w:rPr>
+        <w:t>| 0x33</w:t>
+      </w:r>
+      <w:r>
+        <w:rPr>
+          <w:rFonts w:ascii="Courier New" w:hAnsi="Courier New" w:cs="Courier New"/>
+        </w:rPr>
+        <w:t>.......</w:t>
+      </w:r>
+      <w:r>
+        <w:rPr>
+          <w:rFonts w:ascii="Courier New" w:hAnsi="Courier New" w:cs="Courier New" w:hint="eastAsia"/>
+        </w:rPr>
+        <w:t>| 0x22</w:t>
+      </w:r>
+      <w:r>
+        <w:rPr>
+          <w:rFonts w:ascii="Courier New" w:hAnsi="Courier New" w:cs="Courier New"/>
+        </w:rPr>
+        <w:t>.......</w:t>
+      </w:r>
+      <w:r>
+        <w:rPr>
+          <w:rFonts w:ascii="Courier New" w:hAnsi="Courier New" w:cs="Courier New" w:hint="eastAsia"/>
+        </w:rPr>
+        <w:t>| 0x11</w:t>
+      </w:r>
+      <w:r>
+        <w:rPr>
+          <w:rFonts w:ascii="Courier New" w:hAnsi="Courier New" w:cs="Courier New"/>
+        </w:rPr>
+        <w:t>......</w:t>
+      </w:r>
+    </w:p>
+    <w:p>
+      <w:pPr>
+        <w:rPr>
+          <w:rFonts w:hint="eastAsia"/>
+        </w:rPr>
+      </w:pPr>
+      <w:r>
+        <w:rPr>
+          <w:rFonts w:hint="eastAsia"/>
+        </w:rPr>
+        <w:t>三、</w:t>
+      </w:r>
+      <w:r>
+        <w:rPr>
+          <w:rFonts w:hint="eastAsia"/>
+        </w:rPr>
+        <w:t>80X86</w:t>
+      </w:r>
+      <w:r>
+        <w:rPr>
+          <w:rFonts w:hint="eastAsia"/>
+        </w:rPr>
+        <w:t>汇编指令</w:t>
+      </w:r>
+    </w:p>
+    <w:p>
+      <w:pPr>
+        <w:ind w:left="420"/>
+        <w:rPr>
+          <w:rFonts w:hint="eastAsia"/>
+          <w:i/>
+        </w:rPr>
+      </w:pPr>
+      <w:r>
+        <w:rPr>
+          <w:rFonts w:hint="eastAsia"/>
+          <w:i/>
+        </w:rPr>
+        <w:t>注意：只要没有特别提到，下列这些指令的参数都可以是</w:t>
+      </w:r>
+      <w:r>
+        <w:rPr>
+          <w:rFonts w:hint="eastAsia"/>
+          <w:i/>
+        </w:rPr>
+        <w:t>三十二位立即数、三十二位寄存器、三十二位</w:t>
+      </w:r>
+      <w:r>
+        <w:rPr>
+          <w:rFonts w:hint="eastAsia"/>
+          <w:i/>
+        </w:rPr>
+        <w:t>内存</w:t>
+      </w:r>
+      <w:r>
+        <w:rPr>
+          <w:rFonts w:hint="eastAsia"/>
+          <w:i/>
+        </w:rPr>
+        <w:t>、</w:t>
+      </w:r>
+      <w:r>
+        <w:rPr>
+          <w:rFonts w:hint="eastAsia"/>
+          <w:i/>
+        </w:rPr>
+        <w:t>十六</w:t>
+      </w:r>
+      <w:r>
+        <w:rPr>
+          <w:rFonts w:hint="eastAsia"/>
+          <w:i/>
+        </w:rPr>
+        <w:t>位立即数、十六位寄存器、十六位</w:t>
+      </w:r>
+      <w:r>
+        <w:rPr>
+          <w:rFonts w:hint="eastAsia"/>
+          <w:i/>
+        </w:rPr>
+        <w:t>内存</w:t>
+      </w:r>
+      <w:r>
+        <w:rPr>
+          <w:rFonts w:hint="eastAsia"/>
+          <w:i/>
+        </w:rPr>
+        <w:t>、</w:t>
+      </w:r>
+      <w:r>
+        <w:rPr>
+          <w:rFonts w:hint="eastAsia"/>
+          <w:i/>
+        </w:rPr>
+        <w:t>八位</w:t>
+      </w:r>
+      <w:r>
+        <w:rPr>
+          <w:rFonts w:hint="eastAsia"/>
+          <w:i/>
+        </w:rPr>
+        <w:t>立即数、八位寄存器、八位</w:t>
+      </w:r>
+      <w:r>
+        <w:rPr>
+          <w:rFonts w:hint="eastAsia"/>
+          <w:i/>
+        </w:rPr>
+        <w:t>内存。</w:t>
+      </w:r>
+    </w:p>
+    <w:p>
+      <w:pPr>
+        <w:pStyle w:val="a4"/>
+        <w:numPr>
+          <w:ilvl w:val="0"/>
+          <w:numId w:val="3"/>
+        </w:numPr>
+        <w:ind w:firstLineChars="0"/>
+        <w:rPr>
+          <w:rFonts w:hint="eastAsia"/>
+        </w:rPr>
+      </w:pPr>
+      <w:r>
+        <w:rPr>
+          <w:rFonts w:hint="eastAsia"/>
+        </w:rPr>
+        <w:t>MOV a,b</w:t>
+      </w:r>
+    </w:p>
+    <w:p>
+      <w:pPr>
+        <w:pStyle w:val="a4"/>
+        <w:ind w:left="780" w:firstLineChars="0" w:firstLine="0"/>
+        <w:rPr>
+          <w:rFonts w:hint="eastAsia"/>
+          <w:i/>
+        </w:rPr>
+      </w:pPr>
+      <w:r>
+        <w:rPr>
+          <w:rFonts w:hint="eastAsia"/>
+        </w:rPr>
+        <w:t>把</w:t>
+      </w:r>
+      <w:r>
+        <w:rPr>
+          <w:rFonts w:hint="eastAsia"/>
+        </w:rPr>
+        <w:t>b</w:t>
+      </w:r>
+      <w:r>
+        <w:rPr>
+          <w:rFonts w:hint="eastAsia"/>
+        </w:rPr>
+        <w:t>写入到</w:t>
+      </w:r>
+      <w:r>
+        <w:rPr>
+          <w:rFonts w:hint="eastAsia"/>
+        </w:rPr>
+        <w:t>a</w:t>
+      </w:r>
+    </w:p>
+    <w:p>
+      <w:pPr>
+        <w:ind w:leftChars="271" w:left="569"/>
         <w:rPr>
           <w:rFonts w:hint="eastAsia"/>
         </w:rPr>
@@ -13,57 +729,10 @@
           <w:noProof/>
         </w:rPr>
         <w:drawing>
-          <wp:inline distT="0" distB="0" distL="0" distR="0" wp14:anchorId="5FA796F7" wp14:editId="193F8F0A">
+          <wp:inline distT="0" distB="0" distL="0" distR="0" wp14:anchorId="6B865598" wp14:editId="1B8EA547">
             <wp:extent cx="5274310" cy="2965578"/>
             <wp:effectExtent l="0" t="0" r="2540" b="6350"/>
             <wp:docPr id="1" name="图片 1"/>
-            <wp:cNvGraphicFramePr>
-              <a:graphicFrameLocks xmlns:a="http://schemas.openxmlformats.org/drawingml/2006/main" noChangeAspect="1"/>
-            </wp:cNvGraphicFramePr>
-            <a:graphic xmlns:a="http://schemas.openxmlformats.org/drawingml/2006/main">
-              <a:graphicData uri="http://schemas.openxmlformats.org/drawingml/2006/picture">
-                <pic:pic xmlns:pic="http://schemas.openxmlformats.org/drawingml/2006/picture">
-                  <pic:nvPicPr>
-                    <pic:cNvPr id="0" name=""/>
-                    <pic:cNvPicPr/>
-                  </pic:nvPicPr>
-                  <pic:blipFill>
-                    <a:blip r:embed="rId5"/>
-                    <a:stretch>
-                      <a:fillRect/>
-                    </a:stretch>
-                  </pic:blipFill>
-                  <pic:spPr>
-                    <a:xfrm>
-                      <a:off x="0" y="0"/>
-                      <a:ext cx="5274310" cy="2965578"/>
-                    </a:xfrm>
-                    <a:prstGeom prst="rect">
-                      <a:avLst/>
-                    </a:prstGeom>
-                  </pic:spPr>
-                </pic:pic>
-              </a:graphicData>
-            </a:graphic>
-          </wp:inline>
-        </w:drawing>
-      </w:r>
-    </w:p>
-    <w:p>
-      <w:pPr>
-        <w:rPr>
-          <w:rFonts w:hint="eastAsia"/>
-        </w:rPr>
-      </w:pPr>
-      <w:r>
-        <w:rPr>
-          <w:noProof/>
-        </w:rPr>
-        <w:drawing>
-          <wp:inline distT="0" distB="0" distL="0" distR="0" wp14:anchorId="392A62CB" wp14:editId="205E5EB4">
-            <wp:extent cx="5274310" cy="2965578"/>
-            <wp:effectExtent l="0" t="0" r="2540" b="6350"/>
-            <wp:docPr id="2" name="图片 2"/>
             <wp:cNvGraphicFramePr>
               <a:graphicFrameLocks xmlns:a="http://schemas.openxmlformats.org/drawingml/2006/main" noChangeAspect="1"/>
             </wp:cNvGraphicFramePr>
@@ -97,16 +766,22 @@
       </w:r>
     </w:p>
     <w:p>
+      <w:pPr>
+        <w:ind w:leftChars="271" w:left="569"/>
+        <w:rPr>
+          <w:rFonts w:hint="eastAsia"/>
+        </w:rPr>
+      </w:pPr>
       <w:r>
         <w:rPr>
           <w:noProof/>
         </w:rPr>
         <w:lastRenderedPageBreak/>
         <w:drawing>
-          <wp:inline distT="0" distB="0" distL="0" distR="0" wp14:anchorId="20C4AFEE" wp14:editId="60FBC410">
+          <wp:inline distT="0" distB="0" distL="0" distR="0" wp14:anchorId="4A674E6A" wp14:editId="78380621">
             <wp:extent cx="5274310" cy="2965578"/>
             <wp:effectExtent l="0" t="0" r="2540" b="6350"/>
-            <wp:docPr id="3" name="图片 3"/>
+            <wp:docPr id="2" name="图片 2"/>
             <wp:cNvGraphicFramePr>
               <a:graphicFrameLocks xmlns:a="http://schemas.openxmlformats.org/drawingml/2006/main" noChangeAspect="1"/>
             </wp:cNvGraphicFramePr>
@@ -138,8 +813,763 @@
           </wp:inline>
         </w:drawing>
       </w:r>
+    </w:p>
+    <w:p>
+      <w:pPr>
+        <w:pStyle w:val="a4"/>
+        <w:numPr>
+          <w:ilvl w:val="0"/>
+          <w:numId w:val="3"/>
+        </w:numPr>
+        <w:ind w:firstLineChars="0"/>
+        <w:rPr>
+          <w:rFonts w:hint="eastAsia"/>
+        </w:rPr>
+      </w:pPr>
+      <w:r>
+        <w:rPr>
+          <w:rFonts w:hint="eastAsia"/>
+        </w:rPr>
+        <w:t>ADD</w:t>
+      </w:r>
+      <w:r>
+        <w:rPr>
+          <w:rFonts w:hint="eastAsia"/>
+        </w:rPr>
+        <w:t xml:space="preserve"> a,b</w:t>
+      </w:r>
+    </w:p>
+    <w:p>
+      <w:pPr>
+        <w:pStyle w:val="a4"/>
+        <w:ind w:left="780" w:firstLineChars="0" w:firstLine="0"/>
+        <w:rPr>
+          <w:rFonts w:hint="eastAsia"/>
+        </w:rPr>
+      </w:pPr>
+      <w:r>
+        <w:rPr>
+          <w:rFonts w:hint="eastAsia"/>
+        </w:rPr>
+        <w:t>a</w:t>
+      </w:r>
+      <w:r>
+        <w:rPr>
+          <w:rFonts w:hint="eastAsia"/>
+        </w:rPr>
+        <w:t>加</w:t>
+      </w:r>
+      <w:r>
+        <w:rPr>
+          <w:rFonts w:hint="eastAsia"/>
+        </w:rPr>
+        <w:t>b</w:t>
+      </w:r>
+      <w:r>
+        <w:rPr>
+          <w:rFonts w:hint="eastAsia"/>
+        </w:rPr>
+        <w:t>，结果存到</w:t>
+      </w:r>
+      <w:r>
+        <w:rPr>
+          <w:rFonts w:hint="eastAsia"/>
+        </w:rPr>
+        <w:t>a</w:t>
+      </w:r>
+    </w:p>
+    <w:p>
+      <w:pPr>
+        <w:pStyle w:val="a4"/>
+        <w:ind w:leftChars="271" w:left="569" w:firstLineChars="0" w:firstLine="0"/>
+        <w:rPr>
+          <w:rFonts w:hint="eastAsia"/>
+        </w:rPr>
+      </w:pPr>
+      <w:r>
+        <w:rPr>
+          <w:noProof/>
+        </w:rPr>
+        <w:drawing>
+          <wp:inline distT="0" distB="0" distL="0" distR="0" wp14:anchorId="18502716" wp14:editId="55F83DA6">
+            <wp:extent cx="5274310" cy="2978398"/>
+            <wp:effectExtent l="0" t="0" r="2540" b="0"/>
+            <wp:docPr id="4" name="图片 4"/>
+            <wp:cNvGraphicFramePr>
+              <a:graphicFrameLocks xmlns:a="http://schemas.openxmlformats.org/drawingml/2006/main" noChangeAspect="1"/>
+            </wp:cNvGraphicFramePr>
+            <a:graphic xmlns:a="http://schemas.openxmlformats.org/drawingml/2006/main">
+              <a:graphicData uri="http://schemas.openxmlformats.org/drawingml/2006/picture">
+                <pic:pic xmlns:pic="http://schemas.openxmlformats.org/drawingml/2006/picture">
+                  <pic:nvPicPr>
+                    <pic:cNvPr id="0" name=""/>
+                    <pic:cNvPicPr/>
+                  </pic:nvPicPr>
+                  <pic:blipFill>
+                    <a:blip r:embed="rId8"/>
+                    <a:stretch>
+                      <a:fillRect/>
+                    </a:stretch>
+                  </pic:blipFill>
+                  <pic:spPr>
+                    <a:xfrm>
+                      <a:off x="0" y="0"/>
+                      <a:ext cx="5274310" cy="2978398"/>
+                    </a:xfrm>
+                    <a:prstGeom prst="rect">
+                      <a:avLst/>
+                    </a:prstGeom>
+                  </pic:spPr>
+                </pic:pic>
+              </a:graphicData>
+            </a:graphic>
+          </wp:inline>
+        </w:drawing>
+      </w:r>
+    </w:p>
+    <w:p>
+      <w:pPr>
+        <w:ind w:left="420" w:firstLine="149"/>
+        <w:rPr>
+          <w:rFonts w:hint="eastAsia"/>
+        </w:rPr>
+      </w:pPr>
+      <w:r>
+        <w:rPr>
+          <w:rFonts w:hint="eastAsia"/>
+        </w:rPr>
+        <w:t>PS:</w:t>
+      </w:r>
+      <w:r>
+        <w:rPr>
+          <w:rFonts w:hint="eastAsia"/>
+        </w:rPr>
+        <w:t>使用内存的</w:t>
+      </w:r>
+      <w:r>
+        <w:rPr>
+          <w:rFonts w:hint="eastAsia"/>
+        </w:rPr>
+        <w:t>ADD</w:t>
+      </w:r>
+      <w:r>
+        <w:rPr>
+          <w:rFonts w:hint="eastAsia"/>
+        </w:rPr>
+        <w:t>。之后的指令如果没有特别说明，也可以有一个参数使用内存地址，但不能两个参数都用内存地址。</w:t>
+      </w:r>
       <w:bookmarkStart w:id="0" w:name="_GoBack"/>
       <w:bookmarkEnd w:id="0"/>
+    </w:p>
+    <w:p>
+      <w:pPr>
+        <w:ind w:left="420" w:firstLine="149"/>
+        <w:rPr>
+          <w:rFonts w:hint="eastAsia"/>
+        </w:rPr>
+      </w:pPr>
+      <w:r>
+        <w:rPr>
+          <w:noProof/>
+        </w:rPr>
+        <w:lastRenderedPageBreak/>
+        <w:drawing>
+          <wp:inline distT="0" distB="0" distL="0" distR="0" wp14:anchorId="105767D9" wp14:editId="0437BC7D">
+            <wp:extent cx="5274310" cy="2978398"/>
+            <wp:effectExtent l="0" t="0" r="2540" b="0"/>
+            <wp:docPr id="10" name="图片 10"/>
+            <wp:cNvGraphicFramePr>
+              <a:graphicFrameLocks xmlns:a="http://schemas.openxmlformats.org/drawingml/2006/main" noChangeAspect="1"/>
+            </wp:cNvGraphicFramePr>
+            <a:graphic xmlns:a="http://schemas.openxmlformats.org/drawingml/2006/main">
+              <a:graphicData uri="http://schemas.openxmlformats.org/drawingml/2006/picture">
+                <pic:pic xmlns:pic="http://schemas.openxmlformats.org/drawingml/2006/picture">
+                  <pic:nvPicPr>
+                    <pic:cNvPr id="0" name=""/>
+                    <pic:cNvPicPr/>
+                  </pic:nvPicPr>
+                  <pic:blipFill>
+                    <a:blip r:embed="rId9"/>
+                    <a:stretch>
+                      <a:fillRect/>
+                    </a:stretch>
+                  </pic:blipFill>
+                  <pic:spPr>
+                    <a:xfrm>
+                      <a:off x="0" y="0"/>
+                      <a:ext cx="5274310" cy="2978398"/>
+                    </a:xfrm>
+                    <a:prstGeom prst="rect">
+                      <a:avLst/>
+                    </a:prstGeom>
+                  </pic:spPr>
+                </pic:pic>
+              </a:graphicData>
+            </a:graphic>
+          </wp:inline>
+        </w:drawing>
+      </w:r>
+    </w:p>
+    <w:p>
+      <w:pPr>
+        <w:pStyle w:val="a4"/>
+        <w:numPr>
+          <w:ilvl w:val="0"/>
+          <w:numId w:val="3"/>
+        </w:numPr>
+        <w:ind w:firstLineChars="0"/>
+        <w:rPr>
+          <w:rFonts w:hint="eastAsia"/>
+        </w:rPr>
+      </w:pPr>
+      <w:r>
+        <w:rPr>
+          <w:rFonts w:hint="eastAsia"/>
+        </w:rPr>
+        <w:t>SUB</w:t>
+      </w:r>
+      <w:r>
+        <w:rPr>
+          <w:rFonts w:hint="eastAsia"/>
+        </w:rPr>
+        <w:t xml:space="preserve"> a,b</w:t>
+      </w:r>
+    </w:p>
+    <w:p>
+      <w:pPr>
+        <w:pStyle w:val="a4"/>
+        <w:ind w:left="780" w:firstLineChars="0" w:firstLine="0"/>
+        <w:rPr>
+          <w:rFonts w:hint="eastAsia"/>
+        </w:rPr>
+      </w:pPr>
+      <w:r>
+        <w:rPr>
+          <w:rFonts w:hint="eastAsia"/>
+        </w:rPr>
+        <w:t>a</w:t>
+      </w:r>
+      <w:r>
+        <w:rPr>
+          <w:rFonts w:hint="eastAsia"/>
+        </w:rPr>
+        <w:t>减</w:t>
+      </w:r>
+      <w:r>
+        <w:rPr>
+          <w:rFonts w:hint="eastAsia"/>
+        </w:rPr>
+        <w:t>b</w:t>
+      </w:r>
+      <w:r>
+        <w:rPr>
+          <w:rFonts w:hint="eastAsia"/>
+        </w:rPr>
+        <w:t>，结果存到</w:t>
+      </w:r>
+      <w:r>
+        <w:rPr>
+          <w:rFonts w:hint="eastAsia"/>
+        </w:rPr>
+        <w:t>a</w:t>
+      </w:r>
+    </w:p>
+    <w:p>
+      <w:pPr>
+        <w:pStyle w:val="a4"/>
+        <w:ind w:leftChars="271" w:left="569" w:firstLineChars="0" w:firstLine="0"/>
+        <w:rPr>
+          <w:rFonts w:hint="eastAsia"/>
+        </w:rPr>
+      </w:pPr>
+      <w:r>
+        <w:rPr>
+          <w:noProof/>
+        </w:rPr>
+        <w:drawing>
+          <wp:inline distT="0" distB="0" distL="0" distR="0" wp14:anchorId="2F61EE29" wp14:editId="5AFA611A">
+            <wp:extent cx="5274310" cy="2978398"/>
+            <wp:effectExtent l="0" t="0" r="2540" b="0"/>
+            <wp:docPr id="5" name="图片 5"/>
+            <wp:cNvGraphicFramePr>
+              <a:graphicFrameLocks xmlns:a="http://schemas.openxmlformats.org/drawingml/2006/main" noChangeAspect="1"/>
+            </wp:cNvGraphicFramePr>
+            <a:graphic xmlns:a="http://schemas.openxmlformats.org/drawingml/2006/main">
+              <a:graphicData uri="http://schemas.openxmlformats.org/drawingml/2006/picture">
+                <pic:pic xmlns:pic="http://schemas.openxmlformats.org/drawingml/2006/picture">
+                  <pic:nvPicPr>
+                    <pic:cNvPr id="0" name=""/>
+                    <pic:cNvPicPr/>
+                  </pic:nvPicPr>
+                  <pic:blipFill>
+                    <a:blip r:embed="rId10"/>
+                    <a:stretch>
+                      <a:fillRect/>
+                    </a:stretch>
+                  </pic:blipFill>
+                  <pic:spPr>
+                    <a:xfrm>
+                      <a:off x="0" y="0"/>
+                      <a:ext cx="5274310" cy="2978398"/>
+                    </a:xfrm>
+                    <a:prstGeom prst="rect">
+                      <a:avLst/>
+                    </a:prstGeom>
+                  </pic:spPr>
+                </pic:pic>
+              </a:graphicData>
+            </a:graphic>
+          </wp:inline>
+        </w:drawing>
+      </w:r>
+    </w:p>
+    <w:p>
+      <w:pPr>
+        <w:pStyle w:val="a4"/>
+        <w:numPr>
+          <w:ilvl w:val="0"/>
+          <w:numId w:val="3"/>
+        </w:numPr>
+        <w:ind w:firstLineChars="0"/>
+        <w:rPr>
+          <w:rFonts w:hint="eastAsia"/>
+        </w:rPr>
+      </w:pPr>
+      <w:r>
+        <w:rPr>
+          <w:rFonts w:hint="eastAsia"/>
+        </w:rPr>
+        <w:t>AND</w:t>
+      </w:r>
+      <w:r>
+        <w:rPr>
+          <w:rFonts w:hint="eastAsia"/>
+        </w:rPr>
+        <w:t xml:space="preserve"> a,b</w:t>
+      </w:r>
+    </w:p>
+    <w:p>
+      <w:pPr>
+        <w:pStyle w:val="a4"/>
+        <w:ind w:left="780" w:firstLineChars="0" w:firstLine="0"/>
+        <w:rPr>
+          <w:rFonts w:hint="eastAsia"/>
+        </w:rPr>
+      </w:pPr>
+      <w:r>
+        <w:rPr>
+          <w:rFonts w:hint="eastAsia"/>
+        </w:rPr>
+        <w:t>a</w:t>
+      </w:r>
+      <w:r>
+        <w:rPr>
+          <w:rFonts w:hint="eastAsia"/>
+        </w:rPr>
+        <w:t>与</w:t>
+      </w:r>
+      <w:r>
+        <w:rPr>
+          <w:rFonts w:hint="eastAsia"/>
+        </w:rPr>
+        <w:t>b</w:t>
+      </w:r>
+      <w:r>
+        <w:rPr>
+          <w:rFonts w:hint="eastAsia"/>
+        </w:rPr>
+        <w:t>，结果存到</w:t>
+      </w:r>
+      <w:r>
+        <w:rPr>
+          <w:rFonts w:hint="eastAsia"/>
+        </w:rPr>
+        <w:t>a</w:t>
+      </w:r>
+    </w:p>
+    <w:p>
+      <w:pPr>
+        <w:pStyle w:val="a4"/>
+        <w:ind w:leftChars="271" w:left="569" w:firstLineChars="0" w:firstLine="0"/>
+        <w:rPr>
+          <w:rFonts w:hint="eastAsia"/>
+        </w:rPr>
+      </w:pPr>
+      <w:r>
+        <w:rPr>
+          <w:noProof/>
+        </w:rPr>
+        <w:lastRenderedPageBreak/>
+        <w:drawing>
+          <wp:inline distT="0" distB="0" distL="0" distR="0" wp14:anchorId="526C03DA" wp14:editId="14DCA122">
+            <wp:extent cx="5274310" cy="2978398"/>
+            <wp:effectExtent l="0" t="0" r="2540" b="0"/>
+            <wp:docPr id="6" name="图片 6"/>
+            <wp:cNvGraphicFramePr>
+              <a:graphicFrameLocks xmlns:a="http://schemas.openxmlformats.org/drawingml/2006/main" noChangeAspect="1"/>
+            </wp:cNvGraphicFramePr>
+            <a:graphic xmlns:a="http://schemas.openxmlformats.org/drawingml/2006/main">
+              <a:graphicData uri="http://schemas.openxmlformats.org/drawingml/2006/picture">
+                <pic:pic xmlns:pic="http://schemas.openxmlformats.org/drawingml/2006/picture">
+                  <pic:nvPicPr>
+                    <pic:cNvPr id="0" name=""/>
+                    <pic:cNvPicPr/>
+                  </pic:nvPicPr>
+                  <pic:blipFill>
+                    <a:blip r:embed="rId11"/>
+                    <a:stretch>
+                      <a:fillRect/>
+                    </a:stretch>
+                  </pic:blipFill>
+                  <pic:spPr>
+                    <a:xfrm>
+                      <a:off x="0" y="0"/>
+                      <a:ext cx="5274310" cy="2978398"/>
+                    </a:xfrm>
+                    <a:prstGeom prst="rect">
+                      <a:avLst/>
+                    </a:prstGeom>
+                  </pic:spPr>
+                </pic:pic>
+              </a:graphicData>
+            </a:graphic>
+          </wp:inline>
+        </w:drawing>
+      </w:r>
+    </w:p>
+    <w:p>
+      <w:pPr>
+        <w:pStyle w:val="a4"/>
+        <w:numPr>
+          <w:ilvl w:val="0"/>
+          <w:numId w:val="3"/>
+        </w:numPr>
+        <w:ind w:firstLineChars="0"/>
+        <w:rPr>
+          <w:rFonts w:hint="eastAsia"/>
+        </w:rPr>
+      </w:pPr>
+      <w:r>
+        <w:rPr>
+          <w:rFonts w:hint="eastAsia"/>
+        </w:rPr>
+        <w:t>OR</w:t>
+      </w:r>
+      <w:r>
+        <w:rPr>
+          <w:rFonts w:hint="eastAsia"/>
+        </w:rPr>
+        <w:t xml:space="preserve"> a,b</w:t>
+      </w:r>
+    </w:p>
+    <w:p>
+      <w:pPr>
+        <w:pStyle w:val="a4"/>
+        <w:ind w:left="780" w:firstLineChars="0" w:firstLine="0"/>
+        <w:rPr>
+          <w:rFonts w:hint="eastAsia"/>
+        </w:rPr>
+      </w:pPr>
+      <w:r>
+        <w:rPr>
+          <w:rFonts w:hint="eastAsia"/>
+        </w:rPr>
+        <w:t>a</w:t>
+      </w:r>
+      <w:r>
+        <w:rPr>
+          <w:rFonts w:hint="eastAsia"/>
+        </w:rPr>
+        <w:t>或</w:t>
+      </w:r>
+      <w:r>
+        <w:rPr>
+          <w:rFonts w:hint="eastAsia"/>
+        </w:rPr>
+        <w:t>b</w:t>
+      </w:r>
+      <w:r>
+        <w:rPr>
+          <w:rFonts w:hint="eastAsia"/>
+        </w:rPr>
+        <w:t>，结果存到</w:t>
+      </w:r>
+      <w:r>
+        <w:rPr>
+          <w:rFonts w:hint="eastAsia"/>
+        </w:rPr>
+        <w:t>a</w:t>
+      </w:r>
+    </w:p>
+    <w:p>
+      <w:pPr>
+        <w:pStyle w:val="a4"/>
+        <w:ind w:leftChars="271" w:left="569" w:firstLineChars="0" w:firstLine="0"/>
+        <w:rPr>
+          <w:rFonts w:hint="eastAsia"/>
+        </w:rPr>
+      </w:pPr>
+      <w:r>
+        <w:rPr>
+          <w:noProof/>
+        </w:rPr>
+        <w:drawing>
+          <wp:inline distT="0" distB="0" distL="0" distR="0" wp14:anchorId="6F1E4E25" wp14:editId="78A8D581">
+            <wp:extent cx="5274310" cy="2978398"/>
+            <wp:effectExtent l="0" t="0" r="2540" b="0"/>
+            <wp:docPr id="7" name="图片 7"/>
+            <wp:cNvGraphicFramePr>
+              <a:graphicFrameLocks xmlns:a="http://schemas.openxmlformats.org/drawingml/2006/main" noChangeAspect="1"/>
+            </wp:cNvGraphicFramePr>
+            <a:graphic xmlns:a="http://schemas.openxmlformats.org/drawingml/2006/main">
+              <a:graphicData uri="http://schemas.openxmlformats.org/drawingml/2006/picture">
+                <pic:pic xmlns:pic="http://schemas.openxmlformats.org/drawingml/2006/picture">
+                  <pic:nvPicPr>
+                    <pic:cNvPr id="0" name=""/>
+                    <pic:cNvPicPr/>
+                  </pic:nvPicPr>
+                  <pic:blipFill>
+                    <a:blip r:embed="rId12"/>
+                    <a:stretch>
+                      <a:fillRect/>
+                    </a:stretch>
+                  </pic:blipFill>
+                  <pic:spPr>
+                    <a:xfrm>
+                      <a:off x="0" y="0"/>
+                      <a:ext cx="5274310" cy="2978398"/>
+                    </a:xfrm>
+                    <a:prstGeom prst="rect">
+                      <a:avLst/>
+                    </a:prstGeom>
+                  </pic:spPr>
+                </pic:pic>
+              </a:graphicData>
+            </a:graphic>
+          </wp:inline>
+        </w:drawing>
+      </w:r>
+    </w:p>
+    <w:p>
+      <w:pPr>
+        <w:pStyle w:val="a4"/>
+        <w:numPr>
+          <w:ilvl w:val="0"/>
+          <w:numId w:val="3"/>
+        </w:numPr>
+        <w:ind w:firstLineChars="0"/>
+        <w:rPr>
+          <w:rFonts w:hint="eastAsia"/>
+        </w:rPr>
+      </w:pPr>
+      <w:r>
+        <w:rPr>
+          <w:rFonts w:hint="eastAsia"/>
+        </w:rPr>
+        <w:t>XOR</w:t>
+      </w:r>
+      <w:r>
+        <w:rPr>
+          <w:rFonts w:hint="eastAsia"/>
+        </w:rPr>
+        <w:t xml:space="preserve"> a,b</w:t>
+      </w:r>
+    </w:p>
+    <w:p>
+      <w:pPr>
+        <w:pStyle w:val="a4"/>
+        <w:ind w:left="780" w:firstLineChars="0" w:firstLine="0"/>
+        <w:rPr>
+          <w:rFonts w:hint="eastAsia"/>
+        </w:rPr>
+      </w:pPr>
+      <w:r>
+        <w:rPr>
+          <w:rFonts w:hint="eastAsia"/>
+        </w:rPr>
+        <w:t>a</w:t>
+      </w:r>
+      <w:r>
+        <w:rPr>
+          <w:rFonts w:hint="eastAsia"/>
+        </w:rPr>
+        <w:t>异或</w:t>
+      </w:r>
+      <w:r>
+        <w:rPr>
+          <w:rFonts w:hint="eastAsia"/>
+        </w:rPr>
+        <w:t>b</w:t>
+      </w:r>
+      <w:r>
+        <w:rPr>
+          <w:rFonts w:hint="eastAsia"/>
+        </w:rPr>
+        <w:t>，结果存到</w:t>
+      </w:r>
+      <w:r>
+        <w:rPr>
+          <w:rFonts w:hint="eastAsia"/>
+        </w:rPr>
+        <w:t>a</w:t>
+      </w:r>
+    </w:p>
+    <w:p>
+      <w:pPr>
+        <w:pStyle w:val="a4"/>
+        <w:ind w:leftChars="271" w:left="569" w:firstLineChars="0" w:firstLine="0"/>
+        <w:rPr>
+          <w:rFonts w:hint="eastAsia"/>
+        </w:rPr>
+      </w:pPr>
+      <w:r>
+        <w:rPr>
+          <w:noProof/>
+        </w:rPr>
+        <w:lastRenderedPageBreak/>
+        <w:drawing>
+          <wp:inline distT="0" distB="0" distL="0" distR="0" wp14:anchorId="00139DA5" wp14:editId="0B936616">
+            <wp:extent cx="5274310" cy="2978398"/>
+            <wp:effectExtent l="0" t="0" r="2540" b="0"/>
+            <wp:docPr id="8" name="图片 8"/>
+            <wp:cNvGraphicFramePr>
+              <a:graphicFrameLocks xmlns:a="http://schemas.openxmlformats.org/drawingml/2006/main" noChangeAspect="1"/>
+            </wp:cNvGraphicFramePr>
+            <a:graphic xmlns:a="http://schemas.openxmlformats.org/drawingml/2006/main">
+              <a:graphicData uri="http://schemas.openxmlformats.org/drawingml/2006/picture">
+                <pic:pic xmlns:pic="http://schemas.openxmlformats.org/drawingml/2006/picture">
+                  <pic:nvPicPr>
+                    <pic:cNvPr id="0" name=""/>
+                    <pic:cNvPicPr/>
+                  </pic:nvPicPr>
+                  <pic:blipFill>
+                    <a:blip r:embed="rId13"/>
+                    <a:stretch>
+                      <a:fillRect/>
+                    </a:stretch>
+                  </pic:blipFill>
+                  <pic:spPr>
+                    <a:xfrm>
+                      <a:off x="0" y="0"/>
+                      <a:ext cx="5274310" cy="2978398"/>
+                    </a:xfrm>
+                    <a:prstGeom prst="rect">
+                      <a:avLst/>
+                    </a:prstGeom>
+                  </pic:spPr>
+                </pic:pic>
+              </a:graphicData>
+            </a:graphic>
+          </wp:inline>
+        </w:drawing>
+      </w:r>
+    </w:p>
+    <w:p>
+      <w:pPr>
+        <w:pStyle w:val="a4"/>
+        <w:numPr>
+          <w:ilvl w:val="0"/>
+          <w:numId w:val="3"/>
+        </w:numPr>
+        <w:ind w:firstLineChars="0"/>
+        <w:rPr>
+          <w:rFonts w:hint="eastAsia"/>
+        </w:rPr>
+      </w:pPr>
+      <w:r>
+        <w:rPr>
+          <w:rFonts w:hint="eastAsia"/>
+        </w:rPr>
+        <w:t>NOT</w:t>
+      </w:r>
+      <w:r>
+        <w:rPr>
+          <w:rFonts w:hint="eastAsia"/>
+        </w:rPr>
+        <w:t xml:space="preserve"> a</w:t>
+      </w:r>
+    </w:p>
+    <w:p>
+      <w:pPr>
+        <w:pStyle w:val="a4"/>
+        <w:ind w:left="780" w:firstLineChars="0" w:firstLine="0"/>
+        <w:rPr>
+          <w:rFonts w:hint="eastAsia"/>
+        </w:rPr>
+      </w:pPr>
+      <w:r>
+        <w:rPr>
+          <w:rFonts w:hint="eastAsia"/>
+        </w:rPr>
+        <w:t>非</w:t>
+      </w:r>
+      <w:r>
+        <w:rPr>
+          <w:rFonts w:hint="eastAsia"/>
+        </w:rPr>
+        <w:t>a</w:t>
+      </w:r>
+      <w:r>
+        <w:rPr>
+          <w:rFonts w:hint="eastAsia"/>
+        </w:rPr>
+        <w:t>，结果存到</w:t>
+      </w:r>
+      <w:r>
+        <w:rPr>
+          <w:rFonts w:hint="eastAsia"/>
+        </w:rPr>
+        <w:t>a</w:t>
+      </w:r>
+    </w:p>
+    <w:p>
+      <w:pPr>
+        <w:pStyle w:val="a4"/>
+        <w:ind w:leftChars="271" w:left="569" w:firstLineChars="0" w:firstLine="0"/>
+        <w:rPr>
+          <w:rFonts w:hint="eastAsia"/>
+        </w:rPr>
+      </w:pPr>
+      <w:r>
+        <w:rPr>
+          <w:noProof/>
+        </w:rPr>
+        <w:drawing>
+          <wp:inline distT="0" distB="0" distL="0" distR="0" wp14:anchorId="65460B29" wp14:editId="4B271077">
+            <wp:extent cx="5274310" cy="2978398"/>
+            <wp:effectExtent l="0" t="0" r="2540" b="0"/>
+            <wp:docPr id="9" name="图片 9"/>
+            <wp:cNvGraphicFramePr>
+              <a:graphicFrameLocks xmlns:a="http://schemas.openxmlformats.org/drawingml/2006/main" noChangeAspect="1"/>
+            </wp:cNvGraphicFramePr>
+            <a:graphic xmlns:a="http://schemas.openxmlformats.org/drawingml/2006/main">
+              <a:graphicData uri="http://schemas.openxmlformats.org/drawingml/2006/picture">
+                <pic:pic xmlns:pic="http://schemas.openxmlformats.org/drawingml/2006/picture">
+                  <pic:nvPicPr>
+                    <pic:cNvPr id="0" name=""/>
+                    <pic:cNvPicPr/>
+                  </pic:nvPicPr>
+                  <pic:blipFill>
+                    <a:blip r:embed="rId14"/>
+                    <a:stretch>
+                      <a:fillRect/>
+                    </a:stretch>
+                  </pic:blipFill>
+                  <pic:spPr>
+                    <a:xfrm>
+                      <a:off x="0" y="0"/>
+                      <a:ext cx="5274310" cy="2978398"/>
+                    </a:xfrm>
+                    <a:prstGeom prst="rect">
+                      <a:avLst/>
+                    </a:prstGeom>
+                  </pic:spPr>
+                </pic:pic>
+              </a:graphicData>
+            </a:graphic>
+          </wp:inline>
+        </w:drawing>
+      </w:r>
     </w:p>
     <w:sectPr>
       <w:pgSz w:w="11906" w:h="16838"/>
@@ -149,6 +1579,287 @@
     </w:sectPr>
   </w:body>
 </w:document>
+</file>
+
+<file path=word/numbering.xml><?xml version="1.0" encoding="utf-8"?>
+<w:numbering xmlns:wpc="http://schemas.microsoft.com/office/word/2010/wordprocessingCanvas" xmlns:mc="http://schemas.openxmlformats.org/markup-compatibility/2006" xmlns:o="urn:schemas-microsoft-com:office:office" xmlns:r="http://schemas.openxmlformats.org/officeDocument/2006/relationships" xmlns:m="http://schemas.openxmlformats.org/officeDocument/2006/math" xmlns:v="urn:schemas-microsoft-com:vml" xmlns:wp14="http://schemas.microsoft.com/office/word/2010/wordprocessingDrawing" xmlns:wp="http://schemas.openxmlformats.org/drawingml/2006/wordprocessingDrawing" xmlns:w10="urn:schemas-microsoft-com:office:word" xmlns:w="http://schemas.openxmlformats.org/wordprocessingml/2006/main" xmlns:w14="http://schemas.microsoft.com/office/word/2010/wordml" xmlns:wpg="http://schemas.microsoft.com/office/word/2010/wordprocessingGroup" xmlns:wpi="http://schemas.microsoft.com/office/word/2010/wordprocessingInk" xmlns:wne="http://schemas.microsoft.com/office/word/2006/wordml" xmlns:wps="http://schemas.microsoft.com/office/word/2010/wordprocessingShape" mc:Ignorable="w14 wp14">
+  <w:abstractNum w:abstractNumId="0">
+    <w:nsid w:val="14094CC7"/>
+    <w:multiLevelType w:val="hybridMultilevel"/>
+    <w:tmpl w:val="119E367C"/>
+    <w:lvl w:ilvl="0" w:tplc="B95209E0">
+      <w:start w:val="1"/>
+      <w:numFmt w:val="decimal"/>
+      <w:lvlText w:val="%1."/>
+      <w:lvlJc w:val="left"/>
+      <w:pPr>
+        <w:ind w:left="644" w:hanging="360"/>
+      </w:pPr>
+      <w:rPr>
+        <w:rFonts w:hint="default"/>
+      </w:rPr>
+    </w:lvl>
+    <w:lvl w:ilvl="1" w:tplc="04090019" w:tentative="1">
+      <w:start w:val="1"/>
+      <w:numFmt w:val="lowerLetter"/>
+      <w:lvlText w:val="%2)"/>
+      <w:lvlJc w:val="left"/>
+      <w:pPr>
+        <w:ind w:left="1124" w:hanging="420"/>
+      </w:pPr>
+    </w:lvl>
+    <w:lvl w:ilvl="2" w:tplc="0409001B" w:tentative="1">
+      <w:start w:val="1"/>
+      <w:numFmt w:val="lowerRoman"/>
+      <w:lvlText w:val="%3."/>
+      <w:lvlJc w:val="right"/>
+      <w:pPr>
+        <w:ind w:left="1544" w:hanging="420"/>
+      </w:pPr>
+    </w:lvl>
+    <w:lvl w:ilvl="3" w:tplc="0409000F" w:tentative="1">
+      <w:start w:val="1"/>
+      <w:numFmt w:val="decimal"/>
+      <w:lvlText w:val="%4."/>
+      <w:lvlJc w:val="left"/>
+      <w:pPr>
+        <w:ind w:left="1964" w:hanging="420"/>
+      </w:pPr>
+    </w:lvl>
+    <w:lvl w:ilvl="4" w:tplc="04090019" w:tentative="1">
+      <w:start w:val="1"/>
+      <w:numFmt w:val="lowerLetter"/>
+      <w:lvlText w:val="%5)"/>
+      <w:lvlJc w:val="left"/>
+      <w:pPr>
+        <w:ind w:left="2384" w:hanging="420"/>
+      </w:pPr>
+    </w:lvl>
+    <w:lvl w:ilvl="5" w:tplc="0409001B" w:tentative="1">
+      <w:start w:val="1"/>
+      <w:numFmt w:val="lowerRoman"/>
+      <w:lvlText w:val="%6."/>
+      <w:lvlJc w:val="right"/>
+      <w:pPr>
+        <w:ind w:left="2804" w:hanging="420"/>
+      </w:pPr>
+    </w:lvl>
+    <w:lvl w:ilvl="6" w:tplc="0409000F" w:tentative="1">
+      <w:start w:val="1"/>
+      <w:numFmt w:val="decimal"/>
+      <w:lvlText w:val="%7."/>
+      <w:lvlJc w:val="left"/>
+      <w:pPr>
+        <w:ind w:left="3224" w:hanging="420"/>
+      </w:pPr>
+    </w:lvl>
+    <w:lvl w:ilvl="7" w:tplc="04090019" w:tentative="1">
+      <w:start w:val="1"/>
+      <w:numFmt w:val="lowerLetter"/>
+      <w:lvlText w:val="%8)"/>
+      <w:lvlJc w:val="left"/>
+      <w:pPr>
+        <w:ind w:left="3644" w:hanging="420"/>
+      </w:pPr>
+    </w:lvl>
+    <w:lvl w:ilvl="8" w:tplc="0409001B" w:tentative="1">
+      <w:start w:val="1"/>
+      <w:numFmt w:val="lowerRoman"/>
+      <w:lvlText w:val="%9."/>
+      <w:lvlJc w:val="right"/>
+      <w:pPr>
+        <w:ind w:left="4064" w:hanging="420"/>
+      </w:pPr>
+    </w:lvl>
+  </w:abstractNum>
+  <w:abstractNum w:abstractNumId="1">
+    <w:nsid w:val="499F289B"/>
+    <w:multiLevelType w:val="hybridMultilevel"/>
+    <w:tmpl w:val="1374C692"/>
+    <w:lvl w:ilvl="0" w:tplc="B4B631CE">
+      <w:start w:val="1"/>
+      <w:numFmt w:val="japaneseCounting"/>
+      <w:lvlText w:val="%1、"/>
+      <w:lvlJc w:val="left"/>
+      <w:pPr>
+        <w:ind w:left="420" w:hanging="420"/>
+      </w:pPr>
+      <w:rPr>
+        <w:rFonts w:hint="default"/>
+      </w:rPr>
+    </w:lvl>
+    <w:lvl w:ilvl="1" w:tplc="04090019" w:tentative="1">
+      <w:start w:val="1"/>
+      <w:numFmt w:val="lowerLetter"/>
+      <w:lvlText w:val="%2)"/>
+      <w:lvlJc w:val="left"/>
+      <w:pPr>
+        <w:ind w:left="840" w:hanging="420"/>
+      </w:pPr>
+    </w:lvl>
+    <w:lvl w:ilvl="2" w:tplc="0409001B" w:tentative="1">
+      <w:start w:val="1"/>
+      <w:numFmt w:val="lowerRoman"/>
+      <w:lvlText w:val="%3."/>
+      <w:lvlJc w:val="right"/>
+      <w:pPr>
+        <w:ind w:left="1260" w:hanging="420"/>
+      </w:pPr>
+    </w:lvl>
+    <w:lvl w:ilvl="3" w:tplc="0409000F" w:tentative="1">
+      <w:start w:val="1"/>
+      <w:numFmt w:val="decimal"/>
+      <w:lvlText w:val="%4."/>
+      <w:lvlJc w:val="left"/>
+      <w:pPr>
+        <w:ind w:left="1680" w:hanging="420"/>
+      </w:pPr>
+    </w:lvl>
+    <w:lvl w:ilvl="4" w:tplc="04090019" w:tentative="1">
+      <w:start w:val="1"/>
+      <w:numFmt w:val="lowerLetter"/>
+      <w:lvlText w:val="%5)"/>
+      <w:lvlJc w:val="left"/>
+      <w:pPr>
+        <w:ind w:left="2100" w:hanging="420"/>
+      </w:pPr>
+    </w:lvl>
+    <w:lvl w:ilvl="5" w:tplc="0409001B" w:tentative="1">
+      <w:start w:val="1"/>
+      <w:numFmt w:val="lowerRoman"/>
+      <w:lvlText w:val="%6."/>
+      <w:lvlJc w:val="right"/>
+      <w:pPr>
+        <w:ind w:left="2520" w:hanging="420"/>
+      </w:pPr>
+    </w:lvl>
+    <w:lvl w:ilvl="6" w:tplc="0409000F" w:tentative="1">
+      <w:start w:val="1"/>
+      <w:numFmt w:val="decimal"/>
+      <w:lvlText w:val="%7."/>
+      <w:lvlJc w:val="left"/>
+      <w:pPr>
+        <w:ind w:left="2940" w:hanging="420"/>
+      </w:pPr>
+    </w:lvl>
+    <w:lvl w:ilvl="7" w:tplc="04090019" w:tentative="1">
+      <w:start w:val="1"/>
+      <w:numFmt w:val="lowerLetter"/>
+      <w:lvlText w:val="%8)"/>
+      <w:lvlJc w:val="left"/>
+      <w:pPr>
+        <w:ind w:left="3360" w:hanging="420"/>
+      </w:pPr>
+    </w:lvl>
+    <w:lvl w:ilvl="8" w:tplc="0409001B" w:tentative="1">
+      <w:start w:val="1"/>
+      <w:numFmt w:val="lowerRoman"/>
+      <w:lvlText w:val="%9."/>
+      <w:lvlJc w:val="right"/>
+      <w:pPr>
+        <w:ind w:left="3780" w:hanging="420"/>
+      </w:pPr>
+    </w:lvl>
+  </w:abstractNum>
+  <w:abstractNum w:abstractNumId="2">
+    <w:nsid w:val="4C116362"/>
+    <w:multiLevelType w:val="hybridMultilevel"/>
+    <w:tmpl w:val="A3B838D4"/>
+    <w:lvl w:ilvl="0" w:tplc="A99AEC1C">
+      <w:start w:val="1"/>
+      <w:numFmt w:val="decimal"/>
+      <w:lvlText w:val="%1."/>
+      <w:lvlJc w:val="left"/>
+      <w:pPr>
+        <w:ind w:left="780" w:hanging="360"/>
+      </w:pPr>
+      <w:rPr>
+        <w:rFonts w:hint="default"/>
+      </w:rPr>
+    </w:lvl>
+    <w:lvl w:ilvl="1" w:tplc="04090019" w:tentative="1">
+      <w:start w:val="1"/>
+      <w:numFmt w:val="lowerLetter"/>
+      <w:lvlText w:val="%2)"/>
+      <w:lvlJc w:val="left"/>
+      <w:pPr>
+        <w:ind w:left="1260" w:hanging="420"/>
+      </w:pPr>
+    </w:lvl>
+    <w:lvl w:ilvl="2" w:tplc="0409001B" w:tentative="1">
+      <w:start w:val="1"/>
+      <w:numFmt w:val="lowerRoman"/>
+      <w:lvlText w:val="%3."/>
+      <w:lvlJc w:val="right"/>
+      <w:pPr>
+        <w:ind w:left="1680" w:hanging="420"/>
+      </w:pPr>
+    </w:lvl>
+    <w:lvl w:ilvl="3" w:tplc="0409000F" w:tentative="1">
+      <w:start w:val="1"/>
+      <w:numFmt w:val="decimal"/>
+      <w:lvlText w:val="%4."/>
+      <w:lvlJc w:val="left"/>
+      <w:pPr>
+        <w:ind w:left="2100" w:hanging="420"/>
+      </w:pPr>
+    </w:lvl>
+    <w:lvl w:ilvl="4" w:tplc="04090019" w:tentative="1">
+      <w:start w:val="1"/>
+      <w:numFmt w:val="lowerLetter"/>
+      <w:lvlText w:val="%5)"/>
+      <w:lvlJc w:val="left"/>
+      <w:pPr>
+        <w:ind w:left="2520" w:hanging="420"/>
+      </w:pPr>
+    </w:lvl>
+    <w:lvl w:ilvl="5" w:tplc="0409001B" w:tentative="1">
+      <w:start w:val="1"/>
+      <w:numFmt w:val="lowerRoman"/>
+      <w:lvlText w:val="%6."/>
+      <w:lvlJc w:val="right"/>
+      <w:pPr>
+        <w:ind w:left="2940" w:hanging="420"/>
+      </w:pPr>
+    </w:lvl>
+    <w:lvl w:ilvl="6" w:tplc="0409000F" w:tentative="1">
+      <w:start w:val="1"/>
+      <w:numFmt w:val="decimal"/>
+      <w:lvlText w:val="%7."/>
+      <w:lvlJc w:val="left"/>
+      <w:pPr>
+        <w:ind w:left="3360" w:hanging="420"/>
+      </w:pPr>
+    </w:lvl>
+    <w:lvl w:ilvl="7" w:tplc="04090019" w:tentative="1">
+      <w:start w:val="1"/>
+      <w:numFmt w:val="lowerLetter"/>
+      <w:lvlText w:val="%8)"/>
+      <w:lvlJc w:val="left"/>
+      <w:pPr>
+        <w:ind w:left="3780" w:hanging="420"/>
+      </w:pPr>
+    </w:lvl>
+    <w:lvl w:ilvl="8" w:tplc="0409001B" w:tentative="1">
+      <w:start w:val="1"/>
+      <w:numFmt w:val="lowerRoman"/>
+      <w:lvlText w:val="%9."/>
+      <w:lvlJc w:val="right"/>
+      <w:pPr>
+        <w:ind w:left="4200" w:hanging="420"/>
+      </w:pPr>
+    </w:lvl>
+  </w:abstractNum>
+  <w:num w:numId="1">
+    <w:abstractNumId w:val="0"/>
+  </w:num>
+  <w:num w:numId="2">
+    <w:abstractNumId w:val="1"/>
+  </w:num>
+  <w:num w:numId="3">
+    <w:abstractNumId w:val="2"/>
+  </w:num>
+</w:numbering>
 </file>
 
 <file path=word/styles.xml><?xml version="1.0" encoding="utf-8"?>
@@ -363,6 +2074,16 @@
       <w:sz w:val="18"/>
       <w:szCs w:val="18"/>
     </w:rPr>
+  </w:style>
+  <w:style w:type="paragraph" w:styleId="a4">
+    <w:name w:val="List Paragraph"/>
+    <w:basedOn w:val="a"/>
+    <w:uiPriority w:val="34"/>
+    <w:qFormat/>
+    <w:rsid w:val="009642E9"/>
+    <w:pPr>
+      <w:ind w:firstLineChars="200" w:firstLine="420"/>
+    </w:pPr>
   </w:style>
 </w:styles>
 </file>
@@ -579,6 +2300,16 @@
       <w:sz w:val="18"/>
       <w:szCs w:val="18"/>
     </w:rPr>
+  </w:style>
+  <w:style w:type="paragraph" w:styleId="a4">
+    <w:name w:val="List Paragraph"/>
+    <w:basedOn w:val="a"/>
+    <w:uiPriority w:val="34"/>
+    <w:qFormat/>
+    <w:rsid w:val="009642E9"/>
+    <w:pPr>
+      <w:ind w:firstLineChars="200" w:firstLine="420"/>
+    </w:pPr>
   </w:style>
 </w:styles>
 </file>

</xml_diff>

<commit_message>
learn STOS and REP
</commit_message>
<xml_diff>
--- a/Learn ASM/learn_asm.docx
+++ b/Learn ASM/learn_asm.docx
@@ -50,7 +50,7 @@
         <w:pStyle w:val="a4"/>
         <w:ind w:left="420" w:firstLineChars="0" w:firstLine="0"/>
         <w:rPr>
-          <w:rFonts w:ascii="Courier New" w:hAnsi="Courier New" w:cs="Courier New"/>
+          <w:rFonts w:ascii="Courier New" w:hAnsi="Courier New" w:cs="Courier New" w:hint="eastAsia"/>
         </w:rPr>
       </w:pPr>
       <w:r>
@@ -93,45 +93,1656 @@
         <w:rPr>
           <w:rFonts w:ascii="Courier New" w:hAnsi="Courier New" w:cs="Courier New"/>
         </w:rPr>
+        <w:t>位平台平台上</w:t>
+      </w:r>
+      <w:r>
+        <w:rPr>
+          <w:rFonts w:ascii="Courier New" w:hAnsi="Courier New" w:cs="Courier New"/>
+        </w:rPr>
+        <w:t>CPU</w:t>
+      </w:r>
+      <w:r>
+        <w:rPr>
+          <w:rFonts w:ascii="Courier New" w:hAnsi="Courier New" w:cs="Courier New"/>
+        </w:rPr>
+        <w:t>寄存器仅有</w:t>
+      </w:r>
+      <w:r>
+        <w:rPr>
+          <w:rFonts w:ascii="Courier New" w:hAnsi="Courier New" w:cs="Courier New"/>
+        </w:rPr>
+        <w:t>14</w:t>
+      </w:r>
+      <w:r>
+        <w:rPr>
+          <w:rFonts w:ascii="Courier New" w:hAnsi="Courier New" w:cs="Courier New"/>
+        </w:rPr>
+        <w:t>个，寄存器速度比内存快得多，存储的可以是从</w:t>
+      </w:r>
+      <w:r>
+        <w:rPr>
+          <w:rFonts w:ascii="Courier New" w:hAnsi="Courier New" w:cs="Courier New"/>
+        </w:rPr>
+        <w:t>0x00000000</w:t>
+      </w:r>
+      <w:r>
+        <w:rPr>
+          <w:rFonts w:ascii="Courier New" w:hAnsi="Courier New" w:cs="Courier New"/>
+        </w:rPr>
+        <w:t>到</w:t>
+      </w:r>
+      <w:r>
+        <w:rPr>
+          <w:rFonts w:ascii="Courier New" w:hAnsi="Courier New" w:cs="Courier New"/>
+        </w:rPr>
+        <w:t>0xFFFFFFFF</w:t>
+      </w:r>
+      <w:r>
+        <w:rPr>
+          <w:rFonts w:ascii="Courier New" w:hAnsi="Courier New" w:cs="Courier New"/>
+        </w:rPr>
+        <w:t>之间的一个整数，一个</w:t>
+      </w:r>
+      <w:r>
+        <w:rPr>
+          <w:rFonts w:ascii="Courier New" w:hAnsi="Courier New" w:cs="Courier New"/>
+        </w:rPr>
+        <w:t>int</w:t>
+      </w:r>
+      <w:r>
+        <w:rPr>
+          <w:rFonts w:ascii="Courier New" w:hAnsi="Courier New" w:cs="Courier New"/>
+        </w:rPr>
+        <w:t>类型的存储大小，占</w:t>
+      </w:r>
+      <w:r>
+        <w:rPr>
+          <w:rFonts w:ascii="Courier New" w:hAnsi="Courier New" w:cs="Courier New"/>
+        </w:rPr>
+        <w:t>32</w:t>
+      </w:r>
+      <w:r>
+        <w:rPr>
+          <w:rFonts w:ascii="Courier New" w:hAnsi="Courier New" w:cs="Courier New"/>
+        </w:rPr>
+        <w:t>个</w:t>
+      </w:r>
+      <w:r>
+        <w:rPr>
+          <w:rFonts w:ascii="Courier New" w:hAnsi="Courier New" w:cs="Courier New"/>
+        </w:rPr>
+        <w:t>bit</w:t>
+      </w:r>
+      <w:r>
+        <w:rPr>
+          <w:rFonts w:ascii="Courier New" w:hAnsi="Courier New" w:cs="Courier New"/>
+        </w:rPr>
+        <w:t>，即一个</w:t>
+      </w:r>
+      <w:r>
+        <w:rPr>
+          <w:rFonts w:ascii="Courier New" w:hAnsi="Courier New" w:cs="Courier New"/>
+        </w:rPr>
+        <w:t>DoubleWord</w:t>
+      </w:r>
+      <w:r>
+        <w:rPr>
+          <w:rFonts w:ascii="Courier New" w:hAnsi="Courier New" w:cs="Courier New"/>
+        </w:rPr>
+        <w:t>的长度。</w:t>
+      </w:r>
+    </w:p>
+    <w:p>
+      <w:pPr>
+        <w:pStyle w:val="a4"/>
+        <w:ind w:left="420" w:firstLineChars="0" w:firstLine="0"/>
+        <w:rPr>
+          <w:rFonts w:ascii="Courier New" w:hAnsi="Courier New" w:cs="Courier New" w:hint="eastAsia"/>
+        </w:rPr>
+      </w:pPr>
+    </w:p>
+    <w:p>
+      <w:pPr>
+        <w:pStyle w:val="a5"/>
+        <w:shd w:val="clear" w:color="auto" w:fill="F5F5F5"/>
+        <w:spacing w:before="0" w:beforeAutospacing="0" w:after="0" w:afterAutospacing="0" w:line="0" w:lineRule="atLeast"/>
+        <w:ind w:leftChars="200" w:left="420"/>
+        <w:rPr>
+          <w:rFonts w:ascii="Helvetica" w:hAnsi="Helvetica" w:cs="Helvetica"/>
+          <w:color w:val="000000"/>
+          <w:sz w:val="21"/>
+          <w:szCs w:val="21"/>
+        </w:rPr>
+      </w:pPr>
+      <w:r>
+        <w:rPr>
+          <w:rStyle w:val="a6"/>
+          <w:rFonts w:ascii="Helvetica" w:hAnsi="Helvetica" w:cs="Helvetica"/>
+          <w:color w:val="FF0000"/>
+          <w:sz w:val="21"/>
+          <w:szCs w:val="21"/>
+        </w:rPr>
+        <w:t xml:space="preserve">8086  CPU </w:t>
+      </w:r>
+      <w:r>
+        <w:rPr>
+          <w:rStyle w:val="a6"/>
+          <w:rFonts w:ascii="Helvetica" w:hAnsi="Helvetica" w:cs="Helvetica"/>
+          <w:color w:val="FF0000"/>
+          <w:sz w:val="21"/>
+          <w:szCs w:val="21"/>
+        </w:rPr>
+        <w:t>中寄存器总共为</w:t>
+      </w:r>
+      <w:r>
+        <w:rPr>
+          <w:rStyle w:val="a6"/>
+          <w:rFonts w:ascii="Helvetica" w:hAnsi="Helvetica" w:cs="Helvetica"/>
+          <w:color w:val="FF0000"/>
+          <w:sz w:val="21"/>
+          <w:szCs w:val="21"/>
+        </w:rPr>
+        <w:t xml:space="preserve"> 14 </w:t>
+      </w:r>
+      <w:r>
+        <w:rPr>
+          <w:rStyle w:val="a6"/>
+          <w:rFonts w:ascii="Helvetica" w:hAnsi="Helvetica" w:cs="Helvetica"/>
+          <w:color w:val="FF0000"/>
+          <w:sz w:val="21"/>
+          <w:szCs w:val="21"/>
+        </w:rPr>
+        <w:t>个，且均为</w:t>
+      </w:r>
+      <w:r>
+        <w:rPr>
+          <w:rStyle w:val="a6"/>
+          <w:rFonts w:ascii="Helvetica" w:hAnsi="Helvetica" w:cs="Helvetica"/>
+          <w:color w:val="FF0000"/>
+          <w:sz w:val="21"/>
+          <w:szCs w:val="21"/>
+        </w:rPr>
+        <w:t xml:space="preserve"> 16 </w:t>
+      </w:r>
+      <w:r>
+        <w:rPr>
+          <w:rStyle w:val="a6"/>
+          <w:rFonts w:ascii="Helvetica" w:hAnsi="Helvetica" w:cs="Helvetica"/>
+          <w:color w:val="FF0000"/>
+          <w:sz w:val="21"/>
+          <w:szCs w:val="21"/>
+        </w:rPr>
         <w:t>位</w:t>
       </w:r>
-      <w:proofErr w:type="gramStart"/>
-      <w:r>
-        <w:rPr>
-          <w:rFonts w:ascii="Courier New" w:hAnsi="Courier New" w:cs="Courier New"/>
-        </w:rPr>
-        <w:t>平台平台</w:t>
-      </w:r>
-      <w:proofErr w:type="gramEnd"/>
-      <w:r>
-        <w:rPr>
-          <w:rFonts w:ascii="Courier New" w:hAnsi="Courier New" w:cs="Courier New"/>
-        </w:rPr>
-        <w:t>上</w:t>
-      </w:r>
-      <w:r>
-        <w:rPr>
-          <w:rFonts w:ascii="Courier New" w:hAnsi="Courier New" w:cs="Courier New"/>
+      <w:r>
+        <w:rPr>
+          <w:rStyle w:val="a6"/>
+          <w:rFonts w:ascii="Helvetica" w:hAnsi="Helvetica" w:cs="Helvetica"/>
+          <w:color w:val="FF0000"/>
+          <w:sz w:val="21"/>
+          <w:szCs w:val="21"/>
+        </w:rPr>
+        <w:t xml:space="preserve"> </w:t>
+      </w:r>
+      <w:r>
+        <w:rPr>
+          <w:rStyle w:val="a6"/>
+          <w:rFonts w:ascii="Helvetica" w:hAnsi="Helvetica" w:cs="Helvetica"/>
+          <w:color w:val="FF0000"/>
+          <w:sz w:val="21"/>
+          <w:szCs w:val="21"/>
+        </w:rPr>
+        <w:t>。</w:t>
+      </w:r>
+    </w:p>
+    <w:p>
+      <w:pPr>
+        <w:pStyle w:val="a5"/>
+        <w:shd w:val="clear" w:color="auto" w:fill="F5F5F5"/>
+        <w:spacing w:before="0" w:beforeAutospacing="0" w:after="0" w:afterAutospacing="0" w:line="0" w:lineRule="atLeast"/>
+        <w:ind w:leftChars="200" w:left="420"/>
+        <w:rPr>
+          <w:rFonts w:ascii="Helvetica" w:hAnsi="Helvetica" w:cs="Helvetica"/>
+          <w:color w:val="000000"/>
+          <w:sz w:val="21"/>
+          <w:szCs w:val="21"/>
+        </w:rPr>
+      </w:pPr>
+      <w:r>
+        <w:rPr>
+          <w:rFonts w:ascii="Helvetica" w:hAnsi="Helvetica" w:cs="Helvetica"/>
+          <w:color w:val="000000"/>
+          <w:sz w:val="21"/>
+          <w:szCs w:val="21"/>
+        </w:rPr>
+        <w:t>即</w:t>
+      </w:r>
+      <w:r>
+        <w:rPr>
+          <w:rFonts w:ascii="Helvetica" w:hAnsi="Helvetica" w:cs="Helvetica"/>
+          <w:color w:val="000000"/>
+          <w:sz w:val="21"/>
+          <w:szCs w:val="21"/>
+        </w:rPr>
+        <w:t> </w:t>
+      </w:r>
+      <w:r>
+        <w:rPr>
+          <w:rStyle w:val="a6"/>
+          <w:rFonts w:ascii="Helvetica" w:hAnsi="Helvetica" w:cs="Helvetica"/>
+          <w:color w:val="000000"/>
+          <w:sz w:val="21"/>
+          <w:szCs w:val="21"/>
+        </w:rPr>
+        <w:t>AX</w:t>
+      </w:r>
+      <w:r>
+        <w:rPr>
+          <w:rStyle w:val="a6"/>
+          <w:rFonts w:ascii="Helvetica" w:hAnsi="Helvetica" w:cs="Helvetica"/>
+          <w:color w:val="000000"/>
+          <w:sz w:val="21"/>
+          <w:szCs w:val="21"/>
+        </w:rPr>
+        <w:t>，</w:t>
+      </w:r>
+      <w:r>
+        <w:rPr>
+          <w:rStyle w:val="a6"/>
+          <w:rFonts w:ascii="Helvetica" w:hAnsi="Helvetica" w:cs="Helvetica"/>
+          <w:color w:val="000000"/>
+          <w:sz w:val="21"/>
+          <w:szCs w:val="21"/>
+        </w:rPr>
+        <w:t>BX</w:t>
+      </w:r>
+      <w:r>
+        <w:rPr>
+          <w:rStyle w:val="a6"/>
+          <w:rFonts w:ascii="Helvetica" w:hAnsi="Helvetica" w:cs="Helvetica"/>
+          <w:color w:val="000000"/>
+          <w:sz w:val="21"/>
+          <w:szCs w:val="21"/>
+        </w:rPr>
+        <w:t>，</w:t>
+      </w:r>
+      <w:r>
+        <w:rPr>
+          <w:rStyle w:val="a6"/>
+          <w:rFonts w:ascii="Helvetica" w:hAnsi="Helvetica" w:cs="Helvetica"/>
+          <w:color w:val="000000"/>
+          <w:sz w:val="21"/>
+          <w:szCs w:val="21"/>
+        </w:rPr>
+        <w:t>CX</w:t>
+      </w:r>
+      <w:r>
+        <w:rPr>
+          <w:rStyle w:val="a6"/>
+          <w:rFonts w:ascii="Helvetica" w:hAnsi="Helvetica" w:cs="Helvetica"/>
+          <w:color w:val="000000"/>
+          <w:sz w:val="21"/>
+          <w:szCs w:val="21"/>
+        </w:rPr>
+        <w:t>，</w:t>
+      </w:r>
+      <w:r>
+        <w:rPr>
+          <w:rStyle w:val="a6"/>
+          <w:rFonts w:ascii="Helvetica" w:hAnsi="Helvetica" w:cs="Helvetica"/>
+          <w:color w:val="000000"/>
+          <w:sz w:val="21"/>
+          <w:szCs w:val="21"/>
+        </w:rPr>
+        <w:t>DX</w:t>
+      </w:r>
+      <w:r>
+        <w:rPr>
+          <w:rStyle w:val="a6"/>
+          <w:rFonts w:ascii="Helvetica" w:hAnsi="Helvetica" w:cs="Helvetica"/>
+          <w:color w:val="000000"/>
+          <w:sz w:val="21"/>
+          <w:szCs w:val="21"/>
+        </w:rPr>
+        <w:t>，</w:t>
+      </w:r>
+      <w:r>
+        <w:rPr>
+          <w:rStyle w:val="a6"/>
+          <w:rFonts w:ascii="Helvetica" w:hAnsi="Helvetica" w:cs="Helvetica"/>
+          <w:color w:val="000000"/>
+          <w:sz w:val="21"/>
+          <w:szCs w:val="21"/>
+        </w:rPr>
+        <w:t>SP</w:t>
+      </w:r>
+      <w:r>
+        <w:rPr>
+          <w:rStyle w:val="a6"/>
+          <w:rFonts w:ascii="Helvetica" w:hAnsi="Helvetica" w:cs="Helvetica"/>
+          <w:color w:val="000000"/>
+          <w:sz w:val="21"/>
+          <w:szCs w:val="21"/>
+        </w:rPr>
+        <w:t>，</w:t>
+      </w:r>
+      <w:r>
+        <w:rPr>
+          <w:rStyle w:val="a6"/>
+          <w:rFonts w:ascii="Helvetica" w:hAnsi="Helvetica" w:cs="Helvetica"/>
+          <w:color w:val="000000"/>
+          <w:sz w:val="21"/>
+          <w:szCs w:val="21"/>
+        </w:rPr>
+        <w:t>BP</w:t>
+      </w:r>
+      <w:r>
+        <w:rPr>
+          <w:rStyle w:val="a6"/>
+          <w:rFonts w:ascii="Helvetica" w:hAnsi="Helvetica" w:cs="Helvetica"/>
+          <w:color w:val="000000"/>
+          <w:sz w:val="21"/>
+          <w:szCs w:val="21"/>
+        </w:rPr>
+        <w:t>，</w:t>
+      </w:r>
+      <w:r>
+        <w:rPr>
+          <w:rStyle w:val="a6"/>
+          <w:rFonts w:ascii="Helvetica" w:hAnsi="Helvetica" w:cs="Helvetica"/>
+          <w:color w:val="000000"/>
+          <w:sz w:val="21"/>
+          <w:szCs w:val="21"/>
+        </w:rPr>
+        <w:t>SI</w:t>
+      </w:r>
+      <w:r>
+        <w:rPr>
+          <w:rStyle w:val="a6"/>
+          <w:rFonts w:ascii="Helvetica" w:hAnsi="Helvetica" w:cs="Helvetica"/>
+          <w:color w:val="000000"/>
+          <w:sz w:val="21"/>
+          <w:szCs w:val="21"/>
+        </w:rPr>
+        <w:t>，</w:t>
+      </w:r>
+      <w:r>
+        <w:rPr>
+          <w:rStyle w:val="a6"/>
+          <w:rFonts w:ascii="Helvetica" w:hAnsi="Helvetica" w:cs="Helvetica"/>
+          <w:color w:val="000000"/>
+          <w:sz w:val="21"/>
+          <w:szCs w:val="21"/>
+        </w:rPr>
+        <w:t>DI</w:t>
+      </w:r>
+      <w:r>
+        <w:rPr>
+          <w:rStyle w:val="a6"/>
+          <w:rFonts w:ascii="Helvetica" w:hAnsi="Helvetica" w:cs="Helvetica"/>
+          <w:color w:val="000000"/>
+          <w:sz w:val="21"/>
+          <w:szCs w:val="21"/>
+        </w:rPr>
+        <w:t>，</w:t>
+      </w:r>
+      <w:r>
+        <w:rPr>
+          <w:rStyle w:val="a6"/>
+          <w:rFonts w:ascii="Helvetica" w:hAnsi="Helvetica" w:cs="Helvetica"/>
+          <w:color w:val="000000"/>
+          <w:sz w:val="21"/>
+          <w:szCs w:val="21"/>
+        </w:rPr>
+        <w:t>IP</w:t>
+      </w:r>
+      <w:r>
+        <w:rPr>
+          <w:rStyle w:val="a6"/>
+          <w:rFonts w:ascii="Helvetica" w:hAnsi="Helvetica" w:cs="Helvetica"/>
+          <w:color w:val="000000"/>
+          <w:sz w:val="21"/>
+          <w:szCs w:val="21"/>
+        </w:rPr>
+        <w:t>，</w:t>
+      </w:r>
+      <w:r>
+        <w:rPr>
+          <w:rStyle w:val="a6"/>
+          <w:rFonts w:ascii="Helvetica" w:hAnsi="Helvetica" w:cs="Helvetica"/>
+          <w:color w:val="000000"/>
+          <w:sz w:val="21"/>
+          <w:szCs w:val="21"/>
+        </w:rPr>
+        <w:t>FLAG</w:t>
+      </w:r>
+      <w:r>
+        <w:rPr>
+          <w:rStyle w:val="a6"/>
+          <w:rFonts w:ascii="Helvetica" w:hAnsi="Helvetica" w:cs="Helvetica"/>
+          <w:color w:val="000000"/>
+          <w:sz w:val="21"/>
+          <w:szCs w:val="21"/>
+        </w:rPr>
+        <w:t>，</w:t>
+      </w:r>
+      <w:r>
+        <w:rPr>
+          <w:rStyle w:val="a6"/>
+          <w:rFonts w:ascii="Helvetica" w:hAnsi="Helvetica" w:cs="Helvetica"/>
+          <w:color w:val="000000"/>
+          <w:sz w:val="21"/>
+          <w:szCs w:val="21"/>
+        </w:rPr>
+        <w:t>CS</w:t>
+      </w:r>
+      <w:r>
+        <w:rPr>
+          <w:rStyle w:val="a6"/>
+          <w:rFonts w:ascii="Helvetica" w:hAnsi="Helvetica" w:cs="Helvetica"/>
+          <w:color w:val="000000"/>
+          <w:sz w:val="21"/>
+          <w:szCs w:val="21"/>
+        </w:rPr>
+        <w:t>，</w:t>
+      </w:r>
+      <w:r>
+        <w:rPr>
+          <w:rStyle w:val="a6"/>
+          <w:rFonts w:ascii="Helvetica" w:hAnsi="Helvetica" w:cs="Helvetica"/>
+          <w:color w:val="000000"/>
+          <w:sz w:val="21"/>
+          <w:szCs w:val="21"/>
+        </w:rPr>
+        <w:t>DS</w:t>
+      </w:r>
+      <w:r>
+        <w:rPr>
+          <w:rStyle w:val="a6"/>
+          <w:rFonts w:ascii="Helvetica" w:hAnsi="Helvetica" w:cs="Helvetica"/>
+          <w:color w:val="000000"/>
+          <w:sz w:val="21"/>
+          <w:szCs w:val="21"/>
+        </w:rPr>
+        <w:t>，</w:t>
+      </w:r>
+      <w:r>
+        <w:rPr>
+          <w:rStyle w:val="a6"/>
+          <w:rFonts w:ascii="Helvetica" w:hAnsi="Helvetica" w:cs="Helvetica"/>
+          <w:color w:val="000000"/>
+          <w:sz w:val="21"/>
+          <w:szCs w:val="21"/>
+        </w:rPr>
+        <w:t>SS</w:t>
+      </w:r>
+      <w:r>
+        <w:rPr>
+          <w:rStyle w:val="a6"/>
+          <w:rFonts w:ascii="Helvetica" w:hAnsi="Helvetica" w:cs="Helvetica"/>
+          <w:color w:val="000000"/>
+          <w:sz w:val="21"/>
+          <w:szCs w:val="21"/>
+        </w:rPr>
+        <w:t>，</w:t>
+      </w:r>
+      <w:r>
+        <w:rPr>
+          <w:rStyle w:val="a6"/>
+          <w:rFonts w:ascii="Helvetica" w:hAnsi="Helvetica" w:cs="Helvetica"/>
+          <w:color w:val="000000"/>
+          <w:sz w:val="21"/>
+          <w:szCs w:val="21"/>
+        </w:rPr>
+        <w:t>ES</w:t>
+      </w:r>
+      <w:r>
+        <w:rPr>
+          <w:rFonts w:ascii="Helvetica" w:hAnsi="Helvetica" w:cs="Helvetica"/>
+          <w:color w:val="000000"/>
+          <w:sz w:val="21"/>
+          <w:szCs w:val="21"/>
+        </w:rPr>
+        <w:t> </w:t>
+      </w:r>
+      <w:r>
+        <w:rPr>
+          <w:rFonts w:ascii="Helvetica" w:hAnsi="Helvetica" w:cs="Helvetica"/>
+          <w:color w:val="000000"/>
+          <w:sz w:val="21"/>
+          <w:szCs w:val="21"/>
+        </w:rPr>
+        <w:t>共</w:t>
+      </w:r>
+      <w:r>
+        <w:rPr>
+          <w:rFonts w:ascii="Helvetica" w:hAnsi="Helvetica" w:cs="Helvetica"/>
+          <w:color w:val="000000"/>
+          <w:sz w:val="21"/>
+          <w:szCs w:val="21"/>
+        </w:rPr>
+        <w:t xml:space="preserve"> 14 </w:t>
+      </w:r>
+      <w:r>
+        <w:rPr>
+          <w:rFonts w:ascii="Helvetica" w:hAnsi="Helvetica" w:cs="Helvetica"/>
+          <w:color w:val="000000"/>
+          <w:sz w:val="21"/>
+          <w:szCs w:val="21"/>
+        </w:rPr>
+        <w:t>个。</w:t>
+      </w:r>
+    </w:p>
+    <w:p>
+      <w:pPr>
+        <w:pStyle w:val="a5"/>
+        <w:shd w:val="clear" w:color="auto" w:fill="F5F5F5"/>
+        <w:spacing w:before="150" w:beforeAutospacing="0" w:after="150" w:afterAutospacing="0" w:line="0" w:lineRule="atLeast"/>
+        <w:ind w:leftChars="200" w:left="420"/>
+        <w:rPr>
+          <w:rFonts w:ascii="Helvetica" w:hAnsi="Helvetica" w:cs="Helvetica"/>
+          <w:color w:val="000000"/>
+          <w:sz w:val="21"/>
+          <w:szCs w:val="21"/>
+        </w:rPr>
+      </w:pPr>
+      <w:r>
+        <w:rPr>
+          <w:rFonts w:ascii="Helvetica" w:hAnsi="Helvetica" w:cs="Helvetica"/>
+          <w:color w:val="000000"/>
+          <w:sz w:val="21"/>
+          <w:szCs w:val="21"/>
+        </w:rPr>
+        <w:t>而这</w:t>
+      </w:r>
+      <w:r>
+        <w:rPr>
+          <w:rFonts w:ascii="Helvetica" w:hAnsi="Helvetica" w:cs="Helvetica"/>
+          <w:color w:val="000000"/>
+          <w:sz w:val="21"/>
+          <w:szCs w:val="21"/>
+        </w:rPr>
+        <w:t xml:space="preserve"> 14 </w:t>
+      </w:r>
+      <w:r>
+        <w:rPr>
+          <w:rFonts w:ascii="Helvetica" w:hAnsi="Helvetica" w:cs="Helvetica"/>
+          <w:color w:val="000000"/>
+          <w:sz w:val="21"/>
+          <w:szCs w:val="21"/>
+        </w:rPr>
+        <w:t>个寄存器按照一定方式又分为了通用寄存器，控制寄存器和段寄存器。</w:t>
+      </w:r>
+    </w:p>
+    <w:p>
+      <w:pPr>
+        <w:pStyle w:val="a5"/>
+        <w:shd w:val="clear" w:color="auto" w:fill="F5F5F5"/>
+        <w:spacing w:before="0" w:beforeAutospacing="0" w:after="0" w:afterAutospacing="0" w:line="0" w:lineRule="atLeast"/>
+        <w:ind w:leftChars="200" w:left="420"/>
+        <w:rPr>
+          <w:rFonts w:ascii="Helvetica" w:hAnsi="Helvetica" w:cs="Helvetica"/>
+          <w:color w:val="000000"/>
+          <w:sz w:val="21"/>
+          <w:szCs w:val="21"/>
+        </w:rPr>
+      </w:pPr>
+      <w:r>
+        <w:rPr>
+          <w:rStyle w:val="a6"/>
+          <w:rFonts w:ascii="Helvetica" w:hAnsi="Helvetica" w:cs="Helvetica"/>
+          <w:color w:val="FF0000"/>
+          <w:sz w:val="21"/>
+          <w:szCs w:val="21"/>
+        </w:rPr>
+        <w:t>通用寄存器：</w:t>
+      </w:r>
+    </w:p>
+    <w:p>
+      <w:pPr>
+        <w:pStyle w:val="a5"/>
+        <w:shd w:val="clear" w:color="auto" w:fill="F5F5F5"/>
+        <w:spacing w:before="0" w:beforeAutospacing="0" w:after="0" w:afterAutospacing="0" w:line="0" w:lineRule="atLeast"/>
+        <w:ind w:leftChars="200" w:left="420"/>
+        <w:rPr>
+          <w:rFonts w:ascii="Helvetica" w:hAnsi="Helvetica" w:cs="Helvetica"/>
+          <w:color w:val="000000"/>
+          <w:sz w:val="21"/>
+          <w:szCs w:val="21"/>
+        </w:rPr>
+      </w:pPr>
+      <w:r>
+        <w:rPr>
+          <w:rStyle w:val="a6"/>
+          <w:rFonts w:ascii="Helvetica" w:hAnsi="Helvetica" w:cs="Helvetica"/>
+          <w:color w:val="9B00D3"/>
+          <w:sz w:val="21"/>
+          <w:szCs w:val="21"/>
+        </w:rPr>
+        <w:t>AX</w:t>
+      </w:r>
+      <w:r>
+        <w:rPr>
+          <w:rStyle w:val="a6"/>
+          <w:rFonts w:ascii="Helvetica" w:hAnsi="Helvetica" w:cs="Helvetica"/>
+          <w:color w:val="9B00D3"/>
+          <w:sz w:val="21"/>
+          <w:szCs w:val="21"/>
+        </w:rPr>
+        <w:t>，</w:t>
+      </w:r>
+      <w:r>
+        <w:rPr>
+          <w:rStyle w:val="a6"/>
+          <w:rFonts w:ascii="Helvetica" w:hAnsi="Helvetica" w:cs="Helvetica"/>
+          <w:color w:val="9B00D3"/>
+          <w:sz w:val="21"/>
+          <w:szCs w:val="21"/>
+        </w:rPr>
+        <w:t>BX</w:t>
+      </w:r>
+      <w:r>
+        <w:rPr>
+          <w:rStyle w:val="a6"/>
+          <w:rFonts w:ascii="Helvetica" w:hAnsi="Helvetica" w:cs="Helvetica"/>
+          <w:color w:val="9B00D3"/>
+          <w:sz w:val="21"/>
+          <w:szCs w:val="21"/>
+        </w:rPr>
+        <w:t>，</w:t>
+      </w:r>
+      <w:r>
+        <w:rPr>
+          <w:rStyle w:val="a6"/>
+          <w:rFonts w:ascii="Helvetica" w:hAnsi="Helvetica" w:cs="Helvetica"/>
+          <w:color w:val="9B00D3"/>
+          <w:sz w:val="21"/>
+          <w:szCs w:val="21"/>
+        </w:rPr>
+        <w:t>CX</w:t>
+      </w:r>
+      <w:r>
+        <w:rPr>
+          <w:rStyle w:val="a6"/>
+          <w:rFonts w:ascii="Helvetica" w:hAnsi="Helvetica" w:cs="Helvetica"/>
+          <w:color w:val="9B00D3"/>
+          <w:sz w:val="21"/>
+          <w:szCs w:val="21"/>
+        </w:rPr>
+        <w:t>，</w:t>
+      </w:r>
+      <w:r>
+        <w:rPr>
+          <w:rStyle w:val="a6"/>
+          <w:rFonts w:ascii="Helvetica" w:hAnsi="Helvetica" w:cs="Helvetica"/>
+          <w:color w:val="9B00D3"/>
+          <w:sz w:val="21"/>
+          <w:szCs w:val="21"/>
+        </w:rPr>
+        <w:t xml:space="preserve">DX </w:t>
+      </w:r>
+      <w:r>
+        <w:rPr>
+          <w:rStyle w:val="a6"/>
+          <w:rFonts w:ascii="Helvetica" w:hAnsi="Helvetica" w:cs="Helvetica"/>
+          <w:color w:val="9B00D3"/>
+          <w:sz w:val="21"/>
+          <w:szCs w:val="21"/>
+        </w:rPr>
+        <w:t>称作为数据寄存器：</w:t>
+      </w:r>
+    </w:p>
+    <w:p>
+      <w:pPr>
+        <w:pStyle w:val="a5"/>
+        <w:shd w:val="clear" w:color="auto" w:fill="F5F5F5"/>
+        <w:spacing w:before="150" w:beforeAutospacing="0" w:after="150" w:afterAutospacing="0" w:line="0" w:lineRule="atLeast"/>
+        <w:ind w:leftChars="200" w:left="420"/>
+        <w:rPr>
+          <w:rFonts w:ascii="Helvetica" w:hAnsi="Helvetica" w:cs="Helvetica"/>
+          <w:color w:val="000000"/>
+          <w:sz w:val="21"/>
+          <w:szCs w:val="21"/>
+        </w:rPr>
+      </w:pPr>
+      <w:r>
+        <w:rPr>
+          <w:rFonts w:ascii="Helvetica" w:hAnsi="Helvetica" w:cs="Helvetica"/>
+          <w:color w:val="000000"/>
+          <w:sz w:val="21"/>
+          <w:szCs w:val="21"/>
+        </w:rPr>
+        <w:t>AX (Accumulator)</w:t>
+      </w:r>
+      <w:r>
+        <w:rPr>
+          <w:rFonts w:ascii="Helvetica" w:hAnsi="Helvetica" w:cs="Helvetica"/>
+          <w:color w:val="000000"/>
+          <w:sz w:val="21"/>
+          <w:szCs w:val="21"/>
+        </w:rPr>
+        <w:t>：累加寄存器，也称之为累加器；</w:t>
+      </w:r>
+    </w:p>
+    <w:p>
+      <w:pPr>
+        <w:pStyle w:val="a5"/>
+        <w:shd w:val="clear" w:color="auto" w:fill="F5F5F5"/>
+        <w:spacing w:before="150" w:beforeAutospacing="0" w:after="150" w:afterAutospacing="0" w:line="0" w:lineRule="atLeast"/>
+        <w:ind w:leftChars="200" w:left="420"/>
+        <w:rPr>
+          <w:rFonts w:ascii="Helvetica" w:hAnsi="Helvetica" w:cs="Helvetica"/>
+          <w:color w:val="000000"/>
+          <w:sz w:val="21"/>
+          <w:szCs w:val="21"/>
+        </w:rPr>
+      </w:pPr>
+      <w:r>
+        <w:rPr>
+          <w:rFonts w:ascii="Helvetica" w:hAnsi="Helvetica" w:cs="Helvetica"/>
+          <w:color w:val="000000"/>
+          <w:sz w:val="21"/>
+          <w:szCs w:val="21"/>
+        </w:rPr>
+        <w:t>BX (Base)</w:t>
+      </w:r>
+      <w:r>
+        <w:rPr>
+          <w:rFonts w:ascii="Helvetica" w:hAnsi="Helvetica" w:cs="Helvetica"/>
+          <w:color w:val="000000"/>
+          <w:sz w:val="21"/>
+          <w:szCs w:val="21"/>
+        </w:rPr>
+        <w:t>：基地址寄存器；</w:t>
+      </w:r>
+    </w:p>
+    <w:p>
+      <w:pPr>
+        <w:pStyle w:val="a5"/>
+        <w:shd w:val="clear" w:color="auto" w:fill="F5F5F5"/>
+        <w:spacing w:before="150" w:beforeAutospacing="0" w:after="150" w:afterAutospacing="0" w:line="0" w:lineRule="atLeast"/>
+        <w:ind w:leftChars="200" w:left="420"/>
+        <w:rPr>
+          <w:rFonts w:ascii="Helvetica" w:hAnsi="Helvetica" w:cs="Helvetica"/>
+          <w:color w:val="000000"/>
+          <w:sz w:val="21"/>
+          <w:szCs w:val="21"/>
+        </w:rPr>
+      </w:pPr>
+      <w:r>
+        <w:rPr>
+          <w:rFonts w:ascii="Helvetica" w:hAnsi="Helvetica" w:cs="Helvetica"/>
+          <w:color w:val="000000"/>
+          <w:sz w:val="21"/>
+          <w:szCs w:val="21"/>
+        </w:rPr>
+        <w:t>CX (Count)</w:t>
+      </w:r>
+      <w:r>
+        <w:rPr>
+          <w:rFonts w:ascii="Helvetica" w:hAnsi="Helvetica" w:cs="Helvetica"/>
+          <w:color w:val="000000"/>
+          <w:sz w:val="21"/>
+          <w:szCs w:val="21"/>
+        </w:rPr>
+        <w:t>：计数器寄存器；</w:t>
+      </w:r>
+    </w:p>
+    <w:p>
+      <w:pPr>
+        <w:pStyle w:val="a5"/>
+        <w:shd w:val="clear" w:color="auto" w:fill="F5F5F5"/>
+        <w:spacing w:before="150" w:beforeAutospacing="0" w:after="150" w:afterAutospacing="0" w:line="0" w:lineRule="atLeast"/>
+        <w:ind w:leftChars="200" w:left="420"/>
+        <w:rPr>
+          <w:rFonts w:ascii="Helvetica" w:hAnsi="Helvetica" w:cs="Helvetica"/>
+          <w:color w:val="000000"/>
+          <w:sz w:val="21"/>
+          <w:szCs w:val="21"/>
+        </w:rPr>
+      </w:pPr>
+      <w:r>
+        <w:rPr>
+          <w:rFonts w:ascii="Helvetica" w:hAnsi="Helvetica" w:cs="Helvetica"/>
+          <w:color w:val="000000"/>
+          <w:sz w:val="21"/>
+          <w:szCs w:val="21"/>
+        </w:rPr>
+        <w:t>DX (Data)</w:t>
+      </w:r>
+      <w:r>
+        <w:rPr>
+          <w:rFonts w:ascii="Helvetica" w:hAnsi="Helvetica" w:cs="Helvetica"/>
+          <w:color w:val="000000"/>
+          <w:sz w:val="21"/>
+          <w:szCs w:val="21"/>
+        </w:rPr>
+        <w:t>：数据寄存器；</w:t>
+      </w:r>
+    </w:p>
+    <w:p>
+      <w:pPr>
+        <w:pStyle w:val="a5"/>
+        <w:shd w:val="clear" w:color="auto" w:fill="F5F5F5"/>
+        <w:spacing w:before="0" w:beforeAutospacing="0" w:after="0" w:afterAutospacing="0" w:line="0" w:lineRule="atLeast"/>
+        <w:ind w:leftChars="200" w:left="420"/>
+        <w:rPr>
+          <w:rFonts w:ascii="Helvetica" w:hAnsi="Helvetica" w:cs="Helvetica"/>
+          <w:color w:val="000000"/>
+          <w:sz w:val="21"/>
+          <w:szCs w:val="21"/>
+        </w:rPr>
+      </w:pPr>
+      <w:r>
+        <w:rPr>
+          <w:rStyle w:val="a6"/>
+          <w:rFonts w:ascii="Helvetica" w:hAnsi="Helvetica" w:cs="Helvetica"/>
+          <w:color w:val="9B00D3"/>
+          <w:sz w:val="21"/>
+          <w:szCs w:val="21"/>
+        </w:rPr>
+        <w:t xml:space="preserve">SP </w:t>
+      </w:r>
+      <w:r>
+        <w:rPr>
+          <w:rStyle w:val="a6"/>
+          <w:rFonts w:ascii="Helvetica" w:hAnsi="Helvetica" w:cs="Helvetica"/>
+          <w:color w:val="9B00D3"/>
+          <w:sz w:val="21"/>
+          <w:szCs w:val="21"/>
+        </w:rPr>
+        <w:t>和</w:t>
+      </w:r>
+      <w:r>
+        <w:rPr>
+          <w:rStyle w:val="a6"/>
+          <w:rFonts w:ascii="Helvetica" w:hAnsi="Helvetica" w:cs="Helvetica"/>
+          <w:color w:val="9B00D3"/>
+          <w:sz w:val="21"/>
+          <w:szCs w:val="21"/>
+        </w:rPr>
+        <w:t xml:space="preserve"> BP </w:t>
+      </w:r>
+      <w:r>
+        <w:rPr>
+          <w:rStyle w:val="a6"/>
+          <w:rFonts w:ascii="Helvetica" w:hAnsi="Helvetica" w:cs="Helvetica"/>
+          <w:color w:val="9B00D3"/>
+          <w:sz w:val="21"/>
+          <w:szCs w:val="21"/>
+        </w:rPr>
+        <w:t>又称作为指针寄存器：</w:t>
+      </w:r>
+    </w:p>
+    <w:p>
+      <w:pPr>
+        <w:pStyle w:val="a5"/>
+        <w:shd w:val="clear" w:color="auto" w:fill="F5F5F5"/>
+        <w:spacing w:before="150" w:beforeAutospacing="0" w:after="150" w:afterAutospacing="0" w:line="0" w:lineRule="atLeast"/>
+        <w:ind w:leftChars="200" w:left="420"/>
+        <w:rPr>
+          <w:rFonts w:ascii="Helvetica" w:hAnsi="Helvetica" w:cs="Helvetica"/>
+          <w:color w:val="000000"/>
+          <w:sz w:val="21"/>
+          <w:szCs w:val="21"/>
+        </w:rPr>
+      </w:pPr>
+      <w:r>
+        <w:rPr>
+          <w:rFonts w:ascii="Helvetica" w:hAnsi="Helvetica" w:cs="Helvetica"/>
+          <w:color w:val="000000"/>
+          <w:sz w:val="21"/>
+          <w:szCs w:val="21"/>
+        </w:rPr>
+        <w:t>SP (Stack Pointer)</w:t>
+      </w:r>
+      <w:r>
+        <w:rPr>
+          <w:rFonts w:ascii="Helvetica" w:hAnsi="Helvetica" w:cs="Helvetica"/>
+          <w:color w:val="000000"/>
+          <w:sz w:val="21"/>
+          <w:szCs w:val="21"/>
+        </w:rPr>
+        <w:t>：堆栈指针寄存器；</w:t>
+      </w:r>
+    </w:p>
+    <w:p>
+      <w:pPr>
+        <w:pStyle w:val="a5"/>
+        <w:shd w:val="clear" w:color="auto" w:fill="F5F5F5"/>
+        <w:spacing w:before="150" w:beforeAutospacing="0" w:after="150" w:afterAutospacing="0" w:line="0" w:lineRule="atLeast"/>
+        <w:ind w:leftChars="200" w:left="420"/>
+        <w:rPr>
+          <w:rFonts w:ascii="Helvetica" w:hAnsi="Helvetica" w:cs="Helvetica"/>
+          <w:color w:val="000000"/>
+          <w:sz w:val="21"/>
+          <w:szCs w:val="21"/>
+        </w:rPr>
+      </w:pPr>
+      <w:r>
+        <w:rPr>
+          <w:rFonts w:ascii="Helvetica" w:hAnsi="Helvetica" w:cs="Helvetica"/>
+          <w:color w:val="000000"/>
+          <w:sz w:val="21"/>
+          <w:szCs w:val="21"/>
+        </w:rPr>
+        <w:t>BP (Base Pointer)</w:t>
+      </w:r>
+      <w:r>
+        <w:rPr>
+          <w:rFonts w:ascii="Helvetica" w:hAnsi="Helvetica" w:cs="Helvetica"/>
+          <w:color w:val="000000"/>
+          <w:sz w:val="21"/>
+          <w:szCs w:val="21"/>
+        </w:rPr>
+        <w:t>：基指针寄存器；</w:t>
+      </w:r>
+    </w:p>
+    <w:p>
+      <w:pPr>
+        <w:pStyle w:val="a5"/>
+        <w:shd w:val="clear" w:color="auto" w:fill="F5F5F5"/>
+        <w:spacing w:before="0" w:beforeAutospacing="0" w:after="0" w:afterAutospacing="0" w:line="0" w:lineRule="atLeast"/>
+        <w:ind w:leftChars="200" w:left="420"/>
+        <w:rPr>
+          <w:rFonts w:ascii="Helvetica" w:hAnsi="Helvetica" w:cs="Helvetica"/>
+          <w:color w:val="000000"/>
+          <w:sz w:val="21"/>
+          <w:szCs w:val="21"/>
+        </w:rPr>
+      </w:pPr>
+      <w:r>
+        <w:rPr>
+          <w:rStyle w:val="a6"/>
+          <w:rFonts w:ascii="Helvetica" w:hAnsi="Helvetica" w:cs="Helvetica"/>
+          <w:color w:val="9B00D3"/>
+          <w:sz w:val="21"/>
+          <w:szCs w:val="21"/>
+        </w:rPr>
+        <w:t xml:space="preserve">SI </w:t>
+      </w:r>
+      <w:r>
+        <w:rPr>
+          <w:rStyle w:val="a6"/>
+          <w:rFonts w:ascii="Helvetica" w:hAnsi="Helvetica" w:cs="Helvetica"/>
+          <w:color w:val="9B00D3"/>
+          <w:sz w:val="21"/>
+          <w:szCs w:val="21"/>
+        </w:rPr>
+        <w:t>和</w:t>
+      </w:r>
+      <w:r>
+        <w:rPr>
+          <w:rStyle w:val="a6"/>
+          <w:rFonts w:ascii="Helvetica" w:hAnsi="Helvetica" w:cs="Helvetica"/>
+          <w:color w:val="9B00D3"/>
+          <w:sz w:val="21"/>
+          <w:szCs w:val="21"/>
+        </w:rPr>
+        <w:t xml:space="preserve"> DI </w:t>
+      </w:r>
+      <w:r>
+        <w:rPr>
+          <w:rStyle w:val="a6"/>
+          <w:rFonts w:ascii="Helvetica" w:hAnsi="Helvetica" w:cs="Helvetica"/>
+          <w:color w:val="9B00D3"/>
+          <w:sz w:val="21"/>
+          <w:szCs w:val="21"/>
+        </w:rPr>
+        <w:t>又称作为变址寄存器：</w:t>
+      </w:r>
+    </w:p>
+    <w:p>
+      <w:pPr>
+        <w:pStyle w:val="a5"/>
+        <w:shd w:val="clear" w:color="auto" w:fill="F5F5F5"/>
+        <w:spacing w:before="150" w:beforeAutospacing="0" w:after="150" w:afterAutospacing="0" w:line="0" w:lineRule="atLeast"/>
+        <w:ind w:leftChars="200" w:left="420"/>
+        <w:rPr>
+          <w:rFonts w:ascii="Helvetica" w:hAnsi="Helvetica" w:cs="Helvetica"/>
+          <w:color w:val="000000"/>
+          <w:sz w:val="21"/>
+          <w:szCs w:val="21"/>
+        </w:rPr>
+      </w:pPr>
+      <w:r>
+        <w:rPr>
+          <w:rFonts w:ascii="Helvetica" w:hAnsi="Helvetica" w:cs="Helvetica"/>
+          <w:color w:val="000000"/>
+          <w:sz w:val="21"/>
+          <w:szCs w:val="21"/>
+        </w:rPr>
+        <w:t>SI (Source Index)</w:t>
+      </w:r>
+      <w:r>
+        <w:rPr>
+          <w:rFonts w:ascii="Helvetica" w:hAnsi="Helvetica" w:cs="Helvetica"/>
+          <w:color w:val="000000"/>
+          <w:sz w:val="21"/>
+          <w:szCs w:val="21"/>
+        </w:rPr>
+        <w:t>：源变址寄存器；</w:t>
+      </w:r>
+    </w:p>
+    <w:p>
+      <w:pPr>
+        <w:pStyle w:val="a5"/>
+        <w:shd w:val="clear" w:color="auto" w:fill="F5F5F5"/>
+        <w:spacing w:before="150" w:beforeAutospacing="0" w:after="150" w:afterAutospacing="0" w:line="0" w:lineRule="atLeast"/>
+        <w:ind w:leftChars="200" w:left="420"/>
+        <w:rPr>
+          <w:rFonts w:ascii="Helvetica" w:hAnsi="Helvetica" w:cs="Helvetica"/>
+          <w:color w:val="000000"/>
+          <w:sz w:val="21"/>
+          <w:szCs w:val="21"/>
+        </w:rPr>
+      </w:pPr>
+      <w:r>
+        <w:rPr>
+          <w:rFonts w:ascii="Helvetica" w:hAnsi="Helvetica" w:cs="Helvetica"/>
+          <w:color w:val="000000"/>
+          <w:sz w:val="21"/>
+          <w:szCs w:val="21"/>
+        </w:rPr>
+        <w:t>DI (Destination Index)</w:t>
+      </w:r>
+      <w:r>
+        <w:rPr>
+          <w:rFonts w:ascii="Helvetica" w:hAnsi="Helvetica" w:cs="Helvetica"/>
+          <w:color w:val="000000"/>
+          <w:sz w:val="21"/>
+          <w:szCs w:val="21"/>
+        </w:rPr>
+        <w:t>：目的变址寄存器；</w:t>
+      </w:r>
+    </w:p>
+    <w:p>
+      <w:pPr>
+        <w:pStyle w:val="a5"/>
+        <w:shd w:val="clear" w:color="auto" w:fill="F5F5F5"/>
+        <w:spacing w:before="0" w:beforeAutospacing="0" w:after="0" w:afterAutospacing="0" w:line="0" w:lineRule="atLeast"/>
+        <w:ind w:leftChars="200" w:left="420"/>
+        <w:rPr>
+          <w:rFonts w:ascii="Helvetica" w:hAnsi="Helvetica" w:cs="Helvetica"/>
+          <w:color w:val="000000"/>
+          <w:sz w:val="21"/>
+          <w:szCs w:val="21"/>
+        </w:rPr>
+      </w:pPr>
+      <w:r>
+        <w:rPr>
+          <w:rStyle w:val="a6"/>
+          <w:rFonts w:ascii="Helvetica" w:hAnsi="Helvetica" w:cs="Helvetica"/>
+          <w:color w:val="FF0000"/>
+          <w:sz w:val="21"/>
+          <w:szCs w:val="21"/>
+        </w:rPr>
+        <w:t>控制寄存器：</w:t>
+      </w:r>
+    </w:p>
+    <w:p>
+      <w:pPr>
+        <w:pStyle w:val="a5"/>
+        <w:shd w:val="clear" w:color="auto" w:fill="F5F5F5"/>
+        <w:spacing w:before="150" w:beforeAutospacing="0" w:after="150" w:afterAutospacing="0" w:line="0" w:lineRule="atLeast"/>
+        <w:ind w:leftChars="200" w:left="420"/>
+        <w:rPr>
+          <w:rFonts w:ascii="Helvetica" w:hAnsi="Helvetica" w:cs="Helvetica"/>
+          <w:color w:val="000000"/>
+          <w:sz w:val="21"/>
+          <w:szCs w:val="21"/>
+        </w:rPr>
+      </w:pPr>
+      <w:r>
+        <w:rPr>
+          <w:rFonts w:ascii="Helvetica" w:hAnsi="Helvetica" w:cs="Helvetica"/>
+          <w:color w:val="000000"/>
+          <w:sz w:val="21"/>
+          <w:szCs w:val="21"/>
+        </w:rPr>
+        <w:t>IP (Instruction Pointer)</w:t>
+      </w:r>
+      <w:r>
+        <w:rPr>
+          <w:rFonts w:ascii="Helvetica" w:hAnsi="Helvetica" w:cs="Helvetica"/>
+          <w:color w:val="000000"/>
+          <w:sz w:val="21"/>
+          <w:szCs w:val="21"/>
+        </w:rPr>
+        <w:t>：指令指针寄存器；</w:t>
+      </w:r>
+    </w:p>
+    <w:p>
+      <w:pPr>
+        <w:pStyle w:val="a5"/>
+        <w:shd w:val="clear" w:color="auto" w:fill="F5F5F5"/>
+        <w:spacing w:before="150" w:beforeAutospacing="0" w:after="150" w:afterAutospacing="0" w:line="0" w:lineRule="atLeast"/>
+        <w:ind w:leftChars="200" w:left="420"/>
+        <w:rPr>
+          <w:rFonts w:ascii="Helvetica" w:hAnsi="Helvetica" w:cs="Helvetica"/>
+          <w:color w:val="000000"/>
+          <w:sz w:val="21"/>
+          <w:szCs w:val="21"/>
+        </w:rPr>
+      </w:pPr>
+      <w:r>
+        <w:rPr>
+          <w:rFonts w:ascii="Helvetica" w:hAnsi="Helvetica" w:cs="Helvetica"/>
+          <w:color w:val="000000"/>
+          <w:sz w:val="21"/>
+          <w:szCs w:val="21"/>
+        </w:rPr>
+        <w:t>FLAG</w:t>
+      </w:r>
+      <w:r>
+        <w:rPr>
+          <w:rFonts w:ascii="Helvetica" w:hAnsi="Helvetica" w:cs="Helvetica"/>
+          <w:color w:val="000000"/>
+          <w:sz w:val="21"/>
+          <w:szCs w:val="21"/>
+        </w:rPr>
+        <w:t>：标志寄存器；</w:t>
+      </w:r>
+    </w:p>
+    <w:p>
+      <w:pPr>
+        <w:pStyle w:val="a5"/>
+        <w:shd w:val="clear" w:color="auto" w:fill="F5F5F5"/>
+        <w:spacing w:before="0" w:beforeAutospacing="0" w:after="0" w:afterAutospacing="0" w:line="0" w:lineRule="atLeast"/>
+        <w:ind w:leftChars="200" w:left="420"/>
+        <w:rPr>
+          <w:rFonts w:ascii="Helvetica" w:hAnsi="Helvetica" w:cs="Helvetica"/>
+          <w:color w:val="000000"/>
+          <w:sz w:val="21"/>
+          <w:szCs w:val="21"/>
+        </w:rPr>
+      </w:pPr>
+      <w:r>
+        <w:rPr>
+          <w:rStyle w:val="a6"/>
+          <w:rFonts w:ascii="Helvetica" w:hAnsi="Helvetica" w:cs="Helvetica"/>
+          <w:color w:val="FF0000"/>
+          <w:sz w:val="21"/>
+          <w:szCs w:val="21"/>
+        </w:rPr>
+        <w:t>段寄存器：</w:t>
+      </w:r>
+    </w:p>
+    <w:p>
+      <w:pPr>
+        <w:pStyle w:val="a5"/>
+        <w:shd w:val="clear" w:color="auto" w:fill="F5F5F5"/>
+        <w:spacing w:before="150" w:beforeAutospacing="0" w:after="150" w:afterAutospacing="0" w:line="0" w:lineRule="atLeast"/>
+        <w:ind w:leftChars="200" w:left="420"/>
+        <w:rPr>
+          <w:rFonts w:ascii="Helvetica" w:hAnsi="Helvetica" w:cs="Helvetica"/>
+          <w:color w:val="000000"/>
+          <w:sz w:val="21"/>
+          <w:szCs w:val="21"/>
+        </w:rPr>
+      </w:pPr>
+      <w:r>
+        <w:rPr>
+          <w:rFonts w:ascii="Helvetica" w:hAnsi="Helvetica" w:cs="Helvetica"/>
+          <w:color w:val="000000"/>
+          <w:sz w:val="21"/>
+          <w:szCs w:val="21"/>
+        </w:rPr>
+        <w:t>CS (Code Segment)</w:t>
+      </w:r>
+      <w:r>
+        <w:rPr>
+          <w:rFonts w:ascii="Helvetica" w:hAnsi="Helvetica" w:cs="Helvetica"/>
+          <w:color w:val="000000"/>
+          <w:sz w:val="21"/>
+          <w:szCs w:val="21"/>
+        </w:rPr>
+        <w:t>：代码段寄存器；</w:t>
+      </w:r>
+    </w:p>
+    <w:p>
+      <w:pPr>
+        <w:pStyle w:val="a5"/>
+        <w:shd w:val="clear" w:color="auto" w:fill="F5F5F5"/>
+        <w:spacing w:before="150" w:beforeAutospacing="0" w:after="150" w:afterAutospacing="0" w:line="0" w:lineRule="atLeast"/>
+        <w:ind w:leftChars="200" w:left="420"/>
+        <w:rPr>
+          <w:rFonts w:ascii="Helvetica" w:hAnsi="Helvetica" w:cs="Helvetica"/>
+          <w:color w:val="000000"/>
+          <w:sz w:val="21"/>
+          <w:szCs w:val="21"/>
+        </w:rPr>
+      </w:pPr>
+      <w:r>
+        <w:rPr>
+          <w:rFonts w:ascii="Helvetica" w:hAnsi="Helvetica" w:cs="Helvetica"/>
+          <w:color w:val="000000"/>
+          <w:sz w:val="21"/>
+          <w:szCs w:val="21"/>
+        </w:rPr>
+        <w:t>DS (Data Segment)</w:t>
+      </w:r>
+      <w:r>
+        <w:rPr>
+          <w:rFonts w:ascii="Helvetica" w:hAnsi="Helvetica" w:cs="Helvetica"/>
+          <w:color w:val="000000"/>
+          <w:sz w:val="21"/>
+          <w:szCs w:val="21"/>
+        </w:rPr>
+        <w:t>：数据段寄存器；</w:t>
+      </w:r>
+    </w:p>
+    <w:p>
+      <w:pPr>
+        <w:pStyle w:val="a5"/>
+        <w:shd w:val="clear" w:color="auto" w:fill="F5F5F5"/>
+        <w:spacing w:before="150" w:beforeAutospacing="0" w:after="150" w:afterAutospacing="0" w:line="0" w:lineRule="atLeast"/>
+        <w:ind w:leftChars="200" w:left="420"/>
+        <w:rPr>
+          <w:rFonts w:ascii="Helvetica" w:hAnsi="Helvetica" w:cs="Helvetica"/>
+          <w:color w:val="000000"/>
+          <w:sz w:val="21"/>
+          <w:szCs w:val="21"/>
+        </w:rPr>
+      </w:pPr>
+      <w:r>
+        <w:rPr>
+          <w:rFonts w:ascii="Helvetica" w:hAnsi="Helvetica" w:cs="Helvetica"/>
+          <w:color w:val="000000"/>
+          <w:sz w:val="21"/>
+          <w:szCs w:val="21"/>
+        </w:rPr>
+        <w:t>SS (Stack Segment)</w:t>
+      </w:r>
+      <w:r>
+        <w:rPr>
+          <w:rFonts w:ascii="Helvetica" w:hAnsi="Helvetica" w:cs="Helvetica"/>
+          <w:color w:val="000000"/>
+          <w:sz w:val="21"/>
+          <w:szCs w:val="21"/>
+        </w:rPr>
+        <w:t>：堆栈段寄存器；</w:t>
+      </w:r>
+    </w:p>
+    <w:p>
+      <w:pPr>
+        <w:pStyle w:val="a5"/>
+        <w:shd w:val="clear" w:color="auto" w:fill="F5F5F5"/>
+        <w:spacing w:before="150" w:beforeAutospacing="0" w:after="150" w:afterAutospacing="0" w:line="0" w:lineRule="atLeast"/>
+        <w:ind w:leftChars="200" w:left="420"/>
+        <w:rPr>
+          <w:rFonts w:ascii="Helvetica" w:hAnsi="Helvetica" w:cs="Helvetica" w:hint="eastAsia"/>
+          <w:color w:val="000000"/>
+          <w:sz w:val="21"/>
+          <w:szCs w:val="21"/>
+        </w:rPr>
+      </w:pPr>
+      <w:r>
+        <w:rPr>
+          <w:rFonts w:ascii="Helvetica" w:hAnsi="Helvetica" w:cs="Helvetica"/>
+          <w:color w:val="000000"/>
+          <w:sz w:val="21"/>
+          <w:szCs w:val="21"/>
+        </w:rPr>
+        <w:t>ES (Extra Segment)</w:t>
+      </w:r>
+      <w:r>
+        <w:rPr>
+          <w:rFonts w:ascii="Helvetica" w:hAnsi="Helvetica" w:cs="Helvetica"/>
+          <w:color w:val="000000"/>
+          <w:sz w:val="21"/>
+          <w:szCs w:val="21"/>
+        </w:rPr>
+        <w:t>：附加段寄存器；</w:t>
+      </w:r>
+    </w:p>
+    <w:p>
+      <w:pPr>
+        <w:pStyle w:val="a5"/>
+        <w:shd w:val="clear" w:color="auto" w:fill="F5F5F5"/>
+        <w:spacing w:before="150" w:beforeAutospacing="0" w:after="150" w:afterAutospacing="0" w:line="0" w:lineRule="atLeast"/>
+        <w:ind w:leftChars="200" w:left="420"/>
+        <w:rPr>
+          <w:rFonts w:ascii="Helvetica" w:hAnsi="Helvetica" w:cs="Helvetica"/>
+          <w:color w:val="000000"/>
+          <w:sz w:val="20"/>
+          <w:szCs w:val="20"/>
+        </w:rPr>
+      </w:pPr>
+      <w:r>
+        <w:rPr>
+          <w:rFonts w:ascii="Helvetica" w:hAnsi="Helvetica" w:cs="Helvetica" w:hint="eastAsia"/>
+          <w:color w:val="000000"/>
+          <w:sz w:val="21"/>
+          <w:szCs w:val="21"/>
+        </w:rPr>
+        <w:t>而</w:t>
+      </w:r>
+      <w:r>
+        <w:rPr>
+          <w:rFonts w:ascii="Helvetica" w:hAnsi="Helvetica" w:cs="Helvetica" w:hint="eastAsia"/>
+          <w:color w:val="000000"/>
+          <w:sz w:val="21"/>
+          <w:szCs w:val="21"/>
+        </w:rPr>
+        <w:t>80X86</w:t>
+      </w:r>
+      <w:r>
+        <w:rPr>
+          <w:rFonts w:ascii="Helvetica" w:hAnsi="Helvetica" w:cs="Helvetica" w:hint="eastAsia"/>
+          <w:color w:val="000000"/>
+          <w:sz w:val="21"/>
+          <w:szCs w:val="21"/>
+        </w:rPr>
+        <w:t>（</w:t>
+      </w:r>
+      <w:r>
+        <w:rPr>
+          <w:rFonts w:ascii="Helvetica" w:hAnsi="Helvetica" w:cs="Helvetica" w:hint="eastAsia"/>
+          <w:color w:val="000000"/>
+          <w:sz w:val="21"/>
+          <w:szCs w:val="21"/>
+        </w:rPr>
+        <w:t>32</w:t>
+      </w:r>
+      <w:r>
+        <w:rPr>
+          <w:rFonts w:ascii="Helvetica" w:hAnsi="Helvetica" w:cs="Helvetica" w:hint="eastAsia"/>
+          <w:color w:val="000000"/>
+          <w:sz w:val="21"/>
+          <w:szCs w:val="21"/>
+        </w:rPr>
+        <w:t>位）</w:t>
+      </w:r>
+      <w:r>
+        <w:rPr>
+          <w:rFonts w:ascii="Helvetica" w:hAnsi="Helvetica" w:cs="Helvetica" w:hint="eastAsia"/>
+          <w:color w:val="000000"/>
+          <w:sz w:val="21"/>
+          <w:szCs w:val="21"/>
         </w:rPr>
         <w:t>CPU</w:t>
       </w:r>
       <w:r>
         <w:rPr>
-          <w:rFonts w:ascii="Courier New" w:hAnsi="Courier New" w:cs="Courier New"/>
-        </w:rPr>
-        <w:t>寄存器仅有</w:t>
-      </w:r>
-      <w:r>
-        <w:rPr>
-          <w:rFonts w:ascii="Courier New" w:hAnsi="Courier New" w:cs="Courier New"/>
-        </w:rPr>
-        <w:t>14</w:t>
-      </w:r>
-      <w:r>
-        <w:rPr>
-          <w:rFonts w:ascii="Courier New" w:hAnsi="Courier New" w:cs="Courier New"/>
-        </w:rPr>
-        <w:t>个，寄存器速度比内存快得多，存储的可以是从</w:t>
+          <w:rFonts w:ascii="Helvetica" w:hAnsi="Helvetica" w:cs="Helvetica" w:hint="eastAsia"/>
+          <w:color w:val="000000"/>
+          <w:sz w:val="21"/>
+          <w:szCs w:val="21"/>
+        </w:rPr>
+        <w:t>上的寄存器都从</w:t>
+      </w:r>
+      <w:r>
+        <w:rPr>
+          <w:rFonts w:ascii="Helvetica" w:hAnsi="Helvetica" w:cs="Helvetica" w:hint="eastAsia"/>
+          <w:color w:val="000000"/>
+          <w:sz w:val="21"/>
+          <w:szCs w:val="21"/>
+        </w:rPr>
+        <w:t>16</w:t>
+      </w:r>
+      <w:r>
+        <w:rPr>
+          <w:rFonts w:ascii="Helvetica" w:hAnsi="Helvetica" w:cs="Helvetica" w:hint="eastAsia"/>
+          <w:color w:val="000000"/>
+          <w:sz w:val="21"/>
+          <w:szCs w:val="21"/>
+        </w:rPr>
+        <w:t>位扩展到</w:t>
+      </w:r>
+      <w:r>
+        <w:rPr>
+          <w:rFonts w:ascii="Helvetica" w:hAnsi="Helvetica" w:cs="Helvetica" w:hint="eastAsia"/>
+          <w:color w:val="000000"/>
+          <w:sz w:val="21"/>
+          <w:szCs w:val="21"/>
+        </w:rPr>
+        <w:t>32</w:t>
+      </w:r>
+      <w:r>
+        <w:rPr>
+          <w:rFonts w:ascii="Helvetica" w:hAnsi="Helvetica" w:cs="Helvetica" w:hint="eastAsia"/>
+          <w:color w:val="000000"/>
+          <w:sz w:val="21"/>
+          <w:szCs w:val="21"/>
+        </w:rPr>
+        <w:t>位，名字也都填了一个</w:t>
+      </w:r>
+      <w:r>
+        <w:rPr>
+          <w:rFonts w:ascii="Helvetica" w:hAnsi="Helvetica" w:cs="Helvetica" w:hint="eastAsia"/>
+          <w:color w:val="000000"/>
+          <w:sz w:val="21"/>
+          <w:szCs w:val="21"/>
+        </w:rPr>
+        <w:t>E</w:t>
+      </w:r>
+      <w:r>
+        <w:rPr>
+          <w:rFonts w:ascii="Helvetica" w:hAnsi="Helvetica" w:cs="Helvetica" w:hint="eastAsia"/>
+          <w:color w:val="000000"/>
+          <w:sz w:val="21"/>
+          <w:szCs w:val="21"/>
+        </w:rPr>
+        <w:t>，如</w:t>
+      </w:r>
+      <w:r>
+        <w:rPr>
+          <w:rFonts w:ascii="Helvetica" w:hAnsi="Helvetica" w:cs="Helvetica" w:hint="eastAsia"/>
+          <w:color w:val="000000"/>
+          <w:sz w:val="21"/>
+          <w:szCs w:val="21"/>
+        </w:rPr>
+        <w:t>EAX</w:t>
+      </w:r>
+      <w:r>
+        <w:rPr>
+          <w:rFonts w:ascii="Helvetica" w:hAnsi="Helvetica" w:cs="Helvetica" w:hint="eastAsia"/>
+          <w:color w:val="000000"/>
+          <w:sz w:val="21"/>
+          <w:szCs w:val="21"/>
+        </w:rPr>
+        <w:t>，</w:t>
+      </w:r>
+      <w:r>
+        <w:rPr>
+          <w:rFonts w:ascii="Helvetica" w:hAnsi="Helvetica" w:cs="Helvetica" w:hint="eastAsia"/>
+          <w:color w:val="000000"/>
+          <w:sz w:val="21"/>
+          <w:szCs w:val="21"/>
+        </w:rPr>
+        <w:t>EBX</w:t>
+      </w:r>
+      <w:r>
+        <w:rPr>
+          <w:rFonts w:ascii="Helvetica" w:hAnsi="Helvetica" w:cs="Helvetica" w:hint="eastAsia"/>
+          <w:color w:val="000000"/>
+          <w:sz w:val="21"/>
+          <w:szCs w:val="21"/>
+        </w:rPr>
+        <w:t>，</w:t>
+      </w:r>
+      <w:r>
+        <w:rPr>
+          <w:rFonts w:ascii="Helvetica" w:hAnsi="Helvetica" w:cs="Helvetica" w:hint="eastAsia"/>
+          <w:color w:val="000000"/>
+          <w:sz w:val="21"/>
+          <w:szCs w:val="21"/>
+        </w:rPr>
+        <w:t>ECX</w:t>
+      </w:r>
+      <w:r>
+        <w:rPr>
+          <w:rFonts w:ascii="Helvetica" w:hAnsi="Helvetica" w:cs="Helvetica" w:hint="eastAsia"/>
+          <w:color w:val="000000"/>
+          <w:sz w:val="21"/>
+          <w:szCs w:val="21"/>
+        </w:rPr>
+        <w:t>，</w:t>
+      </w:r>
+      <w:r>
+        <w:rPr>
+          <w:rFonts w:ascii="Helvetica" w:hAnsi="Helvetica" w:cs="Helvetica" w:hint="eastAsia"/>
+          <w:color w:val="000000"/>
+          <w:sz w:val="21"/>
+          <w:szCs w:val="21"/>
+        </w:rPr>
+        <w:t>EDX</w:t>
+      </w:r>
+      <w:r>
+        <w:rPr>
+          <w:rFonts w:ascii="Helvetica" w:hAnsi="Helvetica" w:cs="Helvetica" w:hint="eastAsia"/>
+          <w:color w:val="000000"/>
+          <w:sz w:val="21"/>
+          <w:szCs w:val="21"/>
+        </w:rPr>
+        <w:t>分别对应</w:t>
+      </w:r>
+      <w:r>
+        <w:rPr>
+          <w:rFonts w:ascii="Helvetica" w:hAnsi="Helvetica" w:cs="Helvetica" w:hint="eastAsia"/>
+          <w:color w:val="000000"/>
+          <w:sz w:val="21"/>
+          <w:szCs w:val="21"/>
+        </w:rPr>
+        <w:t>AX</w:t>
+      </w:r>
+      <w:r>
+        <w:rPr>
+          <w:rFonts w:ascii="Helvetica" w:hAnsi="Helvetica" w:cs="Helvetica" w:hint="eastAsia"/>
+          <w:color w:val="000000"/>
+          <w:sz w:val="21"/>
+          <w:szCs w:val="21"/>
+        </w:rPr>
+        <w:t>，</w:t>
+      </w:r>
+      <w:r>
+        <w:rPr>
+          <w:rFonts w:ascii="Helvetica" w:hAnsi="Helvetica" w:cs="Helvetica" w:hint="eastAsia"/>
+          <w:color w:val="000000"/>
+          <w:sz w:val="21"/>
+          <w:szCs w:val="21"/>
+        </w:rPr>
+        <w:t>BX</w:t>
+      </w:r>
+      <w:r>
+        <w:rPr>
+          <w:rFonts w:ascii="Helvetica" w:hAnsi="Helvetica" w:cs="Helvetica" w:hint="eastAsia"/>
+          <w:color w:val="000000"/>
+          <w:sz w:val="21"/>
+          <w:szCs w:val="21"/>
+        </w:rPr>
+        <w:t>，</w:t>
+      </w:r>
+      <w:r>
+        <w:rPr>
+          <w:rFonts w:ascii="Helvetica" w:hAnsi="Helvetica" w:cs="Helvetica" w:hint="eastAsia"/>
+          <w:color w:val="000000"/>
+          <w:sz w:val="21"/>
+          <w:szCs w:val="21"/>
+        </w:rPr>
+        <w:t>CX</w:t>
+      </w:r>
+      <w:r>
+        <w:rPr>
+          <w:rFonts w:ascii="Helvetica" w:hAnsi="Helvetica" w:cs="Helvetica" w:hint="eastAsia"/>
+          <w:color w:val="000000"/>
+          <w:sz w:val="21"/>
+          <w:szCs w:val="21"/>
+        </w:rPr>
+        <w:t>，</w:t>
+      </w:r>
+      <w:r>
+        <w:rPr>
+          <w:rFonts w:ascii="Helvetica" w:hAnsi="Helvetica" w:cs="Helvetica" w:hint="eastAsia"/>
+          <w:color w:val="000000"/>
+          <w:sz w:val="21"/>
+          <w:szCs w:val="21"/>
+        </w:rPr>
+        <w:t>DX</w:t>
+      </w:r>
+      <w:bookmarkStart w:id="0" w:name="_GoBack"/>
+      <w:bookmarkEnd w:id="0"/>
+    </w:p>
+    <w:p>
+      <w:pPr>
+        <w:pStyle w:val="a4"/>
+        <w:ind w:left="420" w:firstLineChars="0" w:firstLine="0"/>
+        <w:rPr>
+          <w:rFonts w:ascii="Courier New" w:hAnsi="Courier New" w:cs="Courier New"/>
+        </w:rPr>
+      </w:pPr>
+    </w:p>
+    <w:p>
+      <w:pPr>
+        <w:pStyle w:val="a4"/>
+        <w:ind w:left="420" w:firstLineChars="0" w:firstLine="0"/>
+        <w:rPr>
+          <w:rFonts w:ascii="Courier New" w:hAnsi="Courier New" w:cs="Courier New"/>
+        </w:rPr>
+      </w:pPr>
+    </w:p>
+    <w:p>
+      <w:pPr>
+        <w:pStyle w:val="a4"/>
+        <w:ind w:left="420" w:firstLineChars="0" w:firstLine="0"/>
+        <w:rPr>
+          <w:rFonts w:ascii="Courier New" w:hAnsi="Courier New" w:cs="Courier New"/>
+        </w:rPr>
+      </w:pPr>
+      <w:r>
+        <w:rPr>
+          <w:rFonts w:ascii="Courier New" w:hAnsi="Courier New" w:cs="Courier New"/>
+        </w:rPr>
+        <w:t>内存：操作系统分配给程序的虚拟内存，并不是真实内存。</w:t>
+      </w:r>
+      <w:r>
+        <w:rPr>
+          <w:rFonts w:ascii="Courier New" w:hAnsi="Courier New" w:cs="Courier New"/>
+        </w:rPr>
+        <w:t>80X86</w:t>
+      </w:r>
+      <w:r>
+        <w:rPr>
+          <w:rFonts w:ascii="Courier New" w:hAnsi="Courier New" w:cs="Courier New"/>
+        </w:rPr>
+        <w:t>的</w:t>
+      </w:r>
+      <w:r>
+        <w:rPr>
+          <w:rFonts w:ascii="Courier New" w:hAnsi="Courier New" w:cs="Courier New"/>
+        </w:rPr>
+        <w:t>32</w:t>
+      </w:r>
+      <w:r>
+        <w:rPr>
+          <w:rFonts w:ascii="Courier New" w:hAnsi="Courier New" w:cs="Courier New"/>
+        </w:rPr>
+        <w:t>位平台每个进程都有</w:t>
+      </w:r>
+      <w:r>
+        <w:rPr>
+          <w:rFonts w:ascii="Courier New" w:hAnsi="Courier New" w:cs="Courier New"/>
+        </w:rPr>
+        <w:t>4G</w:t>
+      </w:r>
+      <w:r>
+        <w:rPr>
+          <w:rFonts w:ascii="Courier New" w:hAnsi="Courier New" w:cs="Courier New"/>
+        </w:rPr>
+        <w:t>的虚拟内存，也可以说是</w:t>
+      </w:r>
+      <w:r>
+        <w:rPr>
+          <w:rFonts w:ascii="Courier New" w:hAnsi="Courier New" w:cs="Courier New"/>
+        </w:rPr>
+        <w:t>4GB</w:t>
+      </w:r>
+      <w:r>
+        <w:rPr>
+          <w:rFonts w:ascii="Courier New" w:hAnsi="Courier New" w:cs="Courier New"/>
+        </w:rPr>
+        <w:t>寻址能力，地址从低位到高位分别是</w:t>
       </w:r>
       <w:r>
         <w:rPr>
@@ -155,21 +1766,7 @@
         <w:rPr>
           <w:rFonts w:ascii="Courier New" w:hAnsi="Courier New" w:cs="Courier New"/>
         </w:rPr>
-        <w:t>之间的一个整数，一个</w:t>
-      </w:r>
-      <w:proofErr w:type="spellStart"/>
-      <w:r>
-        <w:rPr>
-          <w:rFonts w:ascii="Courier New" w:hAnsi="Courier New" w:cs="Courier New"/>
-        </w:rPr>
-        <w:t>int</w:t>
-      </w:r>
-      <w:proofErr w:type="spellEnd"/>
-      <w:r>
-        <w:rPr>
-          <w:rFonts w:ascii="Courier New" w:hAnsi="Courier New" w:cs="Courier New"/>
-        </w:rPr>
-        <w:t>类型的存储大小，占</w:t>
+        <w:t>，占</w:t>
       </w:r>
       <w:r>
         <w:rPr>
@@ -195,148 +1792,12 @@
         </w:rPr>
         <w:t>，即一个</w:t>
       </w:r>
-      <w:proofErr w:type="spellStart"/>
       <w:r>
         <w:rPr>
           <w:rFonts w:ascii="Courier New" w:hAnsi="Courier New" w:cs="Courier New"/>
         </w:rPr>
         <w:t>DoubleWord</w:t>
       </w:r>
-      <w:proofErr w:type="spellEnd"/>
-      <w:r>
-        <w:rPr>
-          <w:rFonts w:ascii="Courier New" w:hAnsi="Courier New" w:cs="Courier New"/>
-        </w:rPr>
-        <w:t>的长度。</w:t>
-      </w:r>
-    </w:p>
-    <w:p>
-      <w:pPr>
-        <w:pStyle w:val="a4"/>
-        <w:ind w:left="420" w:firstLineChars="0" w:firstLine="0"/>
-        <w:rPr>
-          <w:rFonts w:ascii="Courier New" w:hAnsi="Courier New" w:cs="Courier New"/>
-        </w:rPr>
-      </w:pPr>
-    </w:p>
-    <w:p>
-      <w:pPr>
-        <w:pStyle w:val="a4"/>
-        <w:ind w:left="420" w:firstLineChars="0" w:firstLine="0"/>
-        <w:rPr>
-          <w:rFonts w:ascii="Courier New" w:hAnsi="Courier New" w:cs="Courier New"/>
-        </w:rPr>
-      </w:pPr>
-      <w:r>
-        <w:rPr>
-          <w:rFonts w:ascii="Courier New" w:hAnsi="Courier New" w:cs="Courier New"/>
-        </w:rPr>
-        <w:t>内存：操作系统分配给程序的虚拟内存，并不是真实内存。</w:t>
-      </w:r>
-      <w:r>
-        <w:rPr>
-          <w:rFonts w:ascii="Courier New" w:hAnsi="Courier New" w:cs="Courier New"/>
-        </w:rPr>
-        <w:t>80X86</w:t>
-      </w:r>
-      <w:r>
-        <w:rPr>
-          <w:rFonts w:ascii="Courier New" w:hAnsi="Courier New" w:cs="Courier New"/>
-        </w:rPr>
-        <w:t>的</w:t>
-      </w:r>
-      <w:r>
-        <w:rPr>
-          <w:rFonts w:ascii="Courier New" w:hAnsi="Courier New" w:cs="Courier New"/>
-        </w:rPr>
-        <w:t>32</w:t>
-      </w:r>
-      <w:r>
-        <w:rPr>
-          <w:rFonts w:ascii="Courier New" w:hAnsi="Courier New" w:cs="Courier New"/>
-        </w:rPr>
-        <w:t>位平台每个进程都有</w:t>
-      </w:r>
-      <w:r>
-        <w:rPr>
-          <w:rFonts w:ascii="Courier New" w:hAnsi="Courier New" w:cs="Courier New"/>
-        </w:rPr>
-        <w:t>4G</w:t>
-      </w:r>
-      <w:r>
-        <w:rPr>
-          <w:rFonts w:ascii="Courier New" w:hAnsi="Courier New" w:cs="Courier New"/>
-        </w:rPr>
-        <w:t>的虚拟内存，也可以说是</w:t>
-      </w:r>
-      <w:r>
-        <w:rPr>
-          <w:rFonts w:ascii="Courier New" w:hAnsi="Courier New" w:cs="Courier New"/>
-        </w:rPr>
-        <w:t>4GB</w:t>
-      </w:r>
-      <w:r>
-        <w:rPr>
-          <w:rFonts w:ascii="Courier New" w:hAnsi="Courier New" w:cs="Courier New"/>
-        </w:rPr>
-        <w:t>寻址能力，地址从低位到高位分别是</w:t>
-      </w:r>
-      <w:r>
-        <w:rPr>
-          <w:rFonts w:ascii="Courier New" w:hAnsi="Courier New" w:cs="Courier New"/>
-        </w:rPr>
-        <w:t>0x00000000</w:t>
-      </w:r>
-      <w:r>
-        <w:rPr>
-          <w:rFonts w:ascii="Courier New" w:hAnsi="Courier New" w:cs="Courier New"/>
-        </w:rPr>
-        <w:t>到</w:t>
-      </w:r>
-      <w:r>
-        <w:rPr>
-          <w:rFonts w:ascii="Courier New" w:hAnsi="Courier New" w:cs="Courier New"/>
-        </w:rPr>
-        <w:t>0xFFFFFFFF</w:t>
-      </w:r>
-      <w:r>
-        <w:rPr>
-          <w:rFonts w:ascii="Courier New" w:hAnsi="Courier New" w:cs="Courier New"/>
-        </w:rPr>
-        <w:t>，占</w:t>
-      </w:r>
-      <w:r>
-        <w:rPr>
-          <w:rFonts w:ascii="Courier New" w:hAnsi="Courier New" w:cs="Courier New"/>
-        </w:rPr>
-        <w:t>32</w:t>
-      </w:r>
-      <w:r>
-        <w:rPr>
-          <w:rFonts w:ascii="Courier New" w:hAnsi="Courier New" w:cs="Courier New"/>
-        </w:rPr>
-        <w:t>个</w:t>
-      </w:r>
-      <w:r>
-        <w:rPr>
-          <w:rFonts w:ascii="Courier New" w:hAnsi="Courier New" w:cs="Courier New"/>
-        </w:rPr>
-        <w:t>bit</w:t>
-      </w:r>
-      <w:r>
-        <w:rPr>
-          <w:rFonts w:ascii="Courier New" w:hAnsi="Courier New" w:cs="Courier New"/>
-        </w:rPr>
-        <w:t>，即一个</w:t>
-      </w:r>
-      <w:proofErr w:type="spellStart"/>
-      <w:r>
-        <w:rPr>
-          <w:rFonts w:ascii="Courier New" w:hAnsi="Courier New" w:cs="Courier New"/>
-        </w:rPr>
-        <w:t>DoubleWord</w:t>
-      </w:r>
-      <w:proofErr w:type="spellEnd"/>
       <w:r>
         <w:rPr>
           <w:rFonts w:ascii="Courier New" w:hAnsi="Courier New" w:cs="Courier New"/>
@@ -347,6 +1808,7 @@
         <w:rPr>
           <w:rFonts w:ascii="Courier New" w:hAnsi="Courier New" w:cs="Courier New"/>
         </w:rPr>
+        <w:lastRenderedPageBreak/>
         <w:t>4GB</w:t>
       </w:r>
       <w:r>
@@ -387,21 +1849,7 @@
         <w:rPr>
           <w:rFonts w:ascii="Courier New" w:hAnsi="Courier New" w:cs="Courier New"/>
         </w:rPr>
-        <w:t>在内存中，</w:t>
-      </w:r>
-      <w:proofErr w:type="gramStart"/>
-      <w:r>
-        <w:rPr>
-          <w:rFonts w:ascii="Courier New" w:hAnsi="Courier New" w:cs="Courier New"/>
-        </w:rPr>
-        <w:t>一</w:t>
-      </w:r>
-      <w:proofErr w:type="gramEnd"/>
-      <w:r>
-        <w:rPr>
-          <w:rFonts w:ascii="Courier New" w:hAnsi="Courier New" w:cs="Courier New"/>
-        </w:rPr>
-        <w:t>个数比如</w:t>
+        <w:t>在内存中，一个数比如</w:t>
       </w:r>
       <w:r>
         <w:rPr>
@@ -457,19 +1905,11 @@
         </w:rPr>
         <w:t>0x11,0x22,0x33,0x44</w:t>
       </w:r>
-      <w:proofErr w:type="gramStart"/>
-      <w:r>
-        <w:rPr>
-          <w:rFonts w:ascii="Courier New" w:hAnsi="Courier New" w:cs="Courier New"/>
-        </w:rPr>
-        <w:t>四个</w:t>
-      </w:r>
-      <w:proofErr w:type="gramEnd"/>
-      <w:r>
-        <w:rPr>
-          <w:rFonts w:ascii="Courier New" w:hAnsi="Courier New" w:cs="Courier New"/>
-        </w:rPr>
-        <w:t>部分，数字的低位存在内存的高位，数据的高位存在内存的低位，这种模式被称为</w:t>
+      <w:r>
+        <w:rPr>
+          <w:rFonts w:ascii="Courier New" w:hAnsi="Courier New" w:cs="Courier New"/>
+        </w:rPr>
+        <w:t>四个部分，数字的低位存在内存的高位，数据的高位存在内存的低位，这种模式被称为</w:t>
       </w:r>
       <w:r>
         <w:rPr>
@@ -598,16 +2038,8 @@
         <w:rPr>
           <w:rFonts w:ascii="Courier New" w:hAnsi="Courier New" w:cs="Courier New"/>
         </w:rPr>
-        <w:t xml:space="preserve">MOV </w:t>
-      </w:r>
-      <w:proofErr w:type="spellStart"/>
-      <w:r>
-        <w:rPr>
-          <w:rFonts w:ascii="Courier New" w:hAnsi="Courier New" w:cs="Courier New"/>
-        </w:rPr>
-        <w:t>a,b</w:t>
-      </w:r>
-      <w:proofErr w:type="spellEnd"/>
+        <w:t>MOV a,b</w:t>
+      </w:r>
     </w:p>
     <w:p>
       <w:pPr>
@@ -764,16 +2196,8 @@
         <w:rPr>
           <w:rFonts w:ascii="Courier New" w:hAnsi="Courier New" w:cs="Courier New"/>
         </w:rPr>
-        <w:t xml:space="preserve"> </w:t>
-      </w:r>
-      <w:proofErr w:type="spellStart"/>
-      <w:r>
-        <w:rPr>
-          <w:rFonts w:ascii="Courier New" w:hAnsi="Courier New" w:cs="Courier New"/>
-        </w:rPr>
-        <w:t>a,b</w:t>
-      </w:r>
-      <w:proofErr w:type="spellEnd"/>
+        <w:t xml:space="preserve"> a,b</w:t>
+      </w:r>
     </w:p>
     <w:p>
       <w:pPr>
@@ -968,16 +2392,8 @@
         <w:rPr>
           <w:rFonts w:ascii="Courier New" w:hAnsi="Courier New" w:cs="Courier New"/>
         </w:rPr>
-        <w:t xml:space="preserve"> </w:t>
-      </w:r>
-      <w:proofErr w:type="spellStart"/>
-      <w:r>
-        <w:rPr>
-          <w:rFonts w:ascii="Courier New" w:hAnsi="Courier New" w:cs="Courier New"/>
-        </w:rPr>
-        <w:t>a,b</w:t>
-      </w:r>
-      <w:proofErr w:type="spellEnd"/>
+        <w:t xml:space="preserve"> a,b</w:t>
+      </w:r>
       <w:r>
         <w:rPr>
           <w:rFonts w:ascii="Courier New" w:hAnsi="Courier New" w:cs="Courier New"/>
@@ -1126,16 +2542,8 @@
         <w:rPr>
           <w:rFonts w:ascii="Courier New" w:hAnsi="Courier New" w:cs="Courier New"/>
         </w:rPr>
-        <w:t xml:space="preserve"> </w:t>
-      </w:r>
-      <w:proofErr w:type="spellStart"/>
-      <w:r>
-        <w:rPr>
-          <w:rFonts w:ascii="Courier New" w:hAnsi="Courier New" w:cs="Courier New"/>
-        </w:rPr>
-        <w:t>a,b</w:t>
-      </w:r>
-      <w:proofErr w:type="spellEnd"/>
+        <w:t xml:space="preserve"> a,b</w:t>
+      </w:r>
     </w:p>
     <w:p>
       <w:pPr>
@@ -1249,16 +2657,8 @@
         <w:rPr>
           <w:rFonts w:ascii="Courier New" w:hAnsi="Courier New" w:cs="Courier New"/>
         </w:rPr>
-        <w:t xml:space="preserve"> </w:t>
-      </w:r>
-      <w:proofErr w:type="spellStart"/>
-      <w:r>
-        <w:rPr>
-          <w:rFonts w:ascii="Courier New" w:hAnsi="Courier New" w:cs="Courier New"/>
-        </w:rPr>
-        <w:t>a,b</w:t>
-      </w:r>
-      <w:proofErr w:type="spellEnd"/>
+        <w:t xml:space="preserve"> a,b</w:t>
+      </w:r>
     </w:p>
     <w:p>
       <w:pPr>
@@ -1371,16 +2771,8 @@
         <w:rPr>
           <w:rFonts w:ascii="Courier New" w:hAnsi="Courier New" w:cs="Courier New"/>
         </w:rPr>
-        <w:t xml:space="preserve"> </w:t>
-      </w:r>
-      <w:proofErr w:type="spellStart"/>
-      <w:r>
-        <w:rPr>
-          <w:rFonts w:ascii="Courier New" w:hAnsi="Courier New" w:cs="Courier New"/>
-        </w:rPr>
-        <w:t>a,b</w:t>
-      </w:r>
-      <w:proofErr w:type="spellEnd"/>
+        <w:t xml:space="preserve"> a,b</w:t>
+      </w:r>
     </w:p>
     <w:p>
       <w:pPr>
@@ -1589,6 +2981,57 @@
         </w:numPr>
         <w:ind w:firstLineChars="0"/>
         <w:rPr>
+          <w:rFonts w:ascii="Courier New" w:hAnsi="Courier New" w:cs="Courier New" w:hint="eastAsia"/>
+        </w:rPr>
+      </w:pPr>
+      <w:r>
+        <w:rPr>
+          <w:rFonts w:ascii="Courier New" w:hAnsi="Courier New" w:cs="Courier New" w:hint="eastAsia"/>
+        </w:rPr>
+        <w:t xml:space="preserve">MOVS XXX </w:t>
+      </w:r>
+      <w:r>
+        <w:rPr>
+          <w:rFonts w:ascii="Courier New" w:hAnsi="Courier New" w:cs="Courier New" w:hint="eastAsia"/>
+        </w:rPr>
+        <w:t>(</w:t>
+      </w:r>
+      <w:r>
+        <w:rPr>
+          <w:rFonts w:ascii="Courier New" w:hAnsi="Courier New" w:cs="Courier New" w:hint="eastAsia"/>
+        </w:rPr>
+        <w:t>MOVS</w:t>
+      </w:r>
+      <w:r>
+        <w:rPr>
+          <w:rFonts w:ascii="Courier New" w:hAnsi="Courier New" w:cs="Courier New" w:hint="eastAsia"/>
+        </w:rPr>
+        <w:t>全称</w:t>
+      </w:r>
+      <w:r>
+        <w:rPr>
+          <w:rFonts w:ascii="Courier New" w:hAnsi="Courier New" w:cs="Courier New" w:hint="eastAsia"/>
+        </w:rPr>
+        <w:t>move</w:t>
+      </w:r>
+      <w:r>
+        <w:rPr>
+          <w:rFonts w:ascii="Courier New" w:hAnsi="Courier New" w:cs="Courier New"/>
+        </w:rPr>
+        <w:t xml:space="preserve"> string</w:t>
+      </w:r>
+      <w:r>
+        <w:rPr>
+          <w:rFonts w:ascii="Courier New" w:hAnsi="Courier New" w:cs="Courier New" w:hint="eastAsia"/>
+        </w:rPr>
+        <w:t>)</w:t>
+      </w:r>
+    </w:p>
+    <w:p>
+      <w:pPr>
+        <w:pStyle w:val="a4"/>
+        <w:ind w:left="780" w:firstLineChars="0" w:firstLine="0"/>
+        <w:rPr>
           <w:rFonts w:ascii="Courier New" w:hAnsi="Courier New" w:cs="Courier New"/>
         </w:rPr>
       </w:pPr>
@@ -1629,19 +3072,334 @@
         <w:rPr>
           <w:rFonts w:ascii="Courier New" w:hAnsi="Courier New" w:cs="Courier New"/>
         </w:rPr>
-        <w:t xml:space="preserve">MOVS </w:t>
-      </w:r>
-      <w:r>
-        <w:rPr>
-          <w:rFonts w:ascii="Courier New" w:hAnsi="Courier New" w:cs="Courier New"/>
+        <w:t>MOVS WORD PTR ES:[EDI],WORD PTR DS:[ESI]</w:t>
+      </w:r>
+      <w:r>
+        <w:rPr>
+          <w:rFonts w:ascii="Courier New" w:hAnsi="Courier New" w:cs="Courier New"/>
+        </w:rPr>
+        <w:t xml:space="preserve">       </w:t>
+      </w:r>
+      <w:r>
+        <w:rPr>
+          <w:rFonts w:ascii="Courier New" w:hAnsi="Courier New" w:cs="Courier New"/>
+        </w:rPr>
+        <w:t>全等于</w:t>
+      </w:r>
+      <w:r>
+        <w:rPr>
+          <w:rFonts w:ascii="Courier New" w:hAnsi="Courier New" w:cs="Courier New"/>
+        </w:rPr>
+        <w:t xml:space="preserve">   MOVSW</w:t>
+      </w:r>
+    </w:p>
+    <w:p>
+      <w:pPr>
+        <w:pStyle w:val="a4"/>
+        <w:ind w:left="780" w:firstLineChars="0" w:firstLine="0"/>
+        <w:rPr>
+          <w:rFonts w:ascii="Courier New" w:hAnsi="Courier New" w:cs="Courier New"/>
+        </w:rPr>
+      </w:pPr>
+      <w:r>
+        <w:rPr>
+          <w:rFonts w:ascii="Courier New" w:hAnsi="Courier New" w:cs="Courier New"/>
+        </w:rPr>
+        <w:t>MOVS DWORD PTR ES:[EDI],DWORD PTR DS:[ESI]</w:t>
+      </w:r>
+      <w:r>
+        <w:rPr>
+          <w:rFonts w:ascii="Courier New" w:hAnsi="Courier New" w:cs="Courier New"/>
+        </w:rPr>
+        <w:t xml:space="preserve">    </w:t>
+      </w:r>
+      <w:r>
+        <w:rPr>
+          <w:rFonts w:ascii="Courier New" w:hAnsi="Courier New" w:cs="Courier New"/>
+        </w:rPr>
+        <w:t xml:space="preserve"> </w:t>
+      </w:r>
+      <w:r>
+        <w:rPr>
+          <w:rFonts w:ascii="Courier New" w:hAnsi="Courier New" w:cs="Courier New"/>
+        </w:rPr>
+        <w:t>全等于</w:t>
+      </w:r>
+      <w:r>
+        <w:rPr>
+          <w:rFonts w:ascii="Courier New" w:hAnsi="Courier New" w:cs="Courier New"/>
+        </w:rPr>
+        <w:t xml:space="preserve">   MOVSD</w:t>
+      </w:r>
+    </w:p>
+    <w:p>
+      <w:pPr>
+        <w:pStyle w:val="a4"/>
+        <w:ind w:left="780" w:firstLineChars="0" w:firstLine="0"/>
+        <w:rPr>
+          <w:rFonts w:ascii="Courier New" w:hAnsi="Courier New" w:cs="Courier New"/>
+        </w:rPr>
+      </w:pPr>
+    </w:p>
+    <w:p>
+      <w:pPr>
+        <w:pStyle w:val="a4"/>
+        <w:ind w:left="780" w:firstLineChars="0" w:firstLine="0"/>
+        <w:rPr>
+          <w:rFonts w:ascii="Courier New" w:hAnsi="Courier New" w:cs="Courier New"/>
+        </w:rPr>
+      </w:pPr>
+      <w:r>
+        <w:rPr>
+          <w:rFonts w:ascii="Courier New" w:hAnsi="Courier New" w:cs="Courier New"/>
+        </w:rPr>
+        <w:t>MOVS</w:t>
+      </w:r>
+      <w:r>
+        <w:rPr>
+          <w:rFonts w:ascii="Courier New" w:hAnsi="Courier New" w:cs="Courier New"/>
+        </w:rPr>
+        <w:t>命令</w:t>
+      </w:r>
+      <w:r>
+        <w:rPr>
+          <w:rFonts w:ascii="Courier New" w:hAnsi="Courier New" w:cs="Courier New"/>
+        </w:rPr>
+        <w:t>将内存的数据复制到内存的数据。</w:t>
+      </w:r>
+    </w:p>
+    <w:p>
+      <w:pPr>
+        <w:pStyle w:val="a4"/>
+        <w:ind w:left="780" w:firstLineChars="0" w:firstLine="0"/>
+        <w:rPr>
+          <w:rFonts w:ascii="Courier New" w:hAnsi="Courier New" w:cs="Courier New"/>
+        </w:rPr>
+      </w:pPr>
+      <w:r>
+        <w:rPr>
+          <w:rFonts w:ascii="Courier New" w:hAnsi="Courier New" w:cs="Courier New"/>
+        </w:rPr>
+        <w:t>这个命令很特殊，只有上面这几种写法</w:t>
+      </w:r>
+      <w:r>
+        <w:rPr>
+          <w:rFonts w:ascii="Courier New" w:hAnsi="Courier New" w:cs="Courier New"/>
+        </w:rPr>
+        <w:t>，也就是说</w:t>
+      </w:r>
+      <w:r>
+        <w:rPr>
+          <w:rFonts w:ascii="Courier New" w:hAnsi="Courier New" w:cs="Courier New"/>
+        </w:rPr>
+        <w:t>ESI</w:t>
+      </w:r>
+      <w:r>
+        <w:rPr>
+          <w:rFonts w:ascii="Courier New" w:hAnsi="Courier New" w:cs="Courier New"/>
+        </w:rPr>
+        <w:t>和</w:t>
+      </w:r>
+      <w:r>
+        <w:rPr>
+          <w:rFonts w:ascii="Courier New" w:hAnsi="Courier New" w:cs="Courier New"/>
+        </w:rPr>
+        <w:t>EDI</w:t>
+      </w:r>
+      <w:r>
+        <w:rPr>
+          <w:rFonts w:ascii="Courier New" w:hAnsi="Courier New" w:cs="Courier New"/>
+        </w:rPr>
+        <w:t>是不能写成内存地址</w:t>
+      </w:r>
+      <w:r>
+        <w:rPr>
+          <w:rFonts w:ascii="Courier New" w:hAnsi="Courier New" w:cs="Courier New" w:hint="eastAsia"/>
+        </w:rPr>
+        <w:t>或寄存器</w:t>
+      </w:r>
+      <w:r>
+        <w:rPr>
+          <w:rFonts w:ascii="Courier New" w:hAnsi="Courier New" w:cs="Courier New"/>
+        </w:rPr>
+        <w:t>的，只能够写成这两个寄存器。</w:t>
+      </w:r>
+    </w:p>
+    <w:p>
+      <w:pPr>
+        <w:pStyle w:val="a4"/>
+        <w:ind w:left="780" w:firstLineChars="0" w:firstLine="0"/>
+        <w:rPr>
+          <w:rFonts w:ascii="Courier New" w:hAnsi="Courier New" w:cs="Courier New"/>
+        </w:rPr>
+      </w:pPr>
+      <w:r>
+        <w:rPr>
+          <w:rFonts w:ascii="Courier New" w:hAnsi="Courier New" w:cs="Courier New"/>
+        </w:rPr>
+        <w:t>每执行一句这个命令，</w:t>
+      </w:r>
+      <w:r>
+        <w:rPr>
+          <w:rFonts w:ascii="Courier New" w:hAnsi="Courier New" w:cs="Courier New"/>
+        </w:rPr>
+        <w:t>ESI</w:t>
+      </w:r>
+      <w:r>
+        <w:rPr>
+          <w:rFonts w:ascii="Courier New" w:hAnsi="Courier New" w:cs="Courier New"/>
+        </w:rPr>
+        <w:t>和</w:t>
+      </w:r>
+      <w:r>
+        <w:rPr>
+          <w:rFonts w:ascii="Courier New" w:hAnsi="Courier New" w:cs="Courier New"/>
+        </w:rPr>
+        <w:t>EDI</w:t>
+      </w:r>
+      <w:r>
+        <w:rPr>
+          <w:rFonts w:ascii="Courier New" w:hAnsi="Courier New" w:cs="Courier New"/>
+        </w:rPr>
+        <w:t>的值都会</w:t>
+      </w:r>
+      <w:r>
+        <w:rPr>
+          <w:rFonts w:ascii="Courier New" w:hAnsi="Courier New" w:cs="Courier New"/>
+          <w:b/>
+        </w:rPr>
+        <w:t>增加或减少</w:t>
+      </w:r>
+      <w:r>
+        <w:rPr>
+          <w:rFonts w:ascii="Courier New" w:hAnsi="Courier New" w:cs="Courier New"/>
+        </w:rPr>
+        <w:t>一个</w:t>
+      </w:r>
+      <w:r>
+        <w:rPr>
+          <w:rFonts w:ascii="Courier New" w:hAnsi="Courier New" w:cs="Courier New"/>
+          <w:b/>
+        </w:rPr>
+        <w:t>BYTE/WORD/DWORD</w:t>
+      </w:r>
+      <w:r>
+        <w:rPr>
+          <w:rFonts w:ascii="Courier New" w:hAnsi="Courier New" w:cs="Courier New"/>
+        </w:rPr>
+        <w:t>的长度，也就是</w:t>
+      </w:r>
+      <w:r>
+        <w:rPr>
+          <w:rFonts w:ascii="Courier New" w:hAnsi="Courier New" w:cs="Courier New"/>
+          <w:b/>
+        </w:rPr>
+        <w:t>1/2/4</w:t>
+      </w:r>
+      <w:r>
+        <w:rPr>
+          <w:rFonts w:ascii="Courier New" w:hAnsi="Courier New" w:cs="Courier New"/>
+        </w:rPr>
+        <w:t>这三个数。</w:t>
+      </w:r>
+    </w:p>
+    <w:p>
+      <w:pPr>
+        <w:pStyle w:val="a4"/>
+        <w:ind w:left="780" w:firstLineChars="0" w:firstLine="0"/>
+        <w:rPr>
+          <w:rFonts w:ascii="Courier New" w:hAnsi="Courier New" w:cs="Courier New"/>
+        </w:rPr>
+      </w:pPr>
+    </w:p>
+    <w:p>
+      <w:pPr>
+        <w:pStyle w:val="a4"/>
+        <w:ind w:left="780" w:firstLineChars="0" w:firstLine="0"/>
+        <w:rPr>
+          <w:rFonts w:ascii="Courier New" w:hAnsi="Courier New" w:cs="Courier New"/>
+        </w:rPr>
+      </w:pPr>
+      <w:r>
+        <w:rPr>
+          <w:rFonts w:ascii="Courier New" w:hAnsi="Courier New" w:cs="Courier New"/>
+        </w:rPr>
+        <w:t>决定</w:t>
+      </w:r>
+      <w:r>
+        <w:rPr>
+          <w:rFonts w:ascii="Courier New" w:hAnsi="Courier New" w:cs="Courier New" w:hint="eastAsia"/>
+        </w:rPr>
+        <w:t>到底长度是</w:t>
+      </w:r>
+      <w:r>
+        <w:rPr>
+          <w:rFonts w:ascii="Courier New" w:hAnsi="Courier New" w:cs="Courier New"/>
+        </w:rPr>
+        <w:t>是</w:t>
+      </w:r>
+      <w:r>
+        <w:rPr>
+          <w:rFonts w:ascii="Courier New" w:hAnsi="Courier New" w:cs="Courier New"/>
+          <w:b/>
+        </w:rPr>
+        <w:t>BYTE</w:t>
+      </w:r>
+      <w:r>
+        <w:rPr>
+          <w:rFonts w:ascii="Courier New" w:hAnsi="Courier New" w:cs="Courier New" w:hint="eastAsia"/>
+        </w:rPr>
+        <w:t>、</w:t>
+      </w:r>
+      <w:r>
+        <w:rPr>
+          <w:rFonts w:ascii="Courier New" w:hAnsi="Courier New" w:cs="Courier New"/>
+          <w:b/>
         </w:rPr>
         <w:t>WORD</w:t>
       </w:r>
       <w:r>
         <w:rPr>
-          <w:rFonts w:ascii="Courier New" w:hAnsi="Courier New" w:cs="Courier New"/>
-        </w:rPr>
-        <w:t xml:space="preserve"> PTR ES:[EDI],</w:t>
+          <w:rFonts w:ascii="Courier New" w:hAnsi="Courier New" w:cs="Courier New" w:hint="eastAsia"/>
+        </w:rPr>
+        <w:t>还是</w:t>
+      </w:r>
+      <w:r>
+        <w:rPr>
+          <w:rFonts w:ascii="Courier New" w:hAnsi="Courier New" w:cs="Courier New"/>
+          <w:b/>
+        </w:rPr>
+        <w:t>DWORD</w:t>
+      </w:r>
+      <w:r>
+        <w:rPr>
+          <w:rFonts w:ascii="Courier New" w:hAnsi="Courier New" w:cs="Courier New"/>
+        </w:rPr>
+        <w:t>的因素是</w:t>
+      </w:r>
+      <w:r>
+        <w:rPr>
+          <w:rFonts w:ascii="Courier New" w:hAnsi="Courier New" w:cs="Courier New"/>
+        </w:rPr>
+        <w:t>MOVS</w:t>
+      </w:r>
+      <w:r>
+        <w:rPr>
+          <w:rFonts w:ascii="Courier New" w:hAnsi="Courier New" w:cs="Courier New"/>
+        </w:rPr>
+        <w:t>指令后面跟着的是</w:t>
+      </w:r>
+      <w:r>
+        <w:rPr>
+          <w:rFonts w:ascii="Courier New" w:hAnsi="Courier New" w:cs="Courier New"/>
+        </w:rPr>
+        <w:t>BYTE</w:t>
+      </w:r>
+      <w:r>
+        <w:rPr>
+          <w:rFonts w:ascii="Courier New" w:hAnsi="Courier New" w:cs="Courier New"/>
+        </w:rPr>
+        <w:t>、</w:t>
       </w:r>
       <w:r>
         <w:rPr>
@@ -1653,25 +3411,19 @@
         <w:rPr>
           <w:rFonts w:ascii="Courier New" w:hAnsi="Courier New" w:cs="Courier New"/>
         </w:rPr>
-        <w:t xml:space="preserve"> PTR DS:[ESI]</w:t>
-      </w:r>
-      <w:r>
-        <w:rPr>
-          <w:rFonts w:ascii="Courier New" w:hAnsi="Courier New" w:cs="Courier New"/>
-        </w:rPr>
-        <w:t xml:space="preserve">       </w:t>
-      </w:r>
-      <w:r>
-        <w:rPr>
-          <w:rFonts w:ascii="Courier New" w:hAnsi="Courier New" w:cs="Courier New"/>
-        </w:rPr>
-        <w:t>全等于</w:t>
-      </w:r>
-      <w:r>
-        <w:rPr>
-          <w:rFonts w:ascii="Courier New" w:hAnsi="Courier New" w:cs="Courier New"/>
-        </w:rPr>
-        <w:t xml:space="preserve">   MOVSW</w:t>
+        <w:t>还是</w:t>
+      </w:r>
+      <w:r>
+        <w:rPr>
+          <w:rFonts w:ascii="Courier New" w:hAnsi="Courier New" w:cs="Courier New"/>
+        </w:rPr>
+        <w:t>DWORD</w:t>
+      </w:r>
+      <w:r>
+        <w:rPr>
+          <w:rFonts w:ascii="Courier New" w:hAnsi="Courier New" w:cs="Courier New"/>
+        </w:rPr>
+        <w:t>；</w:t>
       </w:r>
     </w:p>
     <w:p>
@@ -1686,31 +3438,127 @@
         <w:rPr>
           <w:rFonts w:ascii="Courier New" w:hAnsi="Courier New" w:cs="Courier New"/>
         </w:rPr>
-        <w:t>MOVS DWORD PTR ES:[EDI],DWORD PTR DS:[ESI]</w:t>
-      </w:r>
-      <w:r>
-        <w:rPr>
-          <w:rFonts w:ascii="Courier New" w:hAnsi="Courier New" w:cs="Courier New"/>
-        </w:rPr>
-        <w:t xml:space="preserve">    </w:t>
-      </w:r>
-      <w:r>
-        <w:rPr>
-          <w:rFonts w:ascii="Courier New" w:hAnsi="Courier New" w:cs="Courier New"/>
-        </w:rPr>
-        <w:t xml:space="preserve"> </w:t>
-      </w:r>
-      <w:r>
-        <w:rPr>
-          <w:rFonts w:ascii="Courier New" w:hAnsi="Courier New" w:cs="Courier New"/>
-        </w:rPr>
-        <w:t>全等于</w:t>
-      </w:r>
-      <w:r>
-        <w:rPr>
-          <w:rFonts w:ascii="Courier New" w:hAnsi="Courier New" w:cs="Courier New"/>
-        </w:rPr>
-        <w:t xml:space="preserve">   MOVSD</w:t>
+        <w:t>而决定是增加还是减少的因素，则是</w:t>
+      </w:r>
+      <w:r>
+        <w:rPr>
+          <w:rFonts w:ascii="Courier New" w:hAnsi="Courier New" w:cs="Courier New"/>
+        </w:rPr>
+        <w:t>EFL</w:t>
+      </w:r>
+      <w:r>
+        <w:rPr>
+          <w:rFonts w:ascii="Courier New" w:hAnsi="Courier New" w:cs="Courier New"/>
+        </w:rPr>
+        <w:t>（</w:t>
+      </w:r>
+      <w:r>
+        <w:rPr>
+          <w:rFonts w:ascii="Courier New" w:hAnsi="Courier New" w:cs="Courier New"/>
+        </w:rPr>
+        <w:t>EFlag</w:t>
+      </w:r>
+      <w:r>
+        <w:rPr>
+          <w:rFonts w:ascii="Courier New" w:hAnsi="Courier New" w:cs="Courier New"/>
+        </w:rPr>
+        <w:t>）寄存器从右往左数的第</w:t>
+      </w:r>
+      <w:r>
+        <w:rPr>
+          <w:rFonts w:ascii="Courier New" w:hAnsi="Courier New" w:cs="Courier New"/>
+        </w:rPr>
+        <w:t>10</w:t>
+      </w:r>
+      <w:r>
+        <w:rPr>
+          <w:rFonts w:ascii="Courier New" w:hAnsi="Courier New" w:cs="Courier New"/>
+        </w:rPr>
+        <w:t>个位</w:t>
+      </w:r>
+      <w:r>
+        <w:rPr>
+          <w:rFonts w:ascii="Courier New" w:hAnsi="Courier New" w:cs="Courier New" w:hint="eastAsia"/>
+        </w:rPr>
+        <w:t>（也叫</w:t>
+      </w:r>
+      <w:r>
+        <w:rPr>
+          <w:rFonts w:ascii="Courier New" w:hAnsi="Courier New" w:cs="Courier New" w:hint="eastAsia"/>
+        </w:rPr>
+        <w:t>DF</w:t>
+      </w:r>
+      <w:r>
+        <w:rPr>
+          <w:rFonts w:ascii="Courier New" w:hAnsi="Courier New" w:cs="Courier New" w:hint="eastAsia"/>
+        </w:rPr>
+        <w:t>）</w:t>
+      </w:r>
+      <w:r>
+        <w:rPr>
+          <w:rFonts w:ascii="Courier New" w:hAnsi="Courier New" w:cs="Courier New"/>
+        </w:rPr>
+        <w:t>的值。如果</w:t>
+      </w:r>
+      <w:r>
+        <w:rPr>
+          <w:rFonts w:ascii="Courier New" w:hAnsi="Courier New" w:cs="Courier New"/>
+        </w:rPr>
+        <w:t>EFL</w:t>
+      </w:r>
+      <w:r>
+        <w:rPr>
+          <w:rFonts w:ascii="Courier New" w:hAnsi="Courier New" w:cs="Courier New"/>
+        </w:rPr>
+        <w:t>的第十个位</w:t>
+      </w:r>
+      <w:r>
+        <w:rPr>
+          <w:rFonts w:ascii="Courier New" w:hAnsi="Courier New" w:cs="Courier New" w:hint="eastAsia"/>
+        </w:rPr>
+        <w:t>（</w:t>
+      </w:r>
+      <w:r>
+        <w:rPr>
+          <w:rFonts w:ascii="Courier New" w:hAnsi="Courier New" w:cs="Courier New" w:hint="eastAsia"/>
+        </w:rPr>
+        <w:t>DF</w:t>
+      </w:r>
+      <w:r>
+        <w:rPr>
+          <w:rFonts w:ascii="Courier New" w:hAnsi="Courier New" w:cs="Courier New" w:hint="eastAsia"/>
+        </w:rPr>
+        <w:t>）</w:t>
+      </w:r>
+      <w:r>
+        <w:rPr>
+          <w:rFonts w:ascii="Courier New" w:hAnsi="Courier New" w:cs="Courier New"/>
+        </w:rPr>
+        <w:t>是</w:t>
+      </w:r>
+      <w:r>
+        <w:rPr>
+          <w:rFonts w:ascii="Courier New" w:hAnsi="Courier New" w:cs="Courier New"/>
+        </w:rPr>
+        <w:t>0</w:t>
+      </w:r>
+      <w:r>
+        <w:rPr>
+          <w:rFonts w:ascii="Courier New" w:hAnsi="Courier New" w:cs="Courier New"/>
+        </w:rPr>
+        <w:t>，那就增加；如果第十个位是</w:t>
+      </w:r>
+      <w:r>
+        <w:rPr>
+          <w:rFonts w:ascii="Courier New" w:hAnsi="Courier New" w:cs="Courier New"/>
+        </w:rPr>
+        <w:t>1</w:t>
+      </w:r>
+      <w:r>
+        <w:rPr>
+          <w:rFonts w:ascii="Courier New" w:hAnsi="Courier New" w:cs="Courier New"/>
+        </w:rPr>
+        <w:t>，那就减少。</w:t>
       </w:r>
     </w:p>
     <w:p>
@@ -1721,6 +3569,36 @@
           <w:rFonts w:ascii="Courier New" w:hAnsi="Courier New" w:cs="Courier New"/>
         </w:rPr>
       </w:pPr>
+      <w:r>
+        <w:rPr>
+          <w:rFonts w:ascii="Courier New" w:hAnsi="Courier New" w:cs="Courier New"/>
+        </w:rPr>
+        <w:t>注意！第十个位是要从</w:t>
+      </w:r>
+      <w:r>
+        <w:rPr>
+          <w:rFonts w:ascii="Courier New" w:hAnsi="Courier New" w:cs="Courier New"/>
+        </w:rPr>
+        <w:t>0</w:t>
+      </w:r>
+      <w:r>
+        <w:rPr>
+          <w:rFonts w:ascii="Courier New" w:hAnsi="Courier New" w:cs="Courier New"/>
+        </w:rPr>
+        <w:t>开始数</w:t>
+      </w:r>
+      <w:r>
+        <w:rPr>
+          <w:rFonts w:ascii="Courier New" w:hAnsi="Courier New" w:cs="Courier New"/>
+        </w:rPr>
+        <w:t>的</w:t>
+      </w:r>
+      <w:r>
+        <w:rPr>
+          <w:rFonts w:ascii="Courier New" w:hAnsi="Courier New" w:cs="Courier New"/>
+        </w:rPr>
+        <w:t>，所以他就是普通人说的第十一个位！！！</w:t>
+      </w:r>
     </w:p>
     <w:p>
       <w:pPr>
@@ -1734,19 +3612,13 @@
         <w:rPr>
           <w:rFonts w:ascii="Courier New" w:hAnsi="Courier New" w:cs="Courier New"/>
         </w:rPr>
-        <w:t>MOVS</w:t>
-      </w:r>
-      <w:r>
-        <w:rPr>
-          <w:rFonts w:ascii="Courier New" w:hAnsi="Courier New" w:cs="Courier New"/>
-        </w:rPr>
-        <w:t>命令</w:t>
-      </w:r>
-      <w:r>
-        <w:rPr>
-          <w:rFonts w:ascii="Courier New" w:hAnsi="Courier New" w:cs="Courier New"/>
-        </w:rPr>
-        <w:t>将内存的数据复制到内存的数据。</w:t>
+        <w:t xml:space="preserve">Address: </w:t>
+      </w:r>
+      <w:r>
+        <w:rPr>
+          <w:rFonts w:ascii="Courier New" w:hAnsi="Courier New" w:cs="Courier New"/>
+        </w:rPr>
+        <w:t>31 30 29 28 …… 11 10 9 8 …… 6 5 4 3 2 1 0</w:t>
       </w:r>
     </w:p>
     <w:p>
@@ -1761,543 +3633,13 @@
         <w:rPr>
           <w:rFonts w:ascii="Courier New" w:hAnsi="Courier New" w:cs="Courier New"/>
         </w:rPr>
-        <w:t>这个命令很特殊，只有上面这几种写法</w:t>
-      </w:r>
-      <w:r>
-        <w:rPr>
-          <w:rFonts w:ascii="Courier New" w:hAnsi="Courier New" w:cs="Courier New"/>
-        </w:rPr>
-        <w:t>，也就是说</w:t>
-      </w:r>
-      <w:r>
-        <w:rPr>
-          <w:rFonts w:ascii="Courier New" w:hAnsi="Courier New" w:cs="Courier New"/>
-        </w:rPr>
-        <w:t>ESI</w:t>
-      </w:r>
-      <w:r>
-        <w:rPr>
-          <w:rFonts w:ascii="Courier New" w:hAnsi="Courier New" w:cs="Courier New"/>
-        </w:rPr>
-        <w:t>和</w:t>
-      </w:r>
-      <w:r>
-        <w:rPr>
-          <w:rFonts w:ascii="Courier New" w:hAnsi="Courier New" w:cs="Courier New"/>
-        </w:rPr>
-        <w:t>EDI</w:t>
-      </w:r>
-      <w:r>
-        <w:rPr>
-          <w:rFonts w:ascii="Courier New" w:hAnsi="Courier New" w:cs="Courier New"/>
-        </w:rPr>
-        <w:t>是不能写成内存地址</w:t>
-      </w:r>
-      <w:r>
-        <w:rPr>
-          <w:rFonts w:ascii="Courier New" w:hAnsi="Courier New" w:cs="Courier New" w:hint="eastAsia"/>
-        </w:rPr>
-        <w:t>或寄存器</w:t>
-      </w:r>
-      <w:r>
-        <w:rPr>
-          <w:rFonts w:ascii="Courier New" w:hAnsi="Courier New" w:cs="Courier New"/>
-        </w:rPr>
-        <w:t>的，只能够写成这两个寄存器。</w:t>
-      </w:r>
-    </w:p>
-    <w:p>
-      <w:pPr>
-        <w:pStyle w:val="a4"/>
-        <w:ind w:left="780" w:firstLineChars="0" w:firstLine="0"/>
-        <w:rPr>
-          <w:rFonts w:ascii="Courier New" w:hAnsi="Courier New" w:cs="Courier New" w:hint="eastAsia"/>
-        </w:rPr>
-      </w:pPr>
-      <w:r>
-        <w:rPr>
-          <w:rFonts w:ascii="Courier New" w:hAnsi="Courier New" w:cs="Courier New"/>
-        </w:rPr>
-        <w:t>每执行一句这个命令，</w:t>
-      </w:r>
-      <w:r>
-        <w:rPr>
-          <w:rFonts w:ascii="Courier New" w:hAnsi="Courier New" w:cs="Courier New"/>
-        </w:rPr>
-        <w:t>ESI</w:t>
-      </w:r>
-      <w:r>
-        <w:rPr>
-          <w:rFonts w:ascii="Courier New" w:hAnsi="Courier New" w:cs="Courier New"/>
-        </w:rPr>
-        <w:t>和</w:t>
-      </w:r>
-      <w:r>
-        <w:rPr>
-          <w:rFonts w:ascii="Courier New" w:hAnsi="Courier New" w:cs="Courier New"/>
-        </w:rPr>
-        <w:t>EDI</w:t>
-      </w:r>
-      <w:r>
-        <w:rPr>
-          <w:rFonts w:ascii="Courier New" w:hAnsi="Courier New" w:cs="Courier New"/>
-        </w:rPr>
-        <w:t>的值都会</w:t>
-      </w:r>
-      <w:r>
-        <w:rPr>
-          <w:rFonts w:ascii="Courier New" w:hAnsi="Courier New" w:cs="Courier New"/>
-          <w:b/>
-        </w:rPr>
-        <w:t>增加或减少</w:t>
-      </w:r>
-      <w:r>
-        <w:rPr>
-          <w:rFonts w:ascii="Courier New" w:hAnsi="Courier New" w:cs="Courier New"/>
-        </w:rPr>
-        <w:t>一个</w:t>
-      </w:r>
-      <w:r>
-        <w:rPr>
-          <w:rFonts w:ascii="Courier New" w:hAnsi="Courier New" w:cs="Courier New"/>
-          <w:b/>
-        </w:rPr>
-        <w:t>BYTE/WORD/DWORD</w:t>
-      </w:r>
-      <w:r>
-        <w:rPr>
-          <w:rFonts w:ascii="Courier New" w:hAnsi="Courier New" w:cs="Courier New"/>
-        </w:rPr>
-        <w:t>的长度，也就是</w:t>
-      </w:r>
-      <w:r>
-        <w:rPr>
-          <w:rFonts w:ascii="Courier New" w:hAnsi="Courier New" w:cs="Courier New"/>
-          <w:b/>
-        </w:rPr>
-        <w:t>1/2/4</w:t>
-      </w:r>
-      <w:r>
-        <w:rPr>
-          <w:rFonts w:ascii="Courier New" w:hAnsi="Courier New" w:cs="Courier New"/>
-        </w:rPr>
-        <w:t>这三个数。</w:t>
-      </w:r>
-    </w:p>
-    <w:p>
-      <w:pPr>
-        <w:pStyle w:val="a4"/>
-        <w:ind w:left="780" w:firstLineChars="0" w:firstLine="0"/>
-        <w:rPr>
-          <w:rFonts w:ascii="Courier New" w:hAnsi="Courier New" w:cs="Courier New"/>
-        </w:rPr>
-      </w:pPr>
-    </w:p>
-    <w:p>
-      <w:pPr>
-        <w:pStyle w:val="a4"/>
-        <w:ind w:left="780" w:firstLineChars="0" w:firstLine="0"/>
-        <w:rPr>
-          <w:rFonts w:ascii="Courier New" w:hAnsi="Courier New" w:cs="Courier New" w:hint="eastAsia"/>
-        </w:rPr>
-      </w:pPr>
-      <w:r>
-        <w:rPr>
-          <w:rFonts w:ascii="Courier New" w:hAnsi="Courier New" w:cs="Courier New"/>
-        </w:rPr>
-        <w:lastRenderedPageBreak/>
-        <w:t>决定</w:t>
-      </w:r>
-      <w:r>
-        <w:rPr>
-          <w:rFonts w:ascii="Courier New" w:hAnsi="Courier New" w:cs="Courier New" w:hint="eastAsia"/>
-        </w:rPr>
-        <w:t>到底长度是</w:t>
-      </w:r>
-      <w:r>
-        <w:rPr>
-          <w:rFonts w:ascii="Courier New" w:hAnsi="Courier New" w:cs="Courier New"/>
-        </w:rPr>
-        <w:t>是</w:t>
-      </w:r>
-      <w:r>
-        <w:rPr>
-          <w:rFonts w:ascii="Courier New" w:hAnsi="Courier New" w:cs="Courier New"/>
-          <w:b/>
-        </w:rPr>
-        <w:t>BYTE</w:t>
-      </w:r>
-      <w:r>
-        <w:rPr>
-          <w:rFonts w:ascii="Courier New" w:hAnsi="Courier New" w:cs="Courier New" w:hint="eastAsia"/>
-        </w:rPr>
-        <w:t>、</w:t>
-      </w:r>
-      <w:r>
-        <w:rPr>
-          <w:rFonts w:ascii="Courier New" w:hAnsi="Courier New" w:cs="Courier New"/>
-          <w:b/>
-        </w:rPr>
-        <w:t>WORD</w:t>
-      </w:r>
-      <w:r>
-        <w:rPr>
-          <w:rFonts w:ascii="Courier New" w:hAnsi="Courier New" w:cs="Courier New" w:hint="eastAsia"/>
-        </w:rPr>
-        <w:t>还是</w:t>
-      </w:r>
-      <w:r>
-        <w:rPr>
-          <w:rFonts w:ascii="Courier New" w:hAnsi="Courier New" w:cs="Courier New"/>
-          <w:b/>
-        </w:rPr>
-        <w:t>DWORD</w:t>
-      </w:r>
-      <w:r>
-        <w:rPr>
-          <w:rFonts w:ascii="Courier New" w:hAnsi="Courier New" w:cs="Courier New"/>
-        </w:rPr>
-        <w:t>的因素是</w:t>
-      </w:r>
-      <w:r>
-        <w:rPr>
-          <w:rFonts w:ascii="Courier New" w:hAnsi="Courier New" w:cs="Courier New"/>
-        </w:rPr>
-        <w:t>MOVS</w:t>
-      </w:r>
-      <w:r>
-        <w:rPr>
-          <w:rFonts w:ascii="Courier New" w:hAnsi="Courier New" w:cs="Courier New"/>
-        </w:rPr>
-        <w:t>指令后面跟着的是</w:t>
-      </w:r>
-      <w:r>
-        <w:rPr>
-          <w:rFonts w:ascii="Courier New" w:hAnsi="Courier New" w:cs="Courier New"/>
-        </w:rPr>
-        <w:t>BYTE</w:t>
-      </w:r>
-      <w:r>
-        <w:rPr>
-          <w:rFonts w:ascii="Courier New" w:hAnsi="Courier New" w:cs="Courier New"/>
-        </w:rPr>
-        <w:t>、</w:t>
-      </w:r>
-      <w:r>
-        <w:rPr>
-          <w:rFonts w:ascii="Courier New" w:hAnsi="Courier New" w:cs="Courier New"/>
-        </w:rPr>
-        <w:t>WORD</w:t>
-      </w:r>
-      <w:r>
-        <w:rPr>
-          <w:rFonts w:ascii="Courier New" w:hAnsi="Courier New" w:cs="Courier New"/>
-        </w:rPr>
-        <w:t>还是</w:t>
-      </w:r>
-      <w:r>
-        <w:rPr>
-          <w:rFonts w:ascii="Courier New" w:hAnsi="Courier New" w:cs="Courier New"/>
-        </w:rPr>
-        <w:t>DWORD</w:t>
-      </w:r>
-      <w:r>
-        <w:rPr>
-          <w:rFonts w:ascii="Courier New" w:hAnsi="Courier New" w:cs="Courier New"/>
-        </w:rPr>
-        <w:t>；</w:t>
-      </w:r>
-    </w:p>
-    <w:p>
-      <w:pPr>
-        <w:pStyle w:val="a4"/>
-        <w:ind w:left="780" w:firstLineChars="0" w:firstLine="0"/>
-        <w:rPr>
-          <w:rFonts w:ascii="Courier New" w:hAnsi="Courier New" w:cs="Courier New" w:hint="eastAsia"/>
-        </w:rPr>
-      </w:pPr>
-      <w:r>
-        <w:rPr>
-          <w:rFonts w:ascii="Courier New" w:hAnsi="Courier New" w:cs="Courier New"/>
-        </w:rPr>
-        <w:t>而决定是增加还是减少的因素，则是</w:t>
-      </w:r>
-      <w:r>
-        <w:rPr>
-          <w:rFonts w:ascii="Courier New" w:hAnsi="Courier New" w:cs="Courier New"/>
-        </w:rPr>
-        <w:t>EFL</w:t>
-      </w:r>
-      <w:r>
-        <w:rPr>
-          <w:rFonts w:ascii="Courier New" w:hAnsi="Courier New" w:cs="Courier New"/>
-        </w:rPr>
-        <w:t>（</w:t>
-      </w:r>
-      <w:proofErr w:type="spellStart"/>
-      <w:r>
-        <w:rPr>
-          <w:rFonts w:ascii="Courier New" w:hAnsi="Courier New" w:cs="Courier New"/>
-        </w:rPr>
-        <w:t>EFlag</w:t>
-      </w:r>
-      <w:proofErr w:type="spellEnd"/>
-      <w:r>
-        <w:rPr>
-          <w:rFonts w:ascii="Courier New" w:hAnsi="Courier New" w:cs="Courier New"/>
-        </w:rPr>
-        <w:t>）寄存器从右往左数的第</w:t>
-      </w:r>
-      <w:r>
-        <w:rPr>
-          <w:rFonts w:ascii="Courier New" w:hAnsi="Courier New" w:cs="Courier New"/>
-        </w:rPr>
-        <w:t>10</w:t>
-      </w:r>
-      <w:r>
-        <w:rPr>
-          <w:rFonts w:ascii="Courier New" w:hAnsi="Courier New" w:cs="Courier New"/>
-        </w:rPr>
-        <w:t>个位</w:t>
-      </w:r>
-      <w:r>
-        <w:rPr>
-          <w:rFonts w:ascii="Courier New" w:hAnsi="Courier New" w:cs="Courier New" w:hint="eastAsia"/>
-        </w:rPr>
-        <w:t>（也叫</w:t>
-      </w:r>
-      <w:r>
-        <w:rPr>
-          <w:rFonts w:ascii="Courier New" w:hAnsi="Courier New" w:cs="Courier New" w:hint="eastAsia"/>
-        </w:rPr>
-        <w:t>DF</w:t>
-      </w:r>
-      <w:r>
-        <w:rPr>
-          <w:rFonts w:ascii="Courier New" w:hAnsi="Courier New" w:cs="Courier New" w:hint="eastAsia"/>
-        </w:rPr>
-        <w:t>）</w:t>
-      </w:r>
-      <w:r>
-        <w:rPr>
-          <w:rFonts w:ascii="Courier New" w:hAnsi="Courier New" w:cs="Courier New"/>
-        </w:rPr>
-        <w:t>的值。如果</w:t>
-      </w:r>
-      <w:r>
-        <w:rPr>
-          <w:rFonts w:ascii="Courier New" w:hAnsi="Courier New" w:cs="Courier New"/>
-        </w:rPr>
-        <w:t>EFL</w:t>
-      </w:r>
-      <w:r>
-        <w:rPr>
-          <w:rFonts w:ascii="Courier New" w:hAnsi="Courier New" w:cs="Courier New"/>
-        </w:rPr>
-        <w:t>的第十个位</w:t>
-      </w:r>
-      <w:r>
-        <w:rPr>
-          <w:rFonts w:ascii="Courier New" w:hAnsi="Courier New" w:cs="Courier New" w:hint="eastAsia"/>
-        </w:rPr>
-        <w:t>（</w:t>
-      </w:r>
-      <w:r>
-        <w:rPr>
-          <w:rFonts w:ascii="Courier New" w:hAnsi="Courier New" w:cs="Courier New" w:hint="eastAsia"/>
-        </w:rPr>
-        <w:t>DF</w:t>
-      </w:r>
-      <w:r>
-        <w:rPr>
-          <w:rFonts w:ascii="Courier New" w:hAnsi="Courier New" w:cs="Courier New" w:hint="eastAsia"/>
-        </w:rPr>
-        <w:t>）</w:t>
-      </w:r>
-      <w:r>
-        <w:rPr>
-          <w:rFonts w:ascii="Courier New" w:hAnsi="Courier New" w:cs="Courier New"/>
-        </w:rPr>
-        <w:t>是</w:t>
-      </w:r>
-      <w:r>
-        <w:rPr>
-          <w:rFonts w:ascii="Courier New" w:hAnsi="Courier New" w:cs="Courier New"/>
-        </w:rPr>
-        <w:t>0</w:t>
-      </w:r>
-      <w:r>
-        <w:rPr>
-          <w:rFonts w:ascii="Courier New" w:hAnsi="Courier New" w:cs="Courier New"/>
-        </w:rPr>
-        <w:t>，那就增加；如果第十个位是</w:t>
-      </w:r>
-      <w:r>
-        <w:rPr>
-          <w:rFonts w:ascii="Courier New" w:hAnsi="Courier New" w:cs="Courier New"/>
-        </w:rPr>
-        <w:t>1</w:t>
-      </w:r>
-      <w:r>
-        <w:rPr>
-          <w:rFonts w:ascii="Courier New" w:hAnsi="Courier New" w:cs="Courier New"/>
-        </w:rPr>
-        <w:t>，那就减少。</w:t>
-      </w:r>
-    </w:p>
-    <w:p>
-      <w:pPr>
-        <w:pStyle w:val="a4"/>
-        <w:ind w:left="780" w:firstLineChars="0" w:firstLine="0"/>
-        <w:rPr>
-          <w:rFonts w:ascii="Courier New" w:hAnsi="Courier New" w:cs="Courier New"/>
-        </w:rPr>
-      </w:pPr>
-      <w:r>
-        <w:rPr>
-          <w:rFonts w:ascii="Courier New" w:hAnsi="Courier New" w:cs="Courier New"/>
-        </w:rPr>
-        <w:t>注意！第十个位是要从</w:t>
-      </w:r>
-      <w:r>
-        <w:rPr>
-          <w:rFonts w:ascii="Courier New" w:hAnsi="Courier New" w:cs="Courier New"/>
-        </w:rPr>
-        <w:t>0</w:t>
-      </w:r>
-      <w:r>
-        <w:rPr>
-          <w:rFonts w:ascii="Courier New" w:hAnsi="Courier New" w:cs="Courier New"/>
-        </w:rPr>
-        <w:t>开始数</w:t>
-      </w:r>
-      <w:r>
-        <w:rPr>
-          <w:rFonts w:ascii="Courier New" w:hAnsi="Courier New" w:cs="Courier New"/>
-        </w:rPr>
-        <w:t>的</w:t>
-      </w:r>
-      <w:r>
-        <w:rPr>
-          <w:rFonts w:ascii="Courier New" w:hAnsi="Courier New" w:cs="Courier New"/>
-        </w:rPr>
-        <w:t>，所以他就是普通人说的第十一个位！！！</w:t>
-      </w:r>
-    </w:p>
-    <w:p>
-      <w:pPr>
-        <w:pStyle w:val="a4"/>
-        <w:ind w:left="780" w:firstLineChars="0" w:firstLine="0"/>
-        <w:rPr>
-          <w:rFonts w:ascii="Courier New" w:hAnsi="Courier New" w:cs="Courier New"/>
-        </w:rPr>
-      </w:pPr>
-      <w:r>
-        <w:rPr>
-          <w:rFonts w:ascii="Courier New" w:hAnsi="Courier New" w:cs="Courier New"/>
-        </w:rPr>
-        <w:t xml:space="preserve">Address: </w:t>
-      </w:r>
-      <w:r>
-        <w:rPr>
-          <w:rFonts w:ascii="Courier New" w:hAnsi="Courier New" w:cs="Courier New"/>
-        </w:rPr>
-        <w:t>31 30 29 28 …… 11 10 9 8 …… 6 5 4 3 2 1 0</w:t>
-      </w:r>
-    </w:p>
-    <w:p>
-      <w:pPr>
-        <w:pStyle w:val="a4"/>
-        <w:ind w:left="780" w:firstLineChars="0" w:firstLine="0"/>
-        <w:rPr>
-          <w:rFonts w:ascii="Courier New" w:hAnsi="Courier New" w:cs="Courier New" w:hint="eastAsia"/>
-        </w:rPr>
-      </w:pPr>
-      <w:r>
-        <w:rPr>
-          <w:rFonts w:ascii="Courier New" w:hAnsi="Courier New" w:cs="Courier New"/>
-        </w:rPr>
         <w:t xml:space="preserve">..Value: </w:t>
       </w:r>
       <w:r>
         <w:rPr>
           <w:rFonts w:ascii="Courier New" w:hAnsi="Courier New" w:cs="Courier New"/>
         </w:rPr>
-        <w:t>.0</w:t>
-      </w:r>
-      <w:r>
-        <w:rPr>
-          <w:rFonts w:ascii="Courier New" w:hAnsi="Courier New" w:cs="Courier New"/>
-        </w:rPr>
-        <w:t xml:space="preserve"> </w:t>
-      </w:r>
-      <w:r>
-        <w:rPr>
-          <w:rFonts w:ascii="Courier New" w:hAnsi="Courier New" w:cs="Courier New"/>
-        </w:rPr>
-        <w:t>.0</w:t>
-      </w:r>
-      <w:r>
-        <w:rPr>
-          <w:rFonts w:ascii="Courier New" w:hAnsi="Courier New" w:cs="Courier New"/>
-        </w:rPr>
-        <w:t xml:space="preserve"> </w:t>
-      </w:r>
-      <w:r>
-        <w:rPr>
-          <w:rFonts w:ascii="Courier New" w:hAnsi="Courier New" w:cs="Courier New"/>
-        </w:rPr>
-        <w:t>.0</w:t>
-      </w:r>
-      <w:r>
-        <w:rPr>
-          <w:rFonts w:ascii="Courier New" w:hAnsi="Courier New" w:cs="Courier New"/>
-        </w:rPr>
-        <w:t xml:space="preserve"> </w:t>
-      </w:r>
-      <w:r>
-        <w:rPr>
-          <w:rFonts w:ascii="Courier New" w:hAnsi="Courier New" w:cs="Courier New"/>
-        </w:rPr>
-        <w:t>.0</w:t>
-      </w:r>
-      <w:r>
-        <w:rPr>
-          <w:rFonts w:ascii="Courier New" w:hAnsi="Courier New" w:cs="Courier New"/>
-        </w:rPr>
-        <w:t xml:space="preserve"> …</w:t>
-      </w:r>
-      <w:proofErr w:type="gramStart"/>
-      <w:r>
-        <w:rPr>
-          <w:rFonts w:ascii="Courier New" w:hAnsi="Courier New" w:cs="Courier New"/>
-        </w:rPr>
-        <w:t xml:space="preserve">… </w:t>
-      </w:r>
-      <w:r>
-        <w:rPr>
-          <w:rFonts w:ascii="Courier New" w:hAnsi="Courier New" w:cs="Courier New"/>
-        </w:rPr>
-        <w:t>.</w:t>
-      </w:r>
-      <w:proofErr w:type="gramEnd"/>
-      <w:r>
-        <w:rPr>
-          <w:rFonts w:ascii="Courier New" w:hAnsi="Courier New" w:cs="Courier New"/>
-        </w:rPr>
-        <w:t>0</w:t>
-      </w:r>
-      <w:r>
-        <w:rPr>
-          <w:rFonts w:ascii="Courier New" w:hAnsi="Courier New" w:cs="Courier New"/>
-        </w:rPr>
-        <w:t xml:space="preserve"> </w:t>
-      </w:r>
-      <w:r>
-        <w:rPr>
-          <w:rFonts w:ascii="Courier New" w:hAnsi="Courier New" w:cs="Courier New"/>
-        </w:rPr>
-        <w:t>.</w:t>
+        <w:t>.0 .0 .0 .0 …… .0 .</w:t>
       </w:r>
       <w:r>
         <w:rPr>
@@ -2311,103 +3653,7 @@
         <w:rPr>
           <w:rFonts w:ascii="Courier New" w:hAnsi="Courier New" w:cs="Courier New"/>
         </w:rPr>
-        <w:t xml:space="preserve"> </w:t>
-      </w:r>
-      <w:r>
-        <w:rPr>
-          <w:rFonts w:ascii="Courier New" w:hAnsi="Courier New" w:cs="Courier New"/>
-        </w:rPr>
-        <w:t>0</w:t>
-      </w:r>
-      <w:r>
-        <w:rPr>
-          <w:rFonts w:ascii="Courier New" w:hAnsi="Courier New" w:cs="Courier New"/>
-        </w:rPr>
-        <w:t xml:space="preserve"> </w:t>
-      </w:r>
-      <w:r>
-        <w:rPr>
-          <w:rFonts w:ascii="Courier New" w:hAnsi="Courier New" w:cs="Courier New"/>
-        </w:rPr>
-        <w:t>0</w:t>
-      </w:r>
-      <w:r>
-        <w:rPr>
-          <w:rFonts w:ascii="Courier New" w:hAnsi="Courier New" w:cs="Courier New"/>
-        </w:rPr>
-        <w:t xml:space="preserve"> …… </w:t>
-      </w:r>
-      <w:r>
-        <w:rPr>
-          <w:rFonts w:ascii="Courier New" w:hAnsi="Courier New" w:cs="Courier New"/>
-        </w:rPr>
-        <w:t>0</w:t>
-      </w:r>
-      <w:r>
-        <w:rPr>
-          <w:rFonts w:ascii="Courier New" w:hAnsi="Courier New" w:cs="Courier New"/>
-        </w:rPr>
-        <w:t xml:space="preserve"> </w:t>
-      </w:r>
-      <w:r>
-        <w:rPr>
-          <w:rFonts w:ascii="Courier New" w:hAnsi="Courier New" w:cs="Courier New"/>
-        </w:rPr>
-        <w:t>0</w:t>
-      </w:r>
-      <w:r>
-        <w:rPr>
-          <w:rFonts w:ascii="Courier New" w:hAnsi="Courier New" w:cs="Courier New"/>
-        </w:rPr>
-        <w:t xml:space="preserve"> </w:t>
-      </w:r>
-      <w:r>
-        <w:rPr>
-          <w:rFonts w:ascii="Courier New" w:hAnsi="Courier New" w:cs="Courier New"/>
-        </w:rPr>
-        <w:t>0</w:t>
-      </w:r>
-      <w:r>
-        <w:rPr>
-          <w:rFonts w:ascii="Courier New" w:hAnsi="Courier New" w:cs="Courier New"/>
-        </w:rPr>
-        <w:t xml:space="preserve"> </w:t>
-      </w:r>
-      <w:r>
-        <w:rPr>
-          <w:rFonts w:ascii="Courier New" w:hAnsi="Courier New" w:cs="Courier New"/>
-        </w:rPr>
-        <w:t>0</w:t>
-      </w:r>
-      <w:r>
-        <w:rPr>
-          <w:rFonts w:ascii="Courier New" w:hAnsi="Courier New" w:cs="Courier New"/>
-        </w:rPr>
-        <w:t xml:space="preserve"> </w:t>
-      </w:r>
-      <w:r>
-        <w:rPr>
-          <w:rFonts w:ascii="Courier New" w:hAnsi="Courier New" w:cs="Courier New"/>
-        </w:rPr>
-        <w:t>0</w:t>
-      </w:r>
-      <w:r>
-        <w:rPr>
-          <w:rFonts w:ascii="Courier New" w:hAnsi="Courier New" w:cs="Courier New"/>
-        </w:rPr>
-        <w:t xml:space="preserve"> </w:t>
-      </w:r>
-      <w:r>
-        <w:rPr>
-          <w:rFonts w:ascii="Courier New" w:hAnsi="Courier New" w:cs="Courier New"/>
-        </w:rPr>
-        <w:t>0</w:t>
-      </w:r>
-      <w:r>
-        <w:rPr>
-          <w:rFonts w:ascii="Courier New" w:hAnsi="Courier New" w:cs="Courier New"/>
-        </w:rPr>
-        <w:t xml:space="preserve"> 0</w:t>
+        <w:t xml:space="preserve"> 0 0 …… 0 0 0 0 0 0 0</w:t>
       </w:r>
     </w:p>
     <w:p>
@@ -2424,7 +3670,7 @@
         <w:pStyle w:val="a4"/>
         <w:ind w:left="780" w:firstLineChars="0" w:firstLine="0"/>
         <w:rPr>
-          <w:rFonts w:ascii="Courier New" w:hAnsi="Courier New" w:cs="Courier New" w:hint="eastAsia"/>
+          <w:rFonts w:ascii="Courier New" w:hAnsi="Courier New" w:cs="Courier New"/>
         </w:rPr>
       </w:pPr>
       <w:r>
@@ -2469,7 +3715,7 @@
         <w:pStyle w:val="a4"/>
         <w:ind w:left="780" w:firstLineChars="0" w:firstLine="0"/>
         <w:rPr>
-          <w:rFonts w:ascii="Courier New" w:hAnsi="Courier New" w:cs="Courier New" w:hint="eastAsia"/>
+          <w:rFonts w:ascii="Courier New" w:hAnsi="Courier New" w:cs="Courier New"/>
         </w:rPr>
       </w:pPr>
     </w:p>
@@ -2478,7 +3724,7 @@
         <w:pStyle w:val="a4"/>
         <w:ind w:left="780" w:firstLineChars="0" w:firstLine="0"/>
         <w:rPr>
-          <w:rFonts w:ascii="Courier New" w:hAnsi="Courier New" w:cs="Courier New" w:hint="eastAsia"/>
+          <w:rFonts w:ascii="Courier New" w:hAnsi="Courier New" w:cs="Courier New"/>
         </w:rPr>
       </w:pPr>
       <w:r>
@@ -2511,28 +3757,24 @@
         </w:rPr>
         <w:t>将</w:t>
       </w:r>
-      <w:proofErr w:type="spellStart"/>
       <w:r>
         <w:rPr>
           <w:rFonts w:ascii="Courier New" w:hAnsi="Courier New" w:cs="Courier New" w:hint="eastAsia"/>
         </w:rPr>
         <w:t>esi</w:t>
       </w:r>
-      <w:proofErr w:type="spellEnd"/>
       <w:r>
         <w:rPr>
           <w:rFonts w:ascii="Courier New" w:hAnsi="Courier New" w:cs="Courier New" w:hint="eastAsia"/>
         </w:rPr>
         <w:t>和</w:t>
       </w:r>
-      <w:proofErr w:type="spellStart"/>
       <w:r>
         <w:rPr>
           <w:rFonts w:ascii="Courier New" w:hAnsi="Courier New" w:cs="Courier New" w:hint="eastAsia"/>
         </w:rPr>
         <w:t>edi</w:t>
       </w:r>
-      <w:proofErr w:type="spellEnd"/>
       <w:r>
         <w:rPr>
           <w:rFonts w:ascii="Courier New" w:hAnsi="Courier New" w:cs="Courier New" w:hint="eastAsia"/>
@@ -2545,7 +3787,7 @@
         <w:pStyle w:val="a4"/>
         <w:ind w:left="780" w:firstLineChars="0" w:firstLine="0"/>
         <w:rPr>
-          <w:rFonts w:ascii="Courier New" w:hAnsi="Courier New" w:cs="Courier New" w:hint="eastAsia"/>
+          <w:rFonts w:ascii="Courier New" w:hAnsi="Courier New" w:cs="Courier New"/>
         </w:rPr>
       </w:pPr>
       <w:r>
@@ -2594,7 +3836,7 @@
         <w:pStyle w:val="a4"/>
         <w:ind w:left="780" w:firstLineChars="0" w:firstLine="0"/>
         <w:rPr>
-          <w:rFonts w:ascii="Courier New" w:hAnsi="Courier New" w:cs="Courier New" w:hint="eastAsia"/>
+          <w:rFonts w:ascii="Courier New" w:hAnsi="Courier New" w:cs="Courier New"/>
         </w:rPr>
       </w:pPr>
       <w:r>
@@ -2669,7 +3911,7 @@
         <w:pStyle w:val="a4"/>
         <w:ind w:left="780" w:firstLineChars="0" w:firstLine="0"/>
         <w:rPr>
-          <w:rFonts w:ascii="Courier New" w:hAnsi="Courier New" w:cs="Courier New" w:hint="eastAsia"/>
+          <w:rFonts w:ascii="Courier New" w:hAnsi="Courier New" w:cs="Courier New"/>
         </w:rPr>
       </w:pPr>
       <w:r>
@@ -2719,7 +3961,7 @@
         <w:pStyle w:val="a4"/>
         <w:ind w:left="780" w:firstLineChars="0" w:firstLine="0"/>
         <w:rPr>
-          <w:rFonts w:ascii="Courier New" w:hAnsi="Courier New" w:cs="Courier New" w:hint="eastAsia"/>
+          <w:rFonts w:ascii="Courier New" w:hAnsi="Courier New" w:cs="Courier New"/>
         </w:rPr>
       </w:pPr>
       <w:r>
@@ -2776,7 +4018,7 @@
         <w:pStyle w:val="a4"/>
         <w:ind w:left="780" w:firstLineChars="0" w:firstLine="0"/>
         <w:rPr>
-          <w:rFonts w:ascii="Courier New" w:hAnsi="Courier New" w:cs="Courier New" w:hint="eastAsia"/>
+          <w:rFonts w:ascii="Courier New" w:hAnsi="Courier New" w:cs="Courier New"/>
         </w:rPr>
       </w:pPr>
       <w:r>
@@ -2825,7 +4067,7 @@
         <w:pStyle w:val="a4"/>
         <w:ind w:left="780" w:firstLineChars="0" w:firstLine="0"/>
         <w:rPr>
-          <w:rFonts w:ascii="Courier New" w:hAnsi="Courier New" w:cs="Courier New" w:hint="eastAsia"/>
+          <w:rFonts w:ascii="Courier New" w:hAnsi="Courier New" w:cs="Courier New"/>
         </w:rPr>
       </w:pPr>
       <w:r>
@@ -2870,19 +4112,11 @@
         </w:rPr>
         <w:t>，转换成二进制是</w:t>
       </w:r>
-      <w:proofErr w:type="gramStart"/>
-      <w:r>
-        <w:rPr>
-          <w:rFonts w:ascii="Courier New" w:hAnsi="Courier New" w:cs="Courier New" w:hint="eastAsia"/>
-        </w:rPr>
-        <w:t xml:space="preserve">0000 0000 0000 0000 </w:t>
-      </w:r>
-      <w:proofErr w:type="gramEnd"/>
-      <w:r>
-        <w:rPr>
-          <w:rFonts w:ascii="Courier New" w:hAnsi="Courier New" w:cs="Courier New" w:hint="eastAsia"/>
-        </w:rPr>
-        <w:t>0000 00</w:t>
+      <w:r>
+        <w:rPr>
+          <w:rFonts w:ascii="Courier New" w:hAnsi="Courier New" w:cs="Courier New" w:hint="eastAsia"/>
+        </w:rPr>
+        <w:t>0000 0000 0000 0000 0000 00</w:t>
       </w:r>
       <w:r>
         <w:rPr>
@@ -2920,7 +4154,7 @@
         <w:pStyle w:val="a4"/>
         <w:ind w:left="780" w:firstLineChars="0" w:firstLine="0"/>
         <w:rPr>
-          <w:rFonts w:ascii="Courier New" w:hAnsi="Courier New" w:cs="Courier New" w:hint="eastAsia"/>
+          <w:rFonts w:ascii="Courier New" w:hAnsi="Courier New" w:cs="Courier New"/>
         </w:rPr>
       </w:pPr>
       <w:r>
@@ -2970,7 +4204,7 @@
         <w:pStyle w:val="a4"/>
         <w:ind w:left="780" w:firstLineChars="0" w:firstLine="0"/>
         <w:rPr>
-          <w:rFonts w:ascii="Courier New" w:hAnsi="Courier New" w:cs="Courier New" w:hint="eastAsia"/>
+          <w:rFonts w:ascii="Courier New" w:hAnsi="Courier New" w:cs="Courier New"/>
         </w:rPr>
       </w:pPr>
       <w:r>
@@ -3043,19 +4277,7 @@
         <w:rPr>
           <w:rFonts w:ascii="Courier New" w:hAnsi="Courier New" w:cs="Courier New" w:hint="eastAsia"/>
         </w:rPr>
-        <w:t>0000 0000 0000 0000 0000 0</w:t>
-      </w:r>
-      <w:r>
-        <w:rPr>
-          <w:rFonts w:ascii="Courier New" w:hAnsi="Courier New" w:cs="Courier New" w:hint="eastAsia"/>
-        </w:rPr>
-        <w:t>1</w:t>
-      </w:r>
-      <w:r>
-        <w:rPr>
-          <w:rFonts w:ascii="Courier New" w:hAnsi="Courier New" w:cs="Courier New" w:hint="eastAsia"/>
-        </w:rPr>
-        <w:t>10 0100 0110</w:t>
+        <w:t>0000 0000 0000 0000 0000 0110 0100 0110</w:t>
       </w:r>
       <w:r>
         <w:rPr>
@@ -3081,7 +4303,7 @@
         <w:pStyle w:val="a4"/>
         <w:ind w:left="780" w:firstLineChars="0" w:firstLine="0"/>
         <w:rPr>
-          <w:rFonts w:ascii="Courier New" w:hAnsi="Courier New" w:cs="Courier New" w:hint="eastAsia"/>
+          <w:rFonts w:ascii="Courier New" w:hAnsi="Courier New" w:cs="Courier New"/>
         </w:rPr>
       </w:pPr>
       <w:r>
@@ -3130,7 +4352,7 @@
         <w:pStyle w:val="a4"/>
         <w:ind w:left="780" w:firstLineChars="0" w:firstLine="0"/>
         <w:rPr>
-          <w:rFonts w:ascii="Courier New" w:hAnsi="Courier New" w:cs="Courier New" w:hint="eastAsia"/>
+          <w:rFonts w:ascii="Courier New" w:hAnsi="Courier New" w:cs="Courier New"/>
         </w:rPr>
       </w:pPr>
       <w:r>
@@ -3265,7 +4487,7 @@
         <w:pStyle w:val="a4"/>
         <w:ind w:left="780" w:firstLineChars="0" w:firstLine="0"/>
         <w:rPr>
-          <w:rFonts w:ascii="Courier New" w:hAnsi="Courier New" w:cs="Courier New" w:hint="eastAsia"/>
+          <w:rFonts w:ascii="Courier New" w:hAnsi="Courier New" w:cs="Courier New"/>
         </w:rPr>
       </w:pPr>
       <w:r>
@@ -3315,7 +4537,7 @@
         <w:pStyle w:val="a4"/>
         <w:ind w:left="780" w:firstLineChars="0" w:firstLine="0"/>
         <w:rPr>
-          <w:rFonts w:ascii="Courier New" w:hAnsi="Courier New" w:cs="Courier New" w:hint="eastAsia"/>
+          <w:rFonts w:ascii="Courier New" w:hAnsi="Courier New" w:cs="Courier New"/>
         </w:rPr>
       </w:pPr>
       <w:r>
@@ -3408,7 +4630,7 @@
         <w:pStyle w:val="a4"/>
         <w:ind w:left="780" w:firstLineChars="0" w:firstLine="0"/>
         <w:rPr>
-          <w:rFonts w:ascii="Courier New" w:hAnsi="Courier New" w:cs="Courier New" w:hint="eastAsia"/>
+          <w:rFonts w:ascii="Courier New" w:hAnsi="Courier New" w:cs="Courier New"/>
         </w:rPr>
       </w:pPr>
       <w:r>
@@ -3468,13 +4690,273 @@
         <w:rPr>
           <w:rFonts w:ascii="Courier New" w:hAnsi="Courier New" w:cs="Courier New" w:hint="eastAsia"/>
         </w:rPr>
-        <w:t>XX</w:t>
-      </w:r>
-      <w:r>
-        <w:rPr>
-          <w:rFonts w:ascii="Courier New" w:hAnsi="Courier New" w:cs="Courier New" w:hint="eastAsia"/>
-        </w:rPr>
-        <w:t>指令</w:t>
+        <w:t>STOS XXX (STOS</w:t>
+      </w:r>
+      <w:r>
+        <w:rPr>
+          <w:rFonts w:ascii="Courier New" w:hAnsi="Courier New" w:cs="Courier New" w:hint="eastAsia"/>
+        </w:rPr>
+        <w:t>全称</w:t>
+      </w:r>
+      <w:r>
+        <w:rPr>
+          <w:rFonts w:ascii="Courier New" w:hAnsi="Courier New" w:cs="Courier New"/>
+        </w:rPr>
+        <w:t>store string</w:t>
+      </w:r>
+      <w:r>
+        <w:rPr>
+          <w:rFonts w:ascii="Courier New" w:hAnsi="Courier New" w:cs="Courier New" w:hint="eastAsia"/>
+        </w:rPr>
+        <w:t>)</w:t>
+      </w:r>
+    </w:p>
+    <w:p>
+      <w:pPr>
+        <w:pStyle w:val="a4"/>
+        <w:ind w:left="780" w:firstLineChars="0" w:firstLine="0"/>
+        <w:rPr>
+          <w:rFonts w:ascii="Courier New" w:hAnsi="Courier New" w:cs="Courier New" w:hint="eastAsia"/>
+        </w:rPr>
+      </w:pPr>
+      <w:r>
+        <w:rPr>
+          <w:rFonts w:ascii="Courier New" w:hAnsi="Courier New" w:cs="Courier New" w:hint="eastAsia"/>
+        </w:rPr>
+        <w:t xml:space="preserve">STOS </w:t>
+      </w:r>
+      <w:r>
+        <w:rPr>
+          <w:rFonts w:ascii="Courier New" w:hAnsi="Courier New" w:cs="Courier New" w:hint="eastAsia"/>
+        </w:rPr>
+        <w:t>BYTE</w:t>
+      </w:r>
+      <w:r>
+        <w:rPr>
+          <w:rFonts w:ascii="Courier New" w:hAnsi="Courier New" w:cs="Courier New" w:hint="eastAsia"/>
+        </w:rPr>
+        <w:t xml:space="preserve"> PTR ES:[EDI]  </w:t>
+      </w:r>
+      <w:r>
+        <w:rPr>
+          <w:rFonts w:ascii="Courier New" w:hAnsi="Courier New" w:cs="Courier New" w:hint="eastAsia"/>
+        </w:rPr>
+        <w:t>全等于</w:t>
+      </w:r>
+      <w:r>
+        <w:rPr>
+          <w:rFonts w:ascii="Courier New" w:hAnsi="Courier New" w:cs="Courier New" w:hint="eastAsia"/>
+        </w:rPr>
+        <w:t xml:space="preserve">  STOSB</w:t>
+      </w:r>
+    </w:p>
+    <w:p>
+      <w:pPr>
+        <w:pStyle w:val="a4"/>
+        <w:ind w:left="780" w:firstLineChars="0" w:firstLine="0"/>
+        <w:rPr>
+          <w:rFonts w:ascii="Courier New" w:hAnsi="Courier New" w:cs="Courier New" w:hint="eastAsia"/>
+        </w:rPr>
+      </w:pPr>
+      <w:r>
+        <w:rPr>
+          <w:rFonts w:ascii="Courier New" w:hAnsi="Courier New" w:cs="Courier New" w:hint="eastAsia"/>
+        </w:rPr>
+        <w:t>STOS</w:t>
+      </w:r>
+      <w:r>
+        <w:rPr>
+          <w:rFonts w:ascii="Courier New" w:hAnsi="Courier New" w:cs="Courier New" w:hint="eastAsia"/>
+        </w:rPr>
+        <w:t xml:space="preserve"> </w:t>
+      </w:r>
+      <w:r>
+        <w:rPr>
+          <w:rFonts w:ascii="Courier New" w:hAnsi="Courier New" w:cs="Courier New" w:hint="eastAsia"/>
+        </w:rPr>
+        <w:t xml:space="preserve">WORD PTR ES:[EDI]  </w:t>
+      </w:r>
+      <w:r>
+        <w:rPr>
+          <w:rFonts w:ascii="Courier New" w:hAnsi="Courier New" w:cs="Courier New" w:hint="eastAsia"/>
+        </w:rPr>
+        <w:t>全等于</w:t>
+      </w:r>
+      <w:r>
+        <w:rPr>
+          <w:rFonts w:ascii="Courier New" w:hAnsi="Courier New" w:cs="Courier New" w:hint="eastAsia"/>
+        </w:rPr>
+        <w:t xml:space="preserve">  STOS</w:t>
+      </w:r>
+      <w:r>
+        <w:rPr>
+          <w:rFonts w:ascii="Courier New" w:hAnsi="Courier New" w:cs="Courier New" w:hint="eastAsia"/>
+        </w:rPr>
+        <w:t>W</w:t>
+      </w:r>
+    </w:p>
+    <w:p>
+      <w:pPr>
+        <w:pStyle w:val="a4"/>
+        <w:ind w:left="780" w:firstLineChars="0" w:firstLine="0"/>
+        <w:rPr>
+          <w:rFonts w:ascii="Courier New" w:hAnsi="Courier New" w:cs="Courier New"/>
+        </w:rPr>
+      </w:pPr>
+      <w:r>
+        <w:rPr>
+          <w:rFonts w:ascii="Courier New" w:hAnsi="Courier New" w:cs="Courier New" w:hint="eastAsia"/>
+        </w:rPr>
+        <w:t>STOS DWORD PTR ES:[EDI]</w:t>
+      </w:r>
+      <w:r>
+        <w:rPr>
+          <w:rFonts w:ascii="Courier New" w:hAnsi="Courier New" w:cs="Courier New" w:hint="eastAsia"/>
+        </w:rPr>
+        <w:t xml:space="preserve">  </w:t>
+      </w:r>
+      <w:r>
+        <w:rPr>
+          <w:rFonts w:ascii="Courier New" w:hAnsi="Courier New" w:cs="Courier New" w:hint="eastAsia"/>
+        </w:rPr>
+        <w:t>全等于</w:t>
+      </w:r>
+      <w:r>
+        <w:rPr>
+          <w:rFonts w:ascii="Courier New" w:hAnsi="Courier New" w:cs="Courier New" w:hint="eastAsia"/>
+        </w:rPr>
+        <w:t xml:space="preserve">  STOSD</w:t>
+      </w:r>
+    </w:p>
+    <w:p>
+      <w:pPr>
+        <w:pStyle w:val="a4"/>
+        <w:ind w:left="780" w:firstLineChars="0" w:firstLine="0"/>
+        <w:rPr>
+          <w:rFonts w:ascii="Courier New" w:hAnsi="Courier New" w:cs="Courier New" w:hint="eastAsia"/>
+        </w:rPr>
+      </w:pPr>
+      <w:r>
+        <w:rPr>
+          <w:rFonts w:ascii="Courier New" w:hAnsi="Courier New" w:cs="Courier New" w:hint="eastAsia"/>
+        </w:rPr>
+        <w:t>把寄存器</w:t>
+      </w:r>
+      <w:r>
+        <w:rPr>
+          <w:rFonts w:ascii="Courier New" w:hAnsi="Courier New" w:cs="Courier New" w:hint="eastAsia"/>
+        </w:rPr>
+        <w:t>EAX</w:t>
+      </w:r>
+      <w:r>
+        <w:rPr>
+          <w:rFonts w:ascii="Courier New" w:hAnsi="Courier New" w:cs="Courier New" w:hint="eastAsia"/>
+        </w:rPr>
+        <w:t>的值存到地址为</w:t>
+      </w:r>
+      <w:r>
+        <w:rPr>
+          <w:rFonts w:ascii="Courier New" w:hAnsi="Courier New" w:cs="Courier New" w:hint="eastAsia"/>
+        </w:rPr>
+        <w:t>EDI</w:t>
+      </w:r>
+      <w:r>
+        <w:rPr>
+          <w:rFonts w:ascii="Courier New" w:hAnsi="Courier New" w:cs="Courier New" w:hint="eastAsia"/>
+        </w:rPr>
+        <w:t>的内存中，并将</w:t>
+      </w:r>
+      <w:r>
+        <w:rPr>
+          <w:rFonts w:ascii="Courier New" w:hAnsi="Courier New" w:cs="Courier New" w:hint="eastAsia"/>
+        </w:rPr>
+        <w:t>EDI</w:t>
+      </w:r>
+      <w:r>
+        <w:rPr>
+          <w:rFonts w:ascii="Courier New" w:hAnsi="Courier New" w:cs="Courier New" w:hint="eastAsia"/>
+        </w:rPr>
+        <w:t>加</w:t>
+      </w:r>
+      <w:r>
+        <w:rPr>
+          <w:rFonts w:ascii="Courier New" w:hAnsi="Courier New" w:cs="Courier New" w:hint="eastAsia"/>
+        </w:rPr>
+        <w:t>或减一个</w:t>
+      </w:r>
+      <w:r>
+        <w:rPr>
+          <w:rFonts w:ascii="Courier New" w:hAnsi="Courier New" w:cs="Courier New" w:hint="eastAsia"/>
+        </w:rPr>
+        <w:t>BYTE/WORD/DWORD</w:t>
+      </w:r>
+      <w:r>
+        <w:rPr>
+          <w:rFonts w:ascii="Courier New" w:hAnsi="Courier New" w:cs="Courier New" w:hint="eastAsia"/>
+        </w:rPr>
+        <w:t>的值（参见</w:t>
+      </w:r>
+      <w:r>
+        <w:rPr>
+          <w:rFonts w:ascii="Courier New" w:hAnsi="Courier New" w:cs="Courier New" w:hint="eastAsia"/>
+        </w:rPr>
+        <w:t>MOVS</w:t>
+      </w:r>
+      <w:r>
+        <w:rPr>
+          <w:rFonts w:ascii="Courier New" w:hAnsi="Courier New" w:cs="Courier New" w:hint="eastAsia"/>
+        </w:rPr>
+        <w:t>）。</w:t>
+      </w:r>
+    </w:p>
+    <w:p>
+      <w:pPr>
+        <w:pStyle w:val="a4"/>
+        <w:ind w:left="780" w:firstLineChars="0" w:firstLine="0"/>
+        <w:rPr>
+          <w:rFonts w:ascii="Courier New" w:hAnsi="Courier New" w:cs="Courier New" w:hint="eastAsia"/>
+        </w:rPr>
+      </w:pPr>
+      <w:r>
+        <w:rPr>
+          <w:noProof/>
+        </w:rPr>
+        <w:lastRenderedPageBreak/>
+        <w:drawing>
+          <wp:inline distT="0" distB="0" distL="0" distR="0" wp14:anchorId="5528169A" wp14:editId="516F99A2">
+            <wp:extent cx="5274310" cy="2978398"/>
+            <wp:effectExtent l="0" t="0" r="2540" b="0"/>
+            <wp:docPr id="15" name="图片 15"/>
+            <wp:cNvGraphicFramePr>
+              <a:graphicFrameLocks xmlns:a="http://schemas.openxmlformats.org/drawingml/2006/main" noChangeAspect="1"/>
+            </wp:cNvGraphicFramePr>
+            <a:graphic xmlns:a="http://schemas.openxmlformats.org/drawingml/2006/main">
+              <a:graphicData uri="http://schemas.openxmlformats.org/drawingml/2006/picture">
+                <pic:pic xmlns:pic="http://schemas.openxmlformats.org/drawingml/2006/picture">
+                  <pic:nvPicPr>
+                    <pic:cNvPr id="0" name=""/>
+                    <pic:cNvPicPr/>
+                  </pic:nvPicPr>
+                  <pic:blipFill>
+                    <a:blip r:embed="rId22"/>
+                    <a:stretch>
+                      <a:fillRect/>
+                    </a:stretch>
+                  </pic:blipFill>
+                  <pic:spPr>
+                    <a:xfrm>
+                      <a:off x="0" y="0"/>
+                      <a:ext cx="5274310" cy="2978398"/>
+                    </a:xfrm>
+                    <a:prstGeom prst="rect">
+                      <a:avLst/>
+                    </a:prstGeom>
+                  </pic:spPr>
+                </pic:pic>
+              </a:graphicData>
+            </a:graphic>
+          </wp:inline>
+        </w:drawing>
       </w:r>
     </w:p>
     <w:p>
@@ -3486,11 +4968,145 @@
         </w:numPr>
         <w:ind w:firstLineChars="0"/>
         <w:rPr>
-          <w:rFonts w:ascii="Courier New" w:hAnsi="Courier New" w:cs="Courier New"/>
-        </w:rPr>
-      </w:pPr>
-      <w:bookmarkStart w:id="0" w:name="_GoBack"/>
-      <w:bookmarkEnd w:id="0"/>
+          <w:rFonts w:ascii="Courier New" w:hAnsi="Courier New" w:cs="Courier New" w:hint="eastAsia"/>
+        </w:rPr>
+      </w:pPr>
+      <w:r>
+        <w:rPr>
+          <w:rFonts w:ascii="Courier New" w:hAnsi="Courier New" w:cs="Courier New" w:hint="eastAsia"/>
+        </w:rPr>
+        <w:t>REP XXX</w:t>
+      </w:r>
+      <w:r>
+        <w:rPr>
+          <w:rFonts w:ascii="Courier New" w:hAnsi="Courier New" w:cs="Courier New" w:hint="eastAsia"/>
+        </w:rPr>
+        <w:t xml:space="preserve"> </w:t>
+      </w:r>
+      <w:r>
+        <w:rPr>
+          <w:rFonts w:ascii="Courier New" w:hAnsi="Courier New" w:cs="Courier New" w:hint="eastAsia"/>
+        </w:rPr>
+        <w:t>(</w:t>
+      </w:r>
+      <w:r>
+        <w:rPr>
+          <w:rFonts w:ascii="Courier New" w:hAnsi="Courier New" w:cs="Courier New" w:hint="eastAsia"/>
+        </w:rPr>
+        <w:t>REP</w:t>
+      </w:r>
+      <w:r>
+        <w:rPr>
+          <w:rFonts w:ascii="Courier New" w:hAnsi="Courier New" w:cs="Courier New" w:hint="eastAsia"/>
+        </w:rPr>
+        <w:t>全称</w:t>
+      </w:r>
+      <w:r>
+        <w:rPr>
+          <w:rFonts w:ascii="Courier New" w:hAnsi="Courier New" w:cs="Courier New" w:hint="eastAsia"/>
+        </w:rPr>
+        <w:t>repeat</w:t>
+      </w:r>
+      <w:r>
+        <w:rPr>
+          <w:rFonts w:ascii="Courier New" w:hAnsi="Courier New" w:cs="Courier New" w:hint="eastAsia"/>
+        </w:rPr>
+        <w:t>)</w:t>
+      </w:r>
+    </w:p>
+    <w:p>
+      <w:pPr>
+        <w:pStyle w:val="a4"/>
+        <w:ind w:left="780" w:firstLineChars="0" w:firstLine="0"/>
+        <w:rPr>
+          <w:rFonts w:ascii="Courier New" w:hAnsi="Courier New" w:cs="Courier New" w:hint="eastAsia"/>
+        </w:rPr>
+      </w:pPr>
+      <w:r>
+        <w:rPr>
+          <w:rFonts w:ascii="Courier New" w:hAnsi="Courier New" w:cs="Courier New" w:hint="eastAsia"/>
+        </w:rPr>
+        <w:t>重复执行</w:t>
+      </w:r>
+      <w:r>
+        <w:rPr>
+          <w:rFonts w:ascii="Courier New" w:hAnsi="Courier New" w:cs="Courier New" w:hint="eastAsia"/>
+        </w:rPr>
+        <w:t>XXX</w:t>
+      </w:r>
+      <w:r>
+        <w:rPr>
+          <w:rFonts w:ascii="Courier New" w:hAnsi="Courier New" w:cs="Courier New" w:hint="eastAsia"/>
+        </w:rPr>
+        <w:t>指令</w:t>
+      </w:r>
+      <w:r>
+        <w:rPr>
+          <w:rFonts w:ascii="Courier New" w:hAnsi="Courier New" w:cs="Courier New" w:hint="eastAsia"/>
+        </w:rPr>
+        <w:t>ECX</w:t>
+      </w:r>
+      <w:r>
+        <w:rPr>
+          <w:rFonts w:ascii="Courier New" w:hAnsi="Courier New" w:cs="Courier New" w:hint="eastAsia"/>
+        </w:rPr>
+        <w:t>次。例子：</w:t>
+      </w:r>
+      <w:r>
+        <w:rPr>
+          <w:rFonts w:ascii="Courier New" w:hAnsi="Courier New" w:cs="Courier New" w:hint="eastAsia"/>
+        </w:rPr>
+        <w:t>REP STOSD</w:t>
+      </w:r>
+    </w:p>
+    <w:p>
+      <w:pPr>
+        <w:pStyle w:val="a4"/>
+        <w:ind w:left="780" w:firstLineChars="0" w:firstLine="0"/>
+        <w:rPr>
+          <w:rFonts w:ascii="Courier New" w:hAnsi="Courier New" w:cs="Courier New"/>
+        </w:rPr>
+      </w:pPr>
+      <w:r>
+        <w:rPr>
+          <w:noProof/>
+        </w:rPr>
+        <w:drawing>
+          <wp:inline distT="0" distB="0" distL="0" distR="0" wp14:anchorId="61EA39E3" wp14:editId="2037D209">
+            <wp:extent cx="5274310" cy="2978398"/>
+            <wp:effectExtent l="0" t="0" r="2540" b="0"/>
+            <wp:docPr id="18" name="图片 18"/>
+            <wp:cNvGraphicFramePr>
+              <a:graphicFrameLocks xmlns:a="http://schemas.openxmlformats.org/drawingml/2006/main" noChangeAspect="1"/>
+            </wp:cNvGraphicFramePr>
+            <a:graphic xmlns:a="http://schemas.openxmlformats.org/drawingml/2006/main">
+              <a:graphicData uri="http://schemas.openxmlformats.org/drawingml/2006/picture">
+                <pic:pic xmlns:pic="http://schemas.openxmlformats.org/drawingml/2006/picture">
+                  <pic:nvPicPr>
+                    <pic:cNvPr id="0" name=""/>
+                    <pic:cNvPicPr/>
+                  </pic:nvPicPr>
+                  <pic:blipFill>
+                    <a:blip r:embed="rId23"/>
+                    <a:stretch>
+                      <a:fillRect/>
+                    </a:stretch>
+                  </pic:blipFill>
+                  <pic:spPr>
+                    <a:xfrm>
+                      <a:off x="0" y="0"/>
+                      <a:ext cx="5274310" cy="2978398"/>
+                    </a:xfrm>
+                    <a:prstGeom prst="rect">
+                      <a:avLst/>
+                    </a:prstGeom>
+                  </pic:spPr>
+                </pic:pic>
+              </a:graphicData>
+            </a:graphic>
+          </wp:inline>
+        </w:drawing>
+      </w:r>
     </w:p>
     <w:sectPr>
       <w:pgSz w:w="11906" w:h="16838"/>
@@ -4006,6 +5622,36 @@
       <w:ind w:firstLineChars="200" w:firstLine="420"/>
     </w:pPr>
   </w:style>
+  <w:style w:type="paragraph" w:styleId="a5">
+    <w:name w:val="Normal (Web)"/>
+    <w:basedOn w:val="a"/>
+    <w:uiPriority w:val="99"/>
+    <w:semiHidden/>
+    <w:unhideWhenUsed/>
+    <w:rsid w:val="00032070"/>
+    <w:pPr>
+      <w:widowControl/>
+      <w:spacing w:before="100" w:beforeAutospacing="1" w:after="100" w:afterAutospacing="1"/>
+      <w:jc w:val="left"/>
+    </w:pPr>
+    <w:rPr>
+      <w:rFonts w:ascii="宋体" w:eastAsia="宋体" w:hAnsi="宋体" w:cs="宋体"/>
+      <w:kern w:val="0"/>
+      <w:sz w:val="24"/>
+      <w:szCs w:val="24"/>
+    </w:rPr>
+  </w:style>
+  <w:style w:type="character" w:styleId="a6">
+    <w:name w:val="Strong"/>
+    <w:basedOn w:val="a0"/>
+    <w:uiPriority w:val="22"/>
+    <w:qFormat/>
+    <w:rsid w:val="00032070"/>
+    <w:rPr>
+      <w:b/>
+      <w:bCs/>
+    </w:rPr>
+  </w:style>
 </w:styles>
 </file>
 
@@ -4231,6 +5877,36 @@
     <w:pPr>
       <w:ind w:firstLineChars="200" w:firstLine="420"/>
     </w:pPr>
+  </w:style>
+  <w:style w:type="paragraph" w:styleId="a5">
+    <w:name w:val="Normal (Web)"/>
+    <w:basedOn w:val="a"/>
+    <w:uiPriority w:val="99"/>
+    <w:semiHidden/>
+    <w:unhideWhenUsed/>
+    <w:rsid w:val="00032070"/>
+    <w:pPr>
+      <w:widowControl/>
+      <w:spacing w:before="100" w:beforeAutospacing="1" w:after="100" w:afterAutospacing="1"/>
+      <w:jc w:val="left"/>
+    </w:pPr>
+    <w:rPr>
+      <w:rFonts w:ascii="宋体" w:eastAsia="宋体" w:hAnsi="宋体" w:cs="宋体"/>
+      <w:kern w:val="0"/>
+      <w:sz w:val="24"/>
+      <w:szCs w:val="24"/>
+    </w:rPr>
+  </w:style>
+  <w:style w:type="character" w:styleId="a6">
+    <w:name w:val="Strong"/>
+    <w:basedOn w:val="a0"/>
+    <w:uiPriority w:val="22"/>
+    <w:qFormat/>
+    <w:rsid w:val="00032070"/>
+    <w:rPr>
+      <w:b/>
+      <w:bCs/>
+    </w:rPr>
   </w:style>
 </w:styles>
 </file>

</xml_diff>

<commit_message>
learn PUSH and POP
</commit_message>
<xml_diff>
--- a/Learn ASM/learn_asm.docx
+++ b/Learn ASM/learn_asm.docx
@@ -50,7 +50,7 @@
         <w:pStyle w:val="a4"/>
         <w:ind w:left="420" w:firstLineChars="0" w:firstLine="0"/>
         <w:rPr>
-          <w:rFonts w:ascii="Courier New" w:hAnsi="Courier New" w:cs="Courier New" w:hint="eastAsia"/>
+          <w:rFonts w:ascii="Courier New" w:hAnsi="Courier New" w:cs="Courier New"/>
         </w:rPr>
       </w:pPr>
       <w:r>
@@ -93,7 +93,21 @@
         <w:rPr>
           <w:rFonts w:ascii="Courier New" w:hAnsi="Courier New" w:cs="Courier New"/>
         </w:rPr>
-        <w:t>位平台平台上</w:t>
+        <w:t>位</w:t>
+      </w:r>
+      <w:proofErr w:type="gramStart"/>
+      <w:r>
+        <w:rPr>
+          <w:rFonts w:ascii="Courier New" w:hAnsi="Courier New" w:cs="Courier New"/>
+        </w:rPr>
+        <w:t>平台平台</w:t>
+      </w:r>
+      <w:proofErr w:type="gramEnd"/>
+      <w:r>
+        <w:rPr>
+          <w:rFonts w:ascii="Courier New" w:hAnsi="Courier New" w:cs="Courier New"/>
+        </w:rPr>
+        <w:t>上</w:t>
       </w:r>
       <w:r>
         <w:rPr>
@@ -143,12 +157,14 @@
         </w:rPr>
         <w:t>之间的一个整数，一个</w:t>
       </w:r>
+      <w:proofErr w:type="spellStart"/>
       <w:r>
         <w:rPr>
           <w:rFonts w:ascii="Courier New" w:hAnsi="Courier New" w:cs="Courier New"/>
         </w:rPr>
         <w:t>int</w:t>
       </w:r>
+      <w:proofErr w:type="spellEnd"/>
       <w:r>
         <w:rPr>
           <w:rFonts w:ascii="Courier New" w:hAnsi="Courier New" w:cs="Courier New"/>
@@ -179,12 +195,14 @@
         </w:rPr>
         <w:t>，即一个</w:t>
       </w:r>
+      <w:proofErr w:type="spellStart"/>
       <w:r>
         <w:rPr>
           <w:rFonts w:ascii="Courier New" w:hAnsi="Courier New" w:cs="Courier New"/>
         </w:rPr>
         <w:t>DoubleWord</w:t>
       </w:r>
+      <w:proofErr w:type="spellEnd"/>
       <w:r>
         <w:rPr>
           <w:rFonts w:ascii="Courier New" w:hAnsi="Courier New" w:cs="Courier New"/>
@@ -197,7 +215,7 @@
         <w:pStyle w:val="a4"/>
         <w:ind w:left="420" w:firstLineChars="0" w:firstLine="0"/>
         <w:rPr>
-          <w:rFonts w:ascii="Courier New" w:hAnsi="Courier New" w:cs="Courier New" w:hint="eastAsia"/>
+          <w:rFonts w:ascii="Courier New" w:hAnsi="Courier New" w:cs="Courier New"/>
         </w:rPr>
       </w:pPr>
     </w:p>
@@ -244,6 +262,7 @@
         </w:rPr>
         <w:t xml:space="preserve"> 14 </w:t>
       </w:r>
+      <w:proofErr w:type="gramStart"/>
       <w:r>
         <w:rPr>
           <w:rStyle w:val="a6"/>
@@ -252,7 +271,18 @@
           <w:sz w:val="21"/>
           <w:szCs w:val="21"/>
         </w:rPr>
-        <w:t>个，且均为</w:t>
+        <w:t>个</w:t>
+      </w:r>
+      <w:proofErr w:type="gramEnd"/>
+      <w:r>
+        <w:rPr>
+          <w:rStyle w:val="a6"/>
+          <w:rFonts w:ascii="Helvetica" w:hAnsi="Helvetica" w:cs="Helvetica"/>
+          <w:color w:val="FF0000"/>
+          <w:sz w:val="21"/>
+          <w:szCs w:val="21"/>
+        </w:rPr>
+        <w:t>，且均为</w:t>
       </w:r>
       <w:r>
         <w:rPr>
@@ -623,14 +653,25 @@
         </w:rPr>
         <w:t xml:space="preserve"> 14 </w:t>
       </w:r>
-      <w:r>
-        <w:rPr>
-          <w:rFonts w:ascii="Helvetica" w:hAnsi="Helvetica" w:cs="Helvetica"/>
-          <w:color w:val="000000"/>
-          <w:sz w:val="21"/>
-          <w:szCs w:val="21"/>
-        </w:rPr>
-        <w:t>个。</w:t>
+      <w:proofErr w:type="gramStart"/>
+      <w:r>
+        <w:rPr>
+          <w:rFonts w:ascii="Helvetica" w:hAnsi="Helvetica" w:cs="Helvetica"/>
+          <w:color w:val="000000"/>
+          <w:sz w:val="21"/>
+          <w:szCs w:val="21"/>
+        </w:rPr>
+        <w:t>个</w:t>
+      </w:r>
+      <w:proofErr w:type="gramEnd"/>
+      <w:r>
+        <w:rPr>
+          <w:rFonts w:ascii="Helvetica" w:hAnsi="Helvetica" w:cs="Helvetica"/>
+          <w:color w:val="000000"/>
+          <w:sz w:val="21"/>
+          <w:szCs w:val="21"/>
+        </w:rPr>
+        <w:t>。</w:t>
       </w:r>
     </w:p>
     <w:p>
@@ -664,14 +705,25 @@
         </w:rPr>
         <w:t xml:space="preserve"> 14 </w:t>
       </w:r>
-      <w:r>
-        <w:rPr>
-          <w:rFonts w:ascii="Helvetica" w:hAnsi="Helvetica" w:cs="Helvetica"/>
-          <w:color w:val="000000"/>
-          <w:sz w:val="21"/>
-          <w:szCs w:val="21"/>
-        </w:rPr>
-        <w:t>个寄存器按照一定方式又分为了通用寄存器，控制寄存器和段寄存器。</w:t>
+      <w:proofErr w:type="gramStart"/>
+      <w:r>
+        <w:rPr>
+          <w:rFonts w:ascii="Helvetica" w:hAnsi="Helvetica" w:cs="Helvetica"/>
+          <w:color w:val="000000"/>
+          <w:sz w:val="21"/>
+          <w:szCs w:val="21"/>
+        </w:rPr>
+        <w:t>个</w:t>
+      </w:r>
+      <w:proofErr w:type="gramEnd"/>
+      <w:r>
+        <w:rPr>
+          <w:rFonts w:ascii="Helvetica" w:hAnsi="Helvetica" w:cs="Helvetica"/>
+          <w:color w:val="000000"/>
+          <w:sz w:val="21"/>
+          <w:szCs w:val="21"/>
+        </w:rPr>
+        <w:t>寄存器按照一定方式又分为了通用寄存器，控制寄存器和段寄存器。</w:t>
       </w:r>
     </w:p>
     <w:p>
@@ -1371,7 +1423,7 @@
         <w:spacing w:before="150" w:beforeAutospacing="0" w:after="150" w:afterAutospacing="0" w:line="0" w:lineRule="atLeast"/>
         <w:ind w:leftChars="200" w:left="420"/>
         <w:rPr>
-          <w:rFonts w:ascii="Helvetica" w:hAnsi="Helvetica" w:cs="Helvetica" w:hint="eastAsia"/>
+          <w:rFonts w:ascii="Helvetica" w:hAnsi="Helvetica" w:cs="Helvetica"/>
           <w:color w:val="000000"/>
           <w:sz w:val="21"/>
           <w:szCs w:val="21"/>
@@ -1661,8 +1713,6 @@
         </w:rPr>
         <w:t>DX</w:t>
       </w:r>
-      <w:bookmarkStart w:id="0" w:name="_GoBack"/>
-      <w:bookmarkEnd w:id="0"/>
     </w:p>
     <w:p>
       <w:pPr>
@@ -1792,12 +1842,14 @@
         </w:rPr>
         <w:t>，即一个</w:t>
       </w:r>
+      <w:proofErr w:type="spellStart"/>
       <w:r>
         <w:rPr>
           <w:rFonts w:ascii="Courier New" w:hAnsi="Courier New" w:cs="Courier New"/>
         </w:rPr>
         <w:t>DoubleWord</w:t>
       </w:r>
+      <w:proofErr w:type="spellEnd"/>
       <w:r>
         <w:rPr>
           <w:rFonts w:ascii="Courier New" w:hAnsi="Courier New" w:cs="Courier New"/>
@@ -1849,7 +1901,21 @@
         <w:rPr>
           <w:rFonts w:ascii="Courier New" w:hAnsi="Courier New" w:cs="Courier New"/>
         </w:rPr>
-        <w:t>在内存中，一个数比如</w:t>
+        <w:t>在内存中，</w:t>
+      </w:r>
+      <w:proofErr w:type="gramStart"/>
+      <w:r>
+        <w:rPr>
+          <w:rFonts w:ascii="Courier New" w:hAnsi="Courier New" w:cs="Courier New"/>
+        </w:rPr>
+        <w:t>一</w:t>
+      </w:r>
+      <w:proofErr w:type="gramEnd"/>
+      <w:r>
+        <w:rPr>
+          <w:rFonts w:ascii="Courier New" w:hAnsi="Courier New" w:cs="Courier New"/>
+        </w:rPr>
+        <w:t>个数比如</w:t>
       </w:r>
       <w:r>
         <w:rPr>
@@ -1905,11 +1971,19 @@
         </w:rPr>
         <w:t>0x11,0x22,0x33,0x44</w:t>
       </w:r>
-      <w:r>
-        <w:rPr>
-          <w:rFonts w:ascii="Courier New" w:hAnsi="Courier New" w:cs="Courier New"/>
-        </w:rPr>
-        <w:t>四个部分，数字的低位存在内存的高位，数据的高位存在内存的低位，这种模式被称为</w:t>
+      <w:proofErr w:type="gramStart"/>
+      <w:r>
+        <w:rPr>
+          <w:rFonts w:ascii="Courier New" w:hAnsi="Courier New" w:cs="Courier New"/>
+        </w:rPr>
+        <w:t>四个</w:t>
+      </w:r>
+      <w:proofErr w:type="gramEnd"/>
+      <w:r>
+        <w:rPr>
+          <w:rFonts w:ascii="Courier New" w:hAnsi="Courier New" w:cs="Courier New"/>
+        </w:rPr>
+        <w:t>部分，数字的低位存在内存的高位，数据的高位存在内存的低位，这种模式被称为</w:t>
       </w:r>
       <w:r>
         <w:rPr>
@@ -2038,8 +2112,16 @@
         <w:rPr>
           <w:rFonts w:ascii="Courier New" w:hAnsi="Courier New" w:cs="Courier New"/>
         </w:rPr>
-        <w:t>MOV a,b</w:t>
-      </w:r>
+        <w:t xml:space="preserve">MOV </w:t>
+      </w:r>
+      <w:proofErr w:type="spellStart"/>
+      <w:r>
+        <w:rPr>
+          <w:rFonts w:ascii="Courier New" w:hAnsi="Courier New" w:cs="Courier New"/>
+        </w:rPr>
+        <w:t>a,b</w:t>
+      </w:r>
+      <w:proofErr w:type="spellEnd"/>
     </w:p>
     <w:p>
       <w:pPr>
@@ -2196,8 +2278,16 @@
         <w:rPr>
           <w:rFonts w:ascii="Courier New" w:hAnsi="Courier New" w:cs="Courier New"/>
         </w:rPr>
-        <w:t xml:space="preserve"> a,b</w:t>
-      </w:r>
+        <w:t xml:space="preserve"> </w:t>
+      </w:r>
+      <w:proofErr w:type="spellStart"/>
+      <w:r>
+        <w:rPr>
+          <w:rFonts w:ascii="Courier New" w:hAnsi="Courier New" w:cs="Courier New"/>
+        </w:rPr>
+        <w:t>a,b</w:t>
+      </w:r>
+      <w:proofErr w:type="spellEnd"/>
     </w:p>
     <w:p>
       <w:pPr>
@@ -2392,8 +2482,16 @@
         <w:rPr>
           <w:rFonts w:ascii="Courier New" w:hAnsi="Courier New" w:cs="Courier New"/>
         </w:rPr>
-        <w:t xml:space="preserve"> a,b</w:t>
-      </w:r>
+        <w:t xml:space="preserve"> </w:t>
+      </w:r>
+      <w:proofErr w:type="spellStart"/>
+      <w:r>
+        <w:rPr>
+          <w:rFonts w:ascii="Courier New" w:hAnsi="Courier New" w:cs="Courier New"/>
+        </w:rPr>
+        <w:t>a,b</w:t>
+      </w:r>
+      <w:proofErr w:type="spellEnd"/>
       <w:r>
         <w:rPr>
           <w:rFonts w:ascii="Courier New" w:hAnsi="Courier New" w:cs="Courier New"/>
@@ -2542,8 +2640,16 @@
         <w:rPr>
           <w:rFonts w:ascii="Courier New" w:hAnsi="Courier New" w:cs="Courier New"/>
         </w:rPr>
-        <w:t xml:space="preserve"> a,b</w:t>
-      </w:r>
+        <w:t xml:space="preserve"> </w:t>
+      </w:r>
+      <w:proofErr w:type="spellStart"/>
+      <w:r>
+        <w:rPr>
+          <w:rFonts w:ascii="Courier New" w:hAnsi="Courier New" w:cs="Courier New"/>
+        </w:rPr>
+        <w:t>a,b</w:t>
+      </w:r>
+      <w:proofErr w:type="spellEnd"/>
     </w:p>
     <w:p>
       <w:pPr>
@@ -2657,8 +2763,16 @@
         <w:rPr>
           <w:rFonts w:ascii="Courier New" w:hAnsi="Courier New" w:cs="Courier New"/>
         </w:rPr>
-        <w:t xml:space="preserve"> a,b</w:t>
-      </w:r>
+        <w:t xml:space="preserve"> </w:t>
+      </w:r>
+      <w:proofErr w:type="spellStart"/>
+      <w:r>
+        <w:rPr>
+          <w:rFonts w:ascii="Courier New" w:hAnsi="Courier New" w:cs="Courier New"/>
+        </w:rPr>
+        <w:t>a,b</w:t>
+      </w:r>
+      <w:proofErr w:type="spellEnd"/>
     </w:p>
     <w:p>
       <w:pPr>
@@ -2771,8 +2885,16 @@
         <w:rPr>
           <w:rFonts w:ascii="Courier New" w:hAnsi="Courier New" w:cs="Courier New"/>
         </w:rPr>
-        <w:t xml:space="preserve"> a,b</w:t>
-      </w:r>
+        <w:t xml:space="preserve"> </w:t>
+      </w:r>
+      <w:proofErr w:type="spellStart"/>
+      <w:r>
+        <w:rPr>
+          <w:rFonts w:ascii="Courier New" w:hAnsi="Courier New" w:cs="Courier New"/>
+        </w:rPr>
+        <w:t>a,b</w:t>
+      </w:r>
+      <w:proofErr w:type="spellEnd"/>
     </w:p>
     <w:p>
       <w:pPr>
@@ -2981,50 +3103,179 @@
         </w:numPr>
         <w:ind w:firstLineChars="0"/>
         <w:rPr>
-          <w:rFonts w:ascii="Courier New" w:hAnsi="Courier New" w:cs="Courier New" w:hint="eastAsia"/>
-        </w:rPr>
-      </w:pPr>
-      <w:r>
-        <w:rPr>
-          <w:rFonts w:ascii="Courier New" w:hAnsi="Courier New" w:cs="Courier New" w:hint="eastAsia"/>
-        </w:rPr>
-        <w:t xml:space="preserve">MOVS XXX </w:t>
-      </w:r>
-      <w:r>
-        <w:rPr>
-          <w:rFonts w:ascii="Courier New" w:hAnsi="Courier New" w:cs="Courier New" w:hint="eastAsia"/>
-        </w:rPr>
-        <w:t>(</w:t>
-      </w:r>
-      <w:r>
-        <w:rPr>
-          <w:rFonts w:ascii="Courier New" w:hAnsi="Courier New" w:cs="Courier New" w:hint="eastAsia"/>
+          <w:rFonts w:ascii="Courier New" w:hAnsi="Courier New" w:cs="Courier New"/>
+        </w:rPr>
+      </w:pPr>
+      <w:r>
+        <w:rPr>
+          <w:rFonts w:ascii="Courier New" w:hAnsi="Courier New" w:cs="Courier New" w:hint="eastAsia"/>
+        </w:rPr>
+        <w:t>MOVS XXX (MOVS</w:t>
+      </w:r>
+      <w:r>
+        <w:rPr>
+          <w:rFonts w:ascii="Courier New" w:hAnsi="Courier New" w:cs="Courier New" w:hint="eastAsia"/>
+        </w:rPr>
+        <w:t>全称</w:t>
+      </w:r>
+      <w:r>
+        <w:rPr>
+          <w:rFonts w:ascii="Courier New" w:hAnsi="Courier New" w:cs="Courier New" w:hint="eastAsia"/>
+        </w:rPr>
+        <w:t>move</w:t>
+      </w:r>
+      <w:r>
+        <w:rPr>
+          <w:rFonts w:ascii="Courier New" w:hAnsi="Courier New" w:cs="Courier New"/>
+        </w:rPr>
+        <w:t xml:space="preserve"> string</w:t>
+      </w:r>
+      <w:r>
+        <w:rPr>
+          <w:rFonts w:ascii="Courier New" w:hAnsi="Courier New" w:cs="Courier New" w:hint="eastAsia"/>
+        </w:rPr>
+        <w:t>)</w:t>
+      </w:r>
+    </w:p>
+    <w:p>
+      <w:pPr>
+        <w:pStyle w:val="a4"/>
+        <w:ind w:left="780" w:firstLineChars="0" w:firstLine="0"/>
+        <w:rPr>
+          <w:rFonts w:ascii="Courier New" w:hAnsi="Courier New" w:cs="Courier New"/>
+        </w:rPr>
+      </w:pPr>
+      <w:r>
+        <w:rPr>
+          <w:rFonts w:ascii="Courier New" w:hAnsi="Courier New" w:cs="Courier New"/>
+        </w:rPr>
+        <w:t>MOVS BYTE PTR ES:[EDI],BYTE PTR DS:[ESI]</w:t>
+      </w:r>
+      <w:r>
+        <w:rPr>
+          <w:rFonts w:ascii="Courier New" w:hAnsi="Courier New" w:cs="Courier New"/>
+        </w:rPr>
+        <w:t xml:space="preserve">         </w:t>
+      </w:r>
+      <w:r>
+        <w:rPr>
+          <w:rFonts w:ascii="Courier New" w:hAnsi="Courier New" w:cs="Courier New"/>
+        </w:rPr>
+        <w:t>全等于</w:t>
+      </w:r>
+      <w:r>
+        <w:rPr>
+          <w:rFonts w:ascii="Courier New" w:hAnsi="Courier New" w:cs="Courier New"/>
+        </w:rPr>
+        <w:t xml:space="preserve">   MOVSB</w:t>
+      </w:r>
+    </w:p>
+    <w:p>
+      <w:pPr>
+        <w:pStyle w:val="a4"/>
+        <w:ind w:left="780" w:firstLineChars="0" w:firstLine="0"/>
+        <w:rPr>
+          <w:rFonts w:ascii="Courier New" w:hAnsi="Courier New" w:cs="Courier New"/>
+        </w:rPr>
+      </w:pPr>
+      <w:r>
+        <w:rPr>
+          <w:rFonts w:ascii="Courier New" w:hAnsi="Courier New" w:cs="Courier New"/>
+        </w:rPr>
+        <w:t>MOVS WORD PTR ES:[EDI],WORD PTR DS:[ESI]</w:t>
+      </w:r>
+      <w:r>
+        <w:rPr>
+          <w:rFonts w:ascii="Courier New" w:hAnsi="Courier New" w:cs="Courier New"/>
+        </w:rPr>
+        <w:t xml:space="preserve">       </w:t>
+      </w:r>
+      <w:r>
+        <w:rPr>
+          <w:rFonts w:ascii="Courier New" w:hAnsi="Courier New" w:cs="Courier New"/>
+        </w:rPr>
+        <w:t>全等于</w:t>
+      </w:r>
+      <w:r>
+        <w:rPr>
+          <w:rFonts w:ascii="Courier New" w:hAnsi="Courier New" w:cs="Courier New"/>
+        </w:rPr>
+        <w:t xml:space="preserve">   MOVSW</w:t>
+      </w:r>
+    </w:p>
+    <w:p>
+      <w:pPr>
+        <w:pStyle w:val="a4"/>
+        <w:ind w:left="780" w:firstLineChars="0" w:firstLine="0"/>
+        <w:rPr>
+          <w:rFonts w:ascii="Courier New" w:hAnsi="Courier New" w:cs="Courier New"/>
+        </w:rPr>
+      </w:pPr>
+      <w:r>
+        <w:rPr>
+          <w:rFonts w:ascii="Courier New" w:hAnsi="Courier New" w:cs="Courier New"/>
+        </w:rPr>
+        <w:t>MOVS DWORD PTR ES:[EDI],DWORD PTR DS:[ESI]</w:t>
+      </w:r>
+      <w:r>
+        <w:rPr>
+          <w:rFonts w:ascii="Courier New" w:hAnsi="Courier New" w:cs="Courier New"/>
+        </w:rPr>
+        <w:t xml:space="preserve">    </w:t>
+      </w:r>
+      <w:r>
+        <w:rPr>
+          <w:rFonts w:ascii="Courier New" w:hAnsi="Courier New" w:cs="Courier New"/>
+        </w:rPr>
+        <w:t xml:space="preserve"> </w:t>
+      </w:r>
+      <w:r>
+        <w:rPr>
+          <w:rFonts w:ascii="Courier New" w:hAnsi="Courier New" w:cs="Courier New"/>
+        </w:rPr>
+        <w:t>全等于</w:t>
+      </w:r>
+      <w:r>
+        <w:rPr>
+          <w:rFonts w:ascii="Courier New" w:hAnsi="Courier New" w:cs="Courier New"/>
+        </w:rPr>
+        <w:t xml:space="preserve">   MOVSD</w:t>
+      </w:r>
+    </w:p>
+    <w:p>
+      <w:pPr>
+        <w:pStyle w:val="a4"/>
+        <w:ind w:left="780" w:firstLineChars="0" w:firstLine="0"/>
+        <w:rPr>
+          <w:rFonts w:ascii="Courier New" w:hAnsi="Courier New" w:cs="Courier New"/>
+        </w:rPr>
+      </w:pPr>
+    </w:p>
+    <w:p>
+      <w:pPr>
+        <w:pStyle w:val="a4"/>
+        <w:ind w:left="780" w:firstLineChars="0" w:firstLine="0"/>
+        <w:rPr>
+          <w:rFonts w:ascii="Courier New" w:hAnsi="Courier New" w:cs="Courier New"/>
+        </w:rPr>
+      </w:pPr>
+      <w:r>
+        <w:rPr>
+          <w:rFonts w:ascii="Courier New" w:hAnsi="Courier New" w:cs="Courier New"/>
         </w:rPr>
         <w:t>MOVS</w:t>
       </w:r>
       <w:r>
         <w:rPr>
-          <w:rFonts w:ascii="Courier New" w:hAnsi="Courier New" w:cs="Courier New" w:hint="eastAsia"/>
-        </w:rPr>
-        <w:t>全称</w:t>
-      </w:r>
-      <w:r>
-        <w:rPr>
-          <w:rFonts w:ascii="Courier New" w:hAnsi="Courier New" w:cs="Courier New" w:hint="eastAsia"/>
-        </w:rPr>
-        <w:t>move</w:t>
-      </w:r>
-      <w:r>
-        <w:rPr>
-          <w:rFonts w:ascii="Courier New" w:hAnsi="Courier New" w:cs="Courier New"/>
-        </w:rPr>
-        <w:t xml:space="preserve"> string</w:t>
-      </w:r>
-      <w:r>
-        <w:rPr>
-          <w:rFonts w:ascii="Courier New" w:hAnsi="Courier New" w:cs="Courier New" w:hint="eastAsia"/>
-        </w:rPr>
-        <w:t>)</w:t>
+          <w:rFonts w:ascii="Courier New" w:hAnsi="Courier New" w:cs="Courier New"/>
+        </w:rPr>
+        <w:t>命令</w:t>
+      </w:r>
+      <w:r>
+        <w:rPr>
+          <w:rFonts w:ascii="Courier New" w:hAnsi="Courier New" w:cs="Courier New"/>
+        </w:rPr>
+        <w:t>将内存的数据复制到内存的数据。</w:t>
       </w:r>
     </w:p>
     <w:p>
@@ -3039,25 +3290,49 @@
         <w:rPr>
           <w:rFonts w:ascii="Courier New" w:hAnsi="Courier New" w:cs="Courier New"/>
         </w:rPr>
-        <w:t>MOVS BYTE PTR ES:[EDI],BYTE PTR DS:[ESI]</w:t>
-      </w:r>
-      <w:r>
-        <w:rPr>
-          <w:rFonts w:ascii="Courier New" w:hAnsi="Courier New" w:cs="Courier New"/>
-        </w:rPr>
-        <w:t xml:space="preserve">         </w:t>
-      </w:r>
-      <w:r>
-        <w:rPr>
-          <w:rFonts w:ascii="Courier New" w:hAnsi="Courier New" w:cs="Courier New"/>
-        </w:rPr>
-        <w:t>全等于</w:t>
-      </w:r>
-      <w:r>
-        <w:rPr>
-          <w:rFonts w:ascii="Courier New" w:hAnsi="Courier New" w:cs="Courier New"/>
-        </w:rPr>
-        <w:t xml:space="preserve">   MOVSB</w:t>
+        <w:t>这个命令很特殊，只有上面这几种写法</w:t>
+      </w:r>
+      <w:r>
+        <w:rPr>
+          <w:rFonts w:ascii="Courier New" w:hAnsi="Courier New" w:cs="Courier New"/>
+        </w:rPr>
+        <w:t>，也就是说</w:t>
+      </w:r>
+      <w:r>
+        <w:rPr>
+          <w:rFonts w:ascii="Courier New" w:hAnsi="Courier New" w:cs="Courier New"/>
+        </w:rPr>
+        <w:t>ESI</w:t>
+      </w:r>
+      <w:r>
+        <w:rPr>
+          <w:rFonts w:ascii="Courier New" w:hAnsi="Courier New" w:cs="Courier New"/>
+        </w:rPr>
+        <w:t>和</w:t>
+      </w:r>
+      <w:r>
+        <w:rPr>
+          <w:rFonts w:ascii="Courier New" w:hAnsi="Courier New" w:cs="Courier New"/>
+        </w:rPr>
+        <w:t>EDI</w:t>
+      </w:r>
+      <w:r>
+        <w:rPr>
+          <w:rFonts w:ascii="Courier New" w:hAnsi="Courier New" w:cs="Courier New"/>
+        </w:rPr>
+        <w:t>是不能写成内存地址</w:t>
+      </w:r>
+      <w:r>
+        <w:rPr>
+          <w:rFonts w:ascii="Courier New" w:hAnsi="Courier New" w:cs="Courier New" w:hint="eastAsia"/>
+        </w:rPr>
+        <w:t>或寄存器</w:t>
+      </w:r>
+      <w:r>
+        <w:rPr>
+          <w:rFonts w:ascii="Courier New" w:hAnsi="Courier New" w:cs="Courier New"/>
+        </w:rPr>
+        <w:t>的，只能够写成这两个寄存器。</w:t>
       </w:r>
     </w:p>
     <w:p>
@@ -3072,25 +3347,70 @@
         <w:rPr>
           <w:rFonts w:ascii="Courier New" w:hAnsi="Courier New" w:cs="Courier New"/>
         </w:rPr>
-        <w:t>MOVS WORD PTR ES:[EDI],WORD PTR DS:[ESI]</w:t>
-      </w:r>
-      <w:r>
-        <w:rPr>
-          <w:rFonts w:ascii="Courier New" w:hAnsi="Courier New" w:cs="Courier New"/>
-        </w:rPr>
-        <w:t xml:space="preserve">       </w:t>
-      </w:r>
-      <w:r>
-        <w:rPr>
-          <w:rFonts w:ascii="Courier New" w:hAnsi="Courier New" w:cs="Courier New"/>
-        </w:rPr>
-        <w:t>全等于</w:t>
-      </w:r>
-      <w:r>
-        <w:rPr>
-          <w:rFonts w:ascii="Courier New" w:hAnsi="Courier New" w:cs="Courier New"/>
-        </w:rPr>
-        <w:t xml:space="preserve">   MOVSW</w:t>
+        <w:t>每执行一句这个命令，</w:t>
+      </w:r>
+      <w:r>
+        <w:rPr>
+          <w:rFonts w:ascii="Courier New" w:hAnsi="Courier New" w:cs="Courier New"/>
+        </w:rPr>
+        <w:t>ESI</w:t>
+      </w:r>
+      <w:r>
+        <w:rPr>
+          <w:rFonts w:ascii="Courier New" w:hAnsi="Courier New" w:cs="Courier New"/>
+        </w:rPr>
+        <w:t>和</w:t>
+      </w:r>
+      <w:r>
+        <w:rPr>
+          <w:rFonts w:ascii="Courier New" w:hAnsi="Courier New" w:cs="Courier New"/>
+        </w:rPr>
+        <w:t>EDI</w:t>
+      </w:r>
+      <w:r>
+        <w:rPr>
+          <w:rFonts w:ascii="Courier New" w:hAnsi="Courier New" w:cs="Courier New"/>
+        </w:rPr>
+        <w:t>的值都会</w:t>
+      </w:r>
+      <w:r>
+        <w:rPr>
+          <w:rFonts w:ascii="Courier New" w:hAnsi="Courier New" w:cs="Courier New"/>
+          <w:b/>
+        </w:rPr>
+        <w:t>增加或减少</w:t>
+      </w:r>
+      <w:r>
+        <w:rPr>
+          <w:rFonts w:ascii="Courier New" w:hAnsi="Courier New" w:cs="Courier New"/>
+        </w:rPr>
+        <w:t>一个</w:t>
+      </w:r>
+      <w:r>
+        <w:rPr>
+          <w:rFonts w:ascii="Courier New" w:hAnsi="Courier New" w:cs="Courier New"/>
+          <w:b/>
+        </w:rPr>
+        <w:t>BYTE/WORD/DWORD</w:t>
+      </w:r>
+      <w:r>
+        <w:rPr>
+          <w:rFonts w:ascii="Courier New" w:hAnsi="Courier New" w:cs="Courier New"/>
+        </w:rPr>
+        <w:t>的长度，也就是</w:t>
+      </w:r>
+      <w:r>
+        <w:rPr>
+          <w:rFonts w:ascii="Courier New" w:hAnsi="Courier New" w:cs="Courier New"/>
+          <w:b/>
+        </w:rPr>
+        <w:t>1/2/4</w:t>
+      </w:r>
+      <w:r>
+        <w:rPr>
+          <w:rFonts w:ascii="Courier New" w:hAnsi="Courier New" w:cs="Courier New"/>
+        </w:rPr>
+        <w:t>这三个数。</w:t>
       </w:r>
     </w:p>
     <w:p>
@@ -3101,36 +3421,6 @@
           <w:rFonts w:ascii="Courier New" w:hAnsi="Courier New" w:cs="Courier New"/>
         </w:rPr>
       </w:pPr>
-      <w:r>
-        <w:rPr>
-          <w:rFonts w:ascii="Courier New" w:hAnsi="Courier New" w:cs="Courier New"/>
-        </w:rPr>
-        <w:t>MOVS DWORD PTR ES:[EDI],DWORD PTR DS:[ESI]</w:t>
-      </w:r>
-      <w:r>
-        <w:rPr>
-          <w:rFonts w:ascii="Courier New" w:hAnsi="Courier New" w:cs="Courier New"/>
-        </w:rPr>
-        <w:t xml:space="preserve">    </w:t>
-      </w:r>
-      <w:r>
-        <w:rPr>
-          <w:rFonts w:ascii="Courier New" w:hAnsi="Courier New" w:cs="Courier New"/>
-        </w:rPr>
-        <w:t xml:space="preserve"> </w:t>
-      </w:r>
-      <w:r>
-        <w:rPr>
-          <w:rFonts w:ascii="Courier New" w:hAnsi="Courier New" w:cs="Courier New"/>
-        </w:rPr>
-        <w:t>全等于</w:t>
-      </w:r>
-      <w:r>
-        <w:rPr>
-          <w:rFonts w:ascii="Courier New" w:hAnsi="Courier New" w:cs="Courier New"/>
-        </w:rPr>
-        <w:t xml:space="preserve">   MOVSD</w:t>
-      </w:r>
     </w:p>
     <w:p>
       <w:pPr>
@@ -3140,6 +3430,111 @@
           <w:rFonts w:ascii="Courier New" w:hAnsi="Courier New" w:cs="Courier New"/>
         </w:rPr>
       </w:pPr>
+      <w:r>
+        <w:rPr>
+          <w:rFonts w:ascii="Courier New" w:hAnsi="Courier New" w:cs="Courier New"/>
+        </w:rPr>
+        <w:t>决定</w:t>
+      </w:r>
+      <w:r>
+        <w:rPr>
+          <w:rFonts w:ascii="Courier New" w:hAnsi="Courier New" w:cs="Courier New" w:hint="eastAsia"/>
+        </w:rPr>
+        <w:t>到底长度是</w:t>
+      </w:r>
+      <w:r>
+        <w:rPr>
+          <w:rFonts w:ascii="Courier New" w:hAnsi="Courier New" w:cs="Courier New"/>
+        </w:rPr>
+        <w:t>是</w:t>
+      </w:r>
+      <w:r>
+        <w:rPr>
+          <w:rFonts w:ascii="Courier New" w:hAnsi="Courier New" w:cs="Courier New"/>
+          <w:b/>
+        </w:rPr>
+        <w:t>BYTE</w:t>
+      </w:r>
+      <w:r>
+        <w:rPr>
+          <w:rFonts w:ascii="Courier New" w:hAnsi="Courier New" w:cs="Courier New" w:hint="eastAsia"/>
+        </w:rPr>
+        <w:t>、</w:t>
+      </w:r>
+      <w:r>
+        <w:rPr>
+          <w:rFonts w:ascii="Courier New" w:hAnsi="Courier New" w:cs="Courier New"/>
+          <w:b/>
+        </w:rPr>
+        <w:t>WORD</w:t>
+      </w:r>
+      <w:r>
+        <w:rPr>
+          <w:rFonts w:ascii="Courier New" w:hAnsi="Courier New" w:cs="Courier New" w:hint="eastAsia"/>
+        </w:rPr>
+        <w:t>还是</w:t>
+      </w:r>
+      <w:r>
+        <w:rPr>
+          <w:rFonts w:ascii="Courier New" w:hAnsi="Courier New" w:cs="Courier New"/>
+          <w:b/>
+        </w:rPr>
+        <w:t>DWORD</w:t>
+      </w:r>
+      <w:r>
+        <w:rPr>
+          <w:rFonts w:ascii="Courier New" w:hAnsi="Courier New" w:cs="Courier New"/>
+        </w:rPr>
+        <w:t>的因素是</w:t>
+      </w:r>
+      <w:r>
+        <w:rPr>
+          <w:rFonts w:ascii="Courier New" w:hAnsi="Courier New" w:cs="Courier New"/>
+        </w:rPr>
+        <w:t>MOVS</w:t>
+      </w:r>
+      <w:r>
+        <w:rPr>
+          <w:rFonts w:ascii="Courier New" w:hAnsi="Courier New" w:cs="Courier New"/>
+        </w:rPr>
+        <w:t>指令后面跟着的是</w:t>
+      </w:r>
+      <w:r>
+        <w:rPr>
+          <w:rFonts w:ascii="Courier New" w:hAnsi="Courier New" w:cs="Courier New"/>
+        </w:rPr>
+        <w:t>BYTE</w:t>
+      </w:r>
+      <w:r>
+        <w:rPr>
+          <w:rFonts w:ascii="Courier New" w:hAnsi="Courier New" w:cs="Courier New"/>
+        </w:rPr>
+        <w:t>、</w:t>
+      </w:r>
+      <w:r>
+        <w:rPr>
+          <w:rFonts w:ascii="Courier New" w:hAnsi="Courier New" w:cs="Courier New"/>
+        </w:rPr>
+        <w:t>WORD</w:t>
+      </w:r>
+      <w:r>
+        <w:rPr>
+          <w:rFonts w:ascii="Courier New" w:hAnsi="Courier New" w:cs="Courier New"/>
+        </w:rPr>
+        <w:t>还是</w:t>
+      </w:r>
+      <w:r>
+        <w:rPr>
+          <w:rFonts w:ascii="Courier New" w:hAnsi="Courier New" w:cs="Courier New"/>
+        </w:rPr>
+        <w:t>DWORD</w:t>
+      </w:r>
+      <w:r>
+        <w:rPr>
+          <w:rFonts w:ascii="Courier New" w:hAnsi="Courier New" w:cs="Courier New"/>
+        </w:rPr>
+        <w:t>；</w:t>
+      </w:r>
     </w:p>
     <w:p>
       <w:pPr>
@@ -3153,19 +3548,129 @@
         <w:rPr>
           <w:rFonts w:ascii="Courier New" w:hAnsi="Courier New" w:cs="Courier New"/>
         </w:rPr>
-        <w:t>MOVS</w:t>
-      </w:r>
-      <w:r>
-        <w:rPr>
-          <w:rFonts w:ascii="Courier New" w:hAnsi="Courier New" w:cs="Courier New"/>
-        </w:rPr>
-        <w:t>命令</w:t>
-      </w:r>
-      <w:r>
-        <w:rPr>
-          <w:rFonts w:ascii="Courier New" w:hAnsi="Courier New" w:cs="Courier New"/>
-        </w:rPr>
-        <w:t>将内存的数据复制到内存的数据。</w:t>
+        <w:t>而决定是增加还是减少的因素，则是</w:t>
+      </w:r>
+      <w:r>
+        <w:rPr>
+          <w:rFonts w:ascii="Courier New" w:hAnsi="Courier New" w:cs="Courier New"/>
+        </w:rPr>
+        <w:t>EFL</w:t>
+      </w:r>
+      <w:r>
+        <w:rPr>
+          <w:rFonts w:ascii="Courier New" w:hAnsi="Courier New" w:cs="Courier New"/>
+        </w:rPr>
+        <w:t>（</w:t>
+      </w:r>
+      <w:proofErr w:type="spellStart"/>
+      <w:r>
+        <w:rPr>
+          <w:rFonts w:ascii="Courier New" w:hAnsi="Courier New" w:cs="Courier New"/>
+        </w:rPr>
+        <w:t>EFlag</w:t>
+      </w:r>
+      <w:proofErr w:type="spellEnd"/>
+      <w:r>
+        <w:rPr>
+          <w:rFonts w:ascii="Courier New" w:hAnsi="Courier New" w:cs="Courier New"/>
+        </w:rPr>
+        <w:t>）寄存器从右往左数的第</w:t>
+      </w:r>
+      <w:r>
+        <w:rPr>
+          <w:rFonts w:ascii="Courier New" w:hAnsi="Courier New" w:cs="Courier New"/>
+        </w:rPr>
+        <w:t>10</w:t>
+      </w:r>
+      <w:r>
+        <w:rPr>
+          <w:rFonts w:ascii="Courier New" w:hAnsi="Courier New" w:cs="Courier New"/>
+        </w:rPr>
+        <w:t>个位</w:t>
+      </w:r>
+      <w:r>
+        <w:rPr>
+          <w:rFonts w:ascii="Courier New" w:hAnsi="Courier New" w:cs="Courier New" w:hint="eastAsia"/>
+        </w:rPr>
+        <w:t>（也叫</w:t>
+      </w:r>
+      <w:r>
+        <w:rPr>
+          <w:rFonts w:ascii="Courier New" w:hAnsi="Courier New" w:cs="Courier New" w:hint="eastAsia"/>
+        </w:rPr>
+        <w:t>DF</w:t>
+      </w:r>
+      <w:r>
+        <w:rPr>
+          <w:rFonts w:ascii="Courier New" w:hAnsi="Courier New" w:cs="Courier New" w:hint="eastAsia"/>
+        </w:rPr>
+        <w:t>）</w:t>
+      </w:r>
+      <w:r>
+        <w:rPr>
+          <w:rFonts w:ascii="Courier New" w:hAnsi="Courier New" w:cs="Courier New"/>
+        </w:rPr>
+        <w:t>的值。如果</w:t>
+      </w:r>
+      <w:r>
+        <w:rPr>
+          <w:rFonts w:ascii="Courier New" w:hAnsi="Courier New" w:cs="Courier New"/>
+        </w:rPr>
+        <w:t>EFL</w:t>
+      </w:r>
+      <w:r>
+        <w:rPr>
+          <w:rFonts w:ascii="Courier New" w:hAnsi="Courier New" w:cs="Courier New"/>
+        </w:rPr>
+        <w:t>的第十个位</w:t>
+      </w:r>
+      <w:r>
+        <w:rPr>
+          <w:rFonts w:ascii="Courier New" w:hAnsi="Courier New" w:cs="Courier New" w:hint="eastAsia"/>
+        </w:rPr>
+        <w:t>（</w:t>
+      </w:r>
+      <w:r>
+        <w:rPr>
+          <w:rFonts w:ascii="Courier New" w:hAnsi="Courier New" w:cs="Courier New" w:hint="eastAsia"/>
+        </w:rPr>
+        <w:t>DF</w:t>
+      </w:r>
+      <w:r>
+        <w:rPr>
+          <w:rFonts w:ascii="Courier New" w:hAnsi="Courier New" w:cs="Courier New" w:hint="eastAsia"/>
+        </w:rPr>
+        <w:t>）</w:t>
+      </w:r>
+      <w:r>
+        <w:rPr>
+          <w:rFonts w:ascii="Courier New" w:hAnsi="Courier New" w:cs="Courier New"/>
+        </w:rPr>
+        <w:t>是</w:t>
+      </w:r>
+      <w:r>
+        <w:rPr>
+          <w:rFonts w:ascii="Courier New" w:hAnsi="Courier New" w:cs="Courier New"/>
+        </w:rPr>
+        <w:t>0</w:t>
+      </w:r>
+      <w:r>
+        <w:rPr>
+          <w:rFonts w:ascii="Courier New" w:hAnsi="Courier New" w:cs="Courier New"/>
+        </w:rPr>
+        <w:t>，那就增加；如果第十个位是</w:t>
+      </w:r>
+      <w:r>
+        <w:rPr>
+          <w:rFonts w:ascii="Courier New" w:hAnsi="Courier New" w:cs="Courier New"/>
+        </w:rPr>
+        <w:t>1</w:t>
+      </w:r>
+      <w:r>
+        <w:rPr>
+          <w:rFonts w:ascii="Courier New" w:hAnsi="Courier New" w:cs="Courier New"/>
+        </w:rPr>
+        <w:t>，那就减少。</w:t>
       </w:r>
     </w:p>
     <w:p>
@@ -3180,49 +3685,31 @@
         <w:rPr>
           <w:rFonts w:ascii="Courier New" w:hAnsi="Courier New" w:cs="Courier New"/>
         </w:rPr>
-        <w:t>这个命令很特殊，只有上面这几种写法</w:t>
-      </w:r>
-      <w:r>
-        <w:rPr>
-          <w:rFonts w:ascii="Courier New" w:hAnsi="Courier New" w:cs="Courier New"/>
-        </w:rPr>
-        <w:t>，也就是说</w:t>
-      </w:r>
-      <w:r>
-        <w:rPr>
-          <w:rFonts w:ascii="Courier New" w:hAnsi="Courier New" w:cs="Courier New"/>
-        </w:rPr>
-        <w:t>ESI</w:t>
-      </w:r>
-      <w:r>
-        <w:rPr>
-          <w:rFonts w:ascii="Courier New" w:hAnsi="Courier New" w:cs="Courier New"/>
-        </w:rPr>
-        <w:t>和</w:t>
-      </w:r>
-      <w:r>
-        <w:rPr>
-          <w:rFonts w:ascii="Courier New" w:hAnsi="Courier New" w:cs="Courier New"/>
-        </w:rPr>
-        <w:t>EDI</w:t>
-      </w:r>
-      <w:r>
-        <w:rPr>
-          <w:rFonts w:ascii="Courier New" w:hAnsi="Courier New" w:cs="Courier New"/>
-        </w:rPr>
-        <w:t>是不能写成内存地址</w:t>
-      </w:r>
-      <w:r>
-        <w:rPr>
-          <w:rFonts w:ascii="Courier New" w:hAnsi="Courier New" w:cs="Courier New" w:hint="eastAsia"/>
-        </w:rPr>
-        <w:t>或寄存器</w:t>
-      </w:r>
-      <w:r>
-        <w:rPr>
-          <w:rFonts w:ascii="Courier New" w:hAnsi="Courier New" w:cs="Courier New"/>
-        </w:rPr>
-        <w:t>的，只能够写成这两个寄存器。</w:t>
+        <w:t>注意！第十个位是要从</w:t>
+      </w:r>
+      <w:r>
+        <w:rPr>
+          <w:rFonts w:ascii="Courier New" w:hAnsi="Courier New" w:cs="Courier New"/>
+        </w:rPr>
+        <w:t>0</w:t>
+      </w:r>
+      <w:r>
+        <w:rPr>
+          <w:rFonts w:ascii="Courier New" w:hAnsi="Courier New" w:cs="Courier New"/>
+        </w:rPr>
+        <w:t>开始数</w:t>
+      </w:r>
+      <w:r>
+        <w:rPr>
+          <w:rFonts w:ascii="Courier New" w:hAnsi="Courier New" w:cs="Courier New"/>
+        </w:rPr>
+        <w:t>的</w:t>
+      </w:r>
+      <w:r>
+        <w:rPr>
+          <w:rFonts w:ascii="Courier New" w:hAnsi="Courier New" w:cs="Courier New"/>
+        </w:rPr>
+        <w:t>，所以他就是普通人说的第十一个位！！！</w:t>
       </w:r>
     </w:p>
     <w:p>
@@ -3237,70 +3724,13 @@
         <w:rPr>
           <w:rFonts w:ascii="Courier New" w:hAnsi="Courier New" w:cs="Courier New"/>
         </w:rPr>
-        <w:t>每执行一句这个命令，</w:t>
-      </w:r>
-      <w:r>
-        <w:rPr>
-          <w:rFonts w:ascii="Courier New" w:hAnsi="Courier New" w:cs="Courier New"/>
-        </w:rPr>
-        <w:t>ESI</w:t>
-      </w:r>
-      <w:r>
-        <w:rPr>
-          <w:rFonts w:ascii="Courier New" w:hAnsi="Courier New" w:cs="Courier New"/>
-        </w:rPr>
-        <w:t>和</w:t>
-      </w:r>
-      <w:r>
-        <w:rPr>
-          <w:rFonts w:ascii="Courier New" w:hAnsi="Courier New" w:cs="Courier New"/>
-        </w:rPr>
-        <w:t>EDI</w:t>
-      </w:r>
-      <w:r>
-        <w:rPr>
-          <w:rFonts w:ascii="Courier New" w:hAnsi="Courier New" w:cs="Courier New"/>
-        </w:rPr>
-        <w:t>的值都会</w:t>
-      </w:r>
-      <w:r>
-        <w:rPr>
-          <w:rFonts w:ascii="Courier New" w:hAnsi="Courier New" w:cs="Courier New"/>
-          <w:b/>
-        </w:rPr>
-        <w:t>增加或减少</w:t>
-      </w:r>
-      <w:r>
-        <w:rPr>
-          <w:rFonts w:ascii="Courier New" w:hAnsi="Courier New" w:cs="Courier New"/>
-        </w:rPr>
-        <w:t>一个</w:t>
-      </w:r>
-      <w:r>
-        <w:rPr>
-          <w:rFonts w:ascii="Courier New" w:hAnsi="Courier New" w:cs="Courier New"/>
-          <w:b/>
-        </w:rPr>
-        <w:t>BYTE/WORD/DWORD</w:t>
-      </w:r>
-      <w:r>
-        <w:rPr>
-          <w:rFonts w:ascii="Courier New" w:hAnsi="Courier New" w:cs="Courier New"/>
-        </w:rPr>
-        <w:t>的长度，也就是</w:t>
-      </w:r>
-      <w:r>
-        <w:rPr>
-          <w:rFonts w:ascii="Courier New" w:hAnsi="Courier New" w:cs="Courier New"/>
-          <w:b/>
-        </w:rPr>
-        <w:t>1/2/4</w:t>
-      </w:r>
-      <w:r>
-        <w:rPr>
-          <w:rFonts w:ascii="Courier New" w:hAnsi="Courier New" w:cs="Courier New"/>
-        </w:rPr>
-        <w:t>这三个数。</w:t>
+        <w:t xml:space="preserve">Address: </w:t>
+      </w:r>
+      <w:r>
+        <w:rPr>
+          <w:rFonts w:ascii="Courier New" w:hAnsi="Courier New" w:cs="Courier New"/>
+        </w:rPr>
+        <w:t>31 30 29 28 …… 11 10 9 8 …… 6 5 4 3 2 1 0</w:t>
       </w:r>
     </w:p>
     <w:p>
@@ -3311,324 +3741,6 @@
           <w:rFonts w:ascii="Courier New" w:hAnsi="Courier New" w:cs="Courier New"/>
         </w:rPr>
       </w:pPr>
-    </w:p>
-    <w:p>
-      <w:pPr>
-        <w:pStyle w:val="a4"/>
-        <w:ind w:left="780" w:firstLineChars="0" w:firstLine="0"/>
-        <w:rPr>
-          <w:rFonts w:ascii="Courier New" w:hAnsi="Courier New" w:cs="Courier New"/>
-        </w:rPr>
-      </w:pPr>
-      <w:r>
-        <w:rPr>
-          <w:rFonts w:ascii="Courier New" w:hAnsi="Courier New" w:cs="Courier New"/>
-        </w:rPr>
-        <w:t>决定</w:t>
-      </w:r>
-      <w:r>
-        <w:rPr>
-          <w:rFonts w:ascii="Courier New" w:hAnsi="Courier New" w:cs="Courier New" w:hint="eastAsia"/>
-        </w:rPr>
-        <w:t>到底长度是</w:t>
-      </w:r>
-      <w:r>
-        <w:rPr>
-          <w:rFonts w:ascii="Courier New" w:hAnsi="Courier New" w:cs="Courier New"/>
-        </w:rPr>
-        <w:t>是</w:t>
-      </w:r>
-      <w:r>
-        <w:rPr>
-          <w:rFonts w:ascii="Courier New" w:hAnsi="Courier New" w:cs="Courier New"/>
-          <w:b/>
-        </w:rPr>
-        <w:t>BYTE</w:t>
-      </w:r>
-      <w:r>
-        <w:rPr>
-          <w:rFonts w:ascii="Courier New" w:hAnsi="Courier New" w:cs="Courier New" w:hint="eastAsia"/>
-        </w:rPr>
-        <w:t>、</w:t>
-      </w:r>
-      <w:r>
-        <w:rPr>
-          <w:rFonts w:ascii="Courier New" w:hAnsi="Courier New" w:cs="Courier New"/>
-          <w:b/>
-        </w:rPr>
-        <w:t>WORD</w:t>
-      </w:r>
-      <w:r>
-        <w:rPr>
-          <w:rFonts w:ascii="Courier New" w:hAnsi="Courier New" w:cs="Courier New" w:hint="eastAsia"/>
-        </w:rPr>
-        <w:t>还是</w:t>
-      </w:r>
-      <w:r>
-        <w:rPr>
-          <w:rFonts w:ascii="Courier New" w:hAnsi="Courier New" w:cs="Courier New"/>
-          <w:b/>
-        </w:rPr>
-        <w:t>DWORD</w:t>
-      </w:r>
-      <w:r>
-        <w:rPr>
-          <w:rFonts w:ascii="Courier New" w:hAnsi="Courier New" w:cs="Courier New"/>
-        </w:rPr>
-        <w:t>的因素是</w:t>
-      </w:r>
-      <w:r>
-        <w:rPr>
-          <w:rFonts w:ascii="Courier New" w:hAnsi="Courier New" w:cs="Courier New"/>
-        </w:rPr>
-        <w:t>MOVS</w:t>
-      </w:r>
-      <w:r>
-        <w:rPr>
-          <w:rFonts w:ascii="Courier New" w:hAnsi="Courier New" w:cs="Courier New"/>
-        </w:rPr>
-        <w:t>指令后面跟着的是</w:t>
-      </w:r>
-      <w:r>
-        <w:rPr>
-          <w:rFonts w:ascii="Courier New" w:hAnsi="Courier New" w:cs="Courier New"/>
-        </w:rPr>
-        <w:t>BYTE</w:t>
-      </w:r>
-      <w:r>
-        <w:rPr>
-          <w:rFonts w:ascii="Courier New" w:hAnsi="Courier New" w:cs="Courier New"/>
-        </w:rPr>
-        <w:t>、</w:t>
-      </w:r>
-      <w:r>
-        <w:rPr>
-          <w:rFonts w:ascii="Courier New" w:hAnsi="Courier New" w:cs="Courier New"/>
-        </w:rPr>
-        <w:t>WORD</w:t>
-      </w:r>
-      <w:r>
-        <w:rPr>
-          <w:rFonts w:ascii="Courier New" w:hAnsi="Courier New" w:cs="Courier New"/>
-        </w:rPr>
-        <w:t>还是</w:t>
-      </w:r>
-      <w:r>
-        <w:rPr>
-          <w:rFonts w:ascii="Courier New" w:hAnsi="Courier New" w:cs="Courier New"/>
-        </w:rPr>
-        <w:t>DWORD</w:t>
-      </w:r>
-      <w:r>
-        <w:rPr>
-          <w:rFonts w:ascii="Courier New" w:hAnsi="Courier New" w:cs="Courier New"/>
-        </w:rPr>
-        <w:t>；</w:t>
-      </w:r>
-    </w:p>
-    <w:p>
-      <w:pPr>
-        <w:pStyle w:val="a4"/>
-        <w:ind w:left="780" w:firstLineChars="0" w:firstLine="0"/>
-        <w:rPr>
-          <w:rFonts w:ascii="Courier New" w:hAnsi="Courier New" w:cs="Courier New"/>
-        </w:rPr>
-      </w:pPr>
-      <w:r>
-        <w:rPr>
-          <w:rFonts w:ascii="Courier New" w:hAnsi="Courier New" w:cs="Courier New"/>
-        </w:rPr>
-        <w:t>而决定是增加还是减少的因素，则是</w:t>
-      </w:r>
-      <w:r>
-        <w:rPr>
-          <w:rFonts w:ascii="Courier New" w:hAnsi="Courier New" w:cs="Courier New"/>
-        </w:rPr>
-        <w:t>EFL</w:t>
-      </w:r>
-      <w:r>
-        <w:rPr>
-          <w:rFonts w:ascii="Courier New" w:hAnsi="Courier New" w:cs="Courier New"/>
-        </w:rPr>
-        <w:t>（</w:t>
-      </w:r>
-      <w:r>
-        <w:rPr>
-          <w:rFonts w:ascii="Courier New" w:hAnsi="Courier New" w:cs="Courier New"/>
-        </w:rPr>
-        <w:t>EFlag</w:t>
-      </w:r>
-      <w:r>
-        <w:rPr>
-          <w:rFonts w:ascii="Courier New" w:hAnsi="Courier New" w:cs="Courier New"/>
-        </w:rPr>
-        <w:t>）寄存器从右往左数的第</w:t>
-      </w:r>
-      <w:r>
-        <w:rPr>
-          <w:rFonts w:ascii="Courier New" w:hAnsi="Courier New" w:cs="Courier New"/>
-        </w:rPr>
-        <w:t>10</w:t>
-      </w:r>
-      <w:r>
-        <w:rPr>
-          <w:rFonts w:ascii="Courier New" w:hAnsi="Courier New" w:cs="Courier New"/>
-        </w:rPr>
-        <w:t>个位</w:t>
-      </w:r>
-      <w:r>
-        <w:rPr>
-          <w:rFonts w:ascii="Courier New" w:hAnsi="Courier New" w:cs="Courier New" w:hint="eastAsia"/>
-        </w:rPr>
-        <w:t>（也叫</w:t>
-      </w:r>
-      <w:r>
-        <w:rPr>
-          <w:rFonts w:ascii="Courier New" w:hAnsi="Courier New" w:cs="Courier New" w:hint="eastAsia"/>
-        </w:rPr>
-        <w:t>DF</w:t>
-      </w:r>
-      <w:r>
-        <w:rPr>
-          <w:rFonts w:ascii="Courier New" w:hAnsi="Courier New" w:cs="Courier New" w:hint="eastAsia"/>
-        </w:rPr>
-        <w:t>）</w:t>
-      </w:r>
-      <w:r>
-        <w:rPr>
-          <w:rFonts w:ascii="Courier New" w:hAnsi="Courier New" w:cs="Courier New"/>
-        </w:rPr>
-        <w:t>的值。如果</w:t>
-      </w:r>
-      <w:r>
-        <w:rPr>
-          <w:rFonts w:ascii="Courier New" w:hAnsi="Courier New" w:cs="Courier New"/>
-        </w:rPr>
-        <w:t>EFL</w:t>
-      </w:r>
-      <w:r>
-        <w:rPr>
-          <w:rFonts w:ascii="Courier New" w:hAnsi="Courier New" w:cs="Courier New"/>
-        </w:rPr>
-        <w:t>的第十个位</w:t>
-      </w:r>
-      <w:r>
-        <w:rPr>
-          <w:rFonts w:ascii="Courier New" w:hAnsi="Courier New" w:cs="Courier New" w:hint="eastAsia"/>
-        </w:rPr>
-        <w:t>（</w:t>
-      </w:r>
-      <w:r>
-        <w:rPr>
-          <w:rFonts w:ascii="Courier New" w:hAnsi="Courier New" w:cs="Courier New" w:hint="eastAsia"/>
-        </w:rPr>
-        <w:t>DF</w:t>
-      </w:r>
-      <w:r>
-        <w:rPr>
-          <w:rFonts w:ascii="Courier New" w:hAnsi="Courier New" w:cs="Courier New" w:hint="eastAsia"/>
-        </w:rPr>
-        <w:t>）</w:t>
-      </w:r>
-      <w:r>
-        <w:rPr>
-          <w:rFonts w:ascii="Courier New" w:hAnsi="Courier New" w:cs="Courier New"/>
-        </w:rPr>
-        <w:t>是</w:t>
-      </w:r>
-      <w:r>
-        <w:rPr>
-          <w:rFonts w:ascii="Courier New" w:hAnsi="Courier New" w:cs="Courier New"/>
-        </w:rPr>
-        <w:t>0</w:t>
-      </w:r>
-      <w:r>
-        <w:rPr>
-          <w:rFonts w:ascii="Courier New" w:hAnsi="Courier New" w:cs="Courier New"/>
-        </w:rPr>
-        <w:t>，那就增加；如果第十个位是</w:t>
-      </w:r>
-      <w:r>
-        <w:rPr>
-          <w:rFonts w:ascii="Courier New" w:hAnsi="Courier New" w:cs="Courier New"/>
-        </w:rPr>
-        <w:t>1</w:t>
-      </w:r>
-      <w:r>
-        <w:rPr>
-          <w:rFonts w:ascii="Courier New" w:hAnsi="Courier New" w:cs="Courier New"/>
-        </w:rPr>
-        <w:t>，那就减少。</w:t>
-      </w:r>
-    </w:p>
-    <w:p>
-      <w:pPr>
-        <w:pStyle w:val="a4"/>
-        <w:ind w:left="780" w:firstLineChars="0" w:firstLine="0"/>
-        <w:rPr>
-          <w:rFonts w:ascii="Courier New" w:hAnsi="Courier New" w:cs="Courier New"/>
-        </w:rPr>
-      </w:pPr>
-      <w:r>
-        <w:rPr>
-          <w:rFonts w:ascii="Courier New" w:hAnsi="Courier New" w:cs="Courier New"/>
-        </w:rPr>
-        <w:t>注意！第十个位是要从</w:t>
-      </w:r>
-      <w:r>
-        <w:rPr>
-          <w:rFonts w:ascii="Courier New" w:hAnsi="Courier New" w:cs="Courier New"/>
-        </w:rPr>
-        <w:t>0</w:t>
-      </w:r>
-      <w:r>
-        <w:rPr>
-          <w:rFonts w:ascii="Courier New" w:hAnsi="Courier New" w:cs="Courier New"/>
-        </w:rPr>
-        <w:t>开始数</w:t>
-      </w:r>
-      <w:r>
-        <w:rPr>
-          <w:rFonts w:ascii="Courier New" w:hAnsi="Courier New" w:cs="Courier New"/>
-        </w:rPr>
-        <w:t>的</w:t>
-      </w:r>
-      <w:r>
-        <w:rPr>
-          <w:rFonts w:ascii="Courier New" w:hAnsi="Courier New" w:cs="Courier New"/>
-        </w:rPr>
-        <w:t>，所以他就是普通人说的第十一个位！！！</w:t>
-      </w:r>
-    </w:p>
-    <w:p>
-      <w:pPr>
-        <w:pStyle w:val="a4"/>
-        <w:ind w:left="780" w:firstLineChars="0" w:firstLine="0"/>
-        <w:rPr>
-          <w:rFonts w:ascii="Courier New" w:hAnsi="Courier New" w:cs="Courier New"/>
-        </w:rPr>
-      </w:pPr>
-      <w:r>
-        <w:rPr>
-          <w:rFonts w:ascii="Courier New" w:hAnsi="Courier New" w:cs="Courier New"/>
-        </w:rPr>
-        <w:t xml:space="preserve">Address: </w:t>
-      </w:r>
-      <w:r>
-        <w:rPr>
-          <w:rFonts w:ascii="Courier New" w:hAnsi="Courier New" w:cs="Courier New"/>
-        </w:rPr>
-        <w:t>31 30 29 28 …… 11 10 9 8 …… 6 5 4 3 2 1 0</w:t>
-      </w:r>
-    </w:p>
-    <w:p>
-      <w:pPr>
-        <w:pStyle w:val="a4"/>
-        <w:ind w:left="780" w:firstLineChars="0" w:firstLine="0"/>
-        <w:rPr>
-          <w:rFonts w:ascii="Courier New" w:hAnsi="Courier New" w:cs="Courier New"/>
-        </w:rPr>
-      </w:pPr>
       <w:r>
         <w:rPr>
           <w:rFonts w:ascii="Courier New" w:hAnsi="Courier New" w:cs="Courier New"/>
@@ -3639,7 +3751,21 @@
         <w:rPr>
           <w:rFonts w:ascii="Courier New" w:hAnsi="Courier New" w:cs="Courier New"/>
         </w:rPr>
-        <w:t>.0 .0 .0 .0 …… .0 .</w:t>
+        <w:t>.0 .0 .0 .0 …</w:t>
+      </w:r>
+      <w:proofErr w:type="gramStart"/>
+      <w:r>
+        <w:rPr>
+          <w:rFonts w:ascii="Courier New" w:hAnsi="Courier New" w:cs="Courier New"/>
+        </w:rPr>
+        <w:t>… .</w:t>
+      </w:r>
+      <w:proofErr w:type="gramEnd"/>
+      <w:r>
+        <w:rPr>
+          <w:rFonts w:ascii="Courier New" w:hAnsi="Courier New" w:cs="Courier New"/>
+        </w:rPr>
+        <w:t>0 .</w:t>
       </w:r>
       <w:r>
         <w:rPr>
@@ -3757,24 +3883,28 @@
         </w:rPr>
         <w:t>将</w:t>
       </w:r>
+      <w:proofErr w:type="spellStart"/>
       <w:r>
         <w:rPr>
           <w:rFonts w:ascii="Courier New" w:hAnsi="Courier New" w:cs="Courier New" w:hint="eastAsia"/>
         </w:rPr>
         <w:t>esi</w:t>
       </w:r>
+      <w:proofErr w:type="spellEnd"/>
       <w:r>
         <w:rPr>
           <w:rFonts w:ascii="Courier New" w:hAnsi="Courier New" w:cs="Courier New" w:hint="eastAsia"/>
         </w:rPr>
         <w:t>和</w:t>
       </w:r>
+      <w:proofErr w:type="spellStart"/>
       <w:r>
         <w:rPr>
           <w:rFonts w:ascii="Courier New" w:hAnsi="Courier New" w:cs="Courier New" w:hint="eastAsia"/>
         </w:rPr>
         <w:t>edi</w:t>
       </w:r>
+      <w:proofErr w:type="spellEnd"/>
       <w:r>
         <w:rPr>
           <w:rFonts w:ascii="Courier New" w:hAnsi="Courier New" w:cs="Courier New" w:hint="eastAsia"/>
@@ -4112,11 +4242,19 @@
         </w:rPr>
         <w:t>，转换成二进制是</w:t>
       </w:r>
-      <w:r>
-        <w:rPr>
-          <w:rFonts w:ascii="Courier New" w:hAnsi="Courier New" w:cs="Courier New" w:hint="eastAsia"/>
-        </w:rPr>
-        <w:t>0000 0000 0000 0000 0000 00</w:t>
+      <w:proofErr w:type="gramStart"/>
+      <w:r>
+        <w:rPr>
+          <w:rFonts w:ascii="Courier New" w:hAnsi="Courier New" w:cs="Courier New" w:hint="eastAsia"/>
+        </w:rPr>
+        <w:t xml:space="preserve">0000 0000 0000 0000 </w:t>
+      </w:r>
+      <w:proofErr w:type="gramEnd"/>
+      <w:r>
+        <w:rPr>
+          <w:rFonts w:ascii="Courier New" w:hAnsi="Courier New" w:cs="Courier New" w:hint="eastAsia"/>
+        </w:rPr>
+        <w:t>0000 00</w:t>
       </w:r>
       <w:r>
         <w:rPr>
@@ -4683,7 +4821,7 @@
         </w:numPr>
         <w:ind w:firstLineChars="0"/>
         <w:rPr>
-          <w:rFonts w:ascii="Courier New" w:hAnsi="Courier New" w:cs="Courier New" w:hint="eastAsia"/>
+          <w:rFonts w:ascii="Courier New" w:hAnsi="Courier New" w:cs="Courier New"/>
         </w:rPr>
       </w:pPr>
       <w:r>
@@ -4716,26 +4854,14 @@
         <w:pStyle w:val="a4"/>
         <w:ind w:left="780" w:firstLineChars="0" w:firstLine="0"/>
         <w:rPr>
-          <w:rFonts w:ascii="Courier New" w:hAnsi="Courier New" w:cs="Courier New" w:hint="eastAsia"/>
-        </w:rPr>
-      </w:pPr>
-      <w:r>
-        <w:rPr>
-          <w:rFonts w:ascii="Courier New" w:hAnsi="Courier New" w:cs="Courier New" w:hint="eastAsia"/>
-        </w:rPr>
-        <w:t xml:space="preserve">STOS </w:t>
-      </w:r>
-      <w:r>
-        <w:rPr>
-          <w:rFonts w:ascii="Courier New" w:hAnsi="Courier New" w:cs="Courier New" w:hint="eastAsia"/>
-        </w:rPr>
-        <w:t>BYTE</w:t>
-      </w:r>
-      <w:r>
-        <w:rPr>
-          <w:rFonts w:ascii="Courier New" w:hAnsi="Courier New" w:cs="Courier New" w:hint="eastAsia"/>
-        </w:rPr>
-        <w:t xml:space="preserve"> PTR ES:[EDI]  </w:t>
+          <w:rFonts w:ascii="Courier New" w:hAnsi="Courier New" w:cs="Courier New"/>
+        </w:rPr>
+      </w:pPr>
+      <w:r>
+        <w:rPr>
+          <w:rFonts w:ascii="Courier New" w:hAnsi="Courier New" w:cs="Courier New" w:hint="eastAsia"/>
+        </w:rPr>
+        <w:t xml:space="preserve">STOS BYTE PTR ES:[EDI]  </w:t>
       </w:r>
       <w:r>
         <w:rPr>
@@ -4755,7 +4881,7 @@
         <w:pStyle w:val="a4"/>
         <w:ind w:left="780" w:firstLineChars="0" w:firstLine="0"/>
         <w:rPr>
-          <w:rFonts w:ascii="Courier New" w:hAnsi="Courier New" w:cs="Courier New" w:hint="eastAsia"/>
+          <w:rFonts w:ascii="Courier New" w:hAnsi="Courier New" w:cs="Courier New"/>
         </w:rPr>
       </w:pPr>
       <w:r>
@@ -4833,7 +4959,7 @@
         <w:pStyle w:val="a4"/>
         <w:ind w:left="780" w:firstLineChars="0" w:firstLine="0"/>
         <w:rPr>
-          <w:rFonts w:ascii="Courier New" w:hAnsi="Courier New" w:cs="Courier New" w:hint="eastAsia"/>
+          <w:rFonts w:ascii="Courier New" w:hAnsi="Courier New" w:cs="Courier New"/>
         </w:rPr>
       </w:pPr>
       <w:r>
@@ -4914,7 +5040,7 @@
         <w:pStyle w:val="a4"/>
         <w:ind w:left="780" w:firstLineChars="0" w:firstLine="0"/>
         <w:rPr>
-          <w:rFonts w:ascii="Courier New" w:hAnsi="Courier New" w:cs="Courier New" w:hint="eastAsia"/>
+          <w:rFonts w:ascii="Courier New" w:hAnsi="Courier New" w:cs="Courier New"/>
         </w:rPr>
       </w:pPr>
       <w:r>
@@ -4968,7 +5094,7 @@
         </w:numPr>
         <w:ind w:firstLineChars="0"/>
         <w:rPr>
-          <w:rFonts w:ascii="Courier New" w:hAnsi="Courier New" w:cs="Courier New" w:hint="eastAsia"/>
+          <w:rFonts w:ascii="Courier New" w:hAnsi="Courier New" w:cs="Courier New"/>
         </w:rPr>
       </w:pPr>
       <w:r>
@@ -4981,19 +5107,7 @@
         <w:rPr>
           <w:rFonts w:ascii="Courier New" w:hAnsi="Courier New" w:cs="Courier New" w:hint="eastAsia"/>
         </w:rPr>
-        <w:t xml:space="preserve"> </w:t>
-      </w:r>
-      <w:r>
-        <w:rPr>
-          <w:rFonts w:ascii="Courier New" w:hAnsi="Courier New" w:cs="Courier New" w:hint="eastAsia"/>
-        </w:rPr>
-        <w:t>(</w:t>
-      </w:r>
-      <w:r>
-        <w:rPr>
-          <w:rFonts w:ascii="Courier New" w:hAnsi="Courier New" w:cs="Courier New" w:hint="eastAsia"/>
-        </w:rPr>
-        <w:t>REP</w:t>
+        <w:t xml:space="preserve"> (REP</w:t>
       </w:r>
       <w:r>
         <w:rPr>
@@ -5005,13 +5119,7 @@
         <w:rPr>
           <w:rFonts w:ascii="Courier New" w:hAnsi="Courier New" w:cs="Courier New" w:hint="eastAsia"/>
         </w:rPr>
-        <w:t>repeat</w:t>
-      </w:r>
-      <w:r>
-        <w:rPr>
-          <w:rFonts w:ascii="Courier New" w:hAnsi="Courier New" w:cs="Courier New" w:hint="eastAsia"/>
-        </w:rPr>
-        <w:t>)</w:t>
+        <w:t>repeat)</w:t>
       </w:r>
     </w:p>
     <w:p>
@@ -5019,7 +5127,7 @@
         <w:pStyle w:val="a4"/>
         <w:ind w:left="780" w:firstLineChars="0" w:firstLine="0"/>
         <w:rPr>
-          <w:rFonts w:ascii="Courier New" w:hAnsi="Courier New" w:cs="Courier New" w:hint="eastAsia"/>
+          <w:rFonts w:ascii="Courier New" w:hAnsi="Courier New" w:cs="Courier New"/>
         </w:rPr>
       </w:pPr>
       <w:r>
@@ -5064,7 +5172,7 @@
         <w:pStyle w:val="a4"/>
         <w:ind w:left="780" w:firstLineChars="0" w:firstLine="0"/>
         <w:rPr>
-          <w:rFonts w:ascii="Courier New" w:hAnsi="Courier New" w:cs="Courier New"/>
+          <w:rFonts w:ascii="Courier New" w:hAnsi="Courier New" w:cs="Courier New" w:hint="eastAsia"/>
         </w:rPr>
       </w:pPr>
       <w:r>
@@ -5107,6 +5215,272 @@
           </wp:inline>
         </w:drawing>
       </w:r>
+    </w:p>
+    <w:p>
+      <w:pPr>
+        <w:pStyle w:val="a4"/>
+        <w:numPr>
+          <w:ilvl w:val="0"/>
+          <w:numId w:val="3"/>
+        </w:numPr>
+        <w:ind w:firstLineChars="0"/>
+        <w:rPr>
+          <w:rFonts w:ascii="Courier New" w:hAnsi="Courier New" w:cs="Courier New" w:hint="eastAsia"/>
+        </w:rPr>
+      </w:pPr>
+      <w:r>
+        <w:rPr>
+          <w:rFonts w:ascii="Courier New" w:hAnsi="Courier New" w:cs="Courier New" w:hint="eastAsia"/>
+        </w:rPr>
+        <w:t>PUSH a</w:t>
+      </w:r>
+    </w:p>
+    <w:p>
+      <w:pPr>
+        <w:pStyle w:val="a4"/>
+        <w:ind w:left="780" w:firstLineChars="0" w:firstLine="0"/>
+        <w:rPr>
+          <w:rFonts w:ascii="Courier New" w:hAnsi="Courier New" w:cs="Courier New" w:hint="eastAsia"/>
+        </w:rPr>
+      </w:pPr>
+      <w:r>
+        <w:rPr>
+          <w:rFonts w:ascii="Courier New" w:hAnsi="Courier New" w:cs="Courier New" w:hint="eastAsia"/>
+        </w:rPr>
+        <w:t>将</w:t>
+      </w:r>
+      <w:r>
+        <w:rPr>
+          <w:rFonts w:ascii="Courier New" w:hAnsi="Courier New" w:cs="Courier New" w:hint="eastAsia"/>
+        </w:rPr>
+        <w:t>a</w:t>
+      </w:r>
+      <w:r>
+        <w:rPr>
+          <w:rFonts w:ascii="Courier New" w:hAnsi="Courier New" w:cs="Courier New" w:hint="eastAsia"/>
+        </w:rPr>
+        <w:t>压入堆栈，并且前移栈顶指针</w:t>
+      </w:r>
+      <w:r>
+        <w:rPr>
+          <w:rFonts w:ascii="Courier New" w:hAnsi="Courier New" w:cs="Courier New" w:hint="eastAsia"/>
+        </w:rPr>
+        <w:t>ESP</w:t>
+      </w:r>
+      <w:r>
+        <w:rPr>
+          <w:rFonts w:ascii="Courier New" w:hAnsi="Courier New" w:cs="Courier New" w:hint="eastAsia"/>
+        </w:rPr>
+        <w:t>的</w:t>
+      </w:r>
+      <w:r>
+        <w:rPr>
+          <w:rFonts w:ascii="Courier New" w:hAnsi="Courier New" w:cs="Courier New" w:hint="eastAsia"/>
+        </w:rPr>
+        <w:t>地址</w:t>
+      </w:r>
+      <w:bookmarkStart w:id="0" w:name="_GoBack"/>
+      <w:bookmarkEnd w:id="0"/>
+      <w:r>
+        <w:rPr>
+          <w:rFonts w:ascii="Courier New" w:hAnsi="Courier New" w:cs="Courier New" w:hint="eastAsia"/>
+        </w:rPr>
+        <w:t>。</w:t>
+      </w:r>
+    </w:p>
+    <w:p>
+      <w:pPr>
+        <w:pStyle w:val="a4"/>
+        <w:ind w:left="780" w:firstLineChars="0" w:firstLine="0"/>
+        <w:rPr>
+          <w:rFonts w:ascii="Courier New" w:hAnsi="Courier New" w:cs="Courier New" w:hint="eastAsia"/>
+        </w:rPr>
+      </w:pPr>
+      <w:r>
+        <w:rPr>
+          <w:noProof/>
+        </w:rPr>
+        <w:lastRenderedPageBreak/>
+        <w:drawing>
+          <wp:inline distT="0" distB="0" distL="0" distR="0" wp14:anchorId="212AB79A" wp14:editId="545C390B">
+            <wp:extent cx="5274310" cy="2965578"/>
+            <wp:effectExtent l="0" t="0" r="2540" b="6350"/>
+            <wp:docPr id="19" name="图片 19"/>
+            <wp:cNvGraphicFramePr>
+              <a:graphicFrameLocks xmlns:a="http://schemas.openxmlformats.org/drawingml/2006/main" noChangeAspect="1"/>
+            </wp:cNvGraphicFramePr>
+            <a:graphic xmlns:a="http://schemas.openxmlformats.org/drawingml/2006/main">
+              <a:graphicData uri="http://schemas.openxmlformats.org/drawingml/2006/picture">
+                <pic:pic xmlns:pic="http://schemas.openxmlformats.org/drawingml/2006/picture">
+                  <pic:nvPicPr>
+                    <pic:cNvPr id="0" name=""/>
+                    <pic:cNvPicPr/>
+                  </pic:nvPicPr>
+                  <pic:blipFill>
+                    <a:blip r:embed="rId24"/>
+                    <a:stretch>
+                      <a:fillRect/>
+                    </a:stretch>
+                  </pic:blipFill>
+                  <pic:spPr>
+                    <a:xfrm>
+                      <a:off x="0" y="0"/>
+                      <a:ext cx="5274310" cy="2965578"/>
+                    </a:xfrm>
+                    <a:prstGeom prst="rect">
+                      <a:avLst/>
+                    </a:prstGeom>
+                  </pic:spPr>
+                </pic:pic>
+              </a:graphicData>
+            </a:graphic>
+          </wp:inline>
+        </w:drawing>
+      </w:r>
+    </w:p>
+    <w:p>
+      <w:pPr>
+        <w:pStyle w:val="a4"/>
+        <w:numPr>
+          <w:ilvl w:val="0"/>
+          <w:numId w:val="3"/>
+        </w:numPr>
+        <w:ind w:firstLineChars="0"/>
+        <w:rPr>
+          <w:rFonts w:ascii="Courier New" w:hAnsi="Courier New" w:cs="Courier New" w:hint="eastAsia"/>
+        </w:rPr>
+      </w:pPr>
+      <w:r>
+        <w:rPr>
+          <w:rFonts w:ascii="Courier New" w:hAnsi="Courier New" w:cs="Courier New" w:hint="eastAsia"/>
+        </w:rPr>
+        <w:t>POP a</w:t>
+      </w:r>
+    </w:p>
+    <w:p>
+      <w:pPr>
+        <w:pStyle w:val="a4"/>
+        <w:ind w:left="780" w:firstLineChars="0" w:firstLine="0"/>
+        <w:rPr>
+          <w:rFonts w:ascii="Courier New" w:hAnsi="Courier New" w:cs="Courier New" w:hint="eastAsia"/>
+        </w:rPr>
+      </w:pPr>
+      <w:r>
+        <w:rPr>
+          <w:rFonts w:ascii="Courier New" w:hAnsi="Courier New" w:cs="Courier New" w:hint="eastAsia"/>
+        </w:rPr>
+        <w:t>弹出</w:t>
+      </w:r>
+      <w:proofErr w:type="gramStart"/>
+      <w:r>
+        <w:rPr>
+          <w:rFonts w:ascii="Courier New" w:hAnsi="Courier New" w:cs="Courier New" w:hint="eastAsia"/>
+        </w:rPr>
+        <w:t>栈</w:t>
+      </w:r>
+      <w:proofErr w:type="gramEnd"/>
+      <w:r>
+        <w:rPr>
+          <w:rFonts w:ascii="Courier New" w:hAnsi="Courier New" w:cs="Courier New" w:hint="eastAsia"/>
+        </w:rPr>
+        <w:t>顶到寄存器或内存</w:t>
+      </w:r>
+      <w:r>
+        <w:rPr>
+          <w:rFonts w:ascii="Courier New" w:hAnsi="Courier New" w:cs="Courier New" w:hint="eastAsia"/>
+        </w:rPr>
+        <w:t>a</w:t>
+      </w:r>
+      <w:r>
+        <w:rPr>
+          <w:rFonts w:ascii="Courier New" w:hAnsi="Courier New" w:cs="Courier New" w:hint="eastAsia"/>
+        </w:rPr>
+        <w:t>，并后移</w:t>
+      </w:r>
+      <w:proofErr w:type="gramStart"/>
+      <w:r>
+        <w:rPr>
+          <w:rFonts w:ascii="Courier New" w:hAnsi="Courier New" w:cs="Courier New" w:hint="eastAsia"/>
+        </w:rPr>
+        <w:t>栈</w:t>
+      </w:r>
+      <w:proofErr w:type="gramEnd"/>
+      <w:r>
+        <w:rPr>
+          <w:rFonts w:ascii="Courier New" w:hAnsi="Courier New" w:cs="Courier New" w:hint="eastAsia"/>
+        </w:rPr>
+        <w:t>顶指针</w:t>
+      </w:r>
+      <w:r>
+        <w:rPr>
+          <w:rFonts w:ascii="Courier New" w:hAnsi="Courier New" w:cs="Courier New" w:hint="eastAsia"/>
+        </w:rPr>
+        <w:t>ESP</w:t>
+      </w:r>
+      <w:r>
+        <w:rPr>
+          <w:rFonts w:ascii="Courier New" w:hAnsi="Courier New" w:cs="Courier New" w:hint="eastAsia"/>
+        </w:rPr>
+        <w:t>的地址。</w:t>
+      </w:r>
+    </w:p>
+    <w:p>
+      <w:pPr>
+        <w:pStyle w:val="a4"/>
+        <w:ind w:left="780" w:firstLineChars="0" w:firstLine="0"/>
+        <w:rPr>
+          <w:rFonts w:ascii="Courier New" w:hAnsi="Courier New" w:cs="Courier New" w:hint="eastAsia"/>
+        </w:rPr>
+      </w:pPr>
+      <w:r>
+        <w:rPr>
+          <w:noProof/>
+        </w:rPr>
+        <w:drawing>
+          <wp:inline distT="0" distB="0" distL="0" distR="0" wp14:anchorId="701EFFF9" wp14:editId="040A75F8">
+            <wp:extent cx="5274310" cy="2965578"/>
+            <wp:effectExtent l="0" t="0" r="2540" b="6350"/>
+            <wp:docPr id="20" name="图片 20"/>
+            <wp:cNvGraphicFramePr>
+              <a:graphicFrameLocks xmlns:a="http://schemas.openxmlformats.org/drawingml/2006/main" noChangeAspect="1"/>
+            </wp:cNvGraphicFramePr>
+            <a:graphic xmlns:a="http://schemas.openxmlformats.org/drawingml/2006/main">
+              <a:graphicData uri="http://schemas.openxmlformats.org/drawingml/2006/picture">
+                <pic:pic xmlns:pic="http://schemas.openxmlformats.org/drawingml/2006/picture">
+                  <pic:nvPicPr>
+                    <pic:cNvPr id="0" name=""/>
+                    <pic:cNvPicPr/>
+                  </pic:nvPicPr>
+                  <pic:blipFill>
+                    <a:blip r:embed="rId25"/>
+                    <a:stretch>
+                      <a:fillRect/>
+                    </a:stretch>
+                  </pic:blipFill>
+                  <pic:spPr>
+                    <a:xfrm>
+                      <a:off x="0" y="0"/>
+                      <a:ext cx="5274310" cy="2965578"/>
+                    </a:xfrm>
+                    <a:prstGeom prst="rect">
+                      <a:avLst/>
+                    </a:prstGeom>
+                  </pic:spPr>
+                </pic:pic>
+              </a:graphicData>
+            </a:graphic>
+          </wp:inline>
+        </w:drawing>
+      </w:r>
+    </w:p>
+    <w:p>
+      <w:pPr>
+        <w:pStyle w:val="a4"/>
+        <w:ind w:left="780" w:firstLineChars="0" w:firstLine="0"/>
+        <w:rPr>
+          <w:rFonts w:ascii="Courier New" w:hAnsi="Courier New" w:cs="Courier New"/>
+        </w:rPr>
+      </w:pPr>
     </w:p>
     <w:sectPr>
       <w:pgSz w:w="11906" w:h="16838"/>

</xml_diff>

<commit_message>
add notes about the relationship between FLAG and EFL
</commit_message>
<xml_diff>
--- a/Learn ASM/learn_asm.docx
+++ b/Learn ASM/learn_asm.docx
@@ -1713,6 +1713,53 @@
         </w:rPr>
         <w:t>DX</w:t>
       </w:r>
+      <w:r>
+        <w:rPr>
+          <w:rFonts w:ascii="Helvetica" w:hAnsi="Helvetica" w:cs="Helvetica" w:hint="eastAsia"/>
+          <w:color w:val="000000"/>
+          <w:sz w:val="21"/>
+          <w:szCs w:val="21"/>
+        </w:rPr>
+        <w:t>，其中</w:t>
+      </w:r>
+      <w:r>
+        <w:rPr>
+          <w:rFonts w:ascii="Helvetica" w:hAnsi="Helvetica" w:cs="Helvetica" w:hint="eastAsia"/>
+          <w:color w:val="000000"/>
+          <w:sz w:val="21"/>
+          <w:szCs w:val="21"/>
+        </w:rPr>
+        <w:t>FLAG</w:t>
+      </w:r>
+      <w:r>
+        <w:rPr>
+          <w:rFonts w:ascii="Helvetica" w:hAnsi="Helvetica" w:cs="Helvetica" w:hint="eastAsia"/>
+          <w:color w:val="000000"/>
+          <w:sz w:val="21"/>
+          <w:szCs w:val="21"/>
+        </w:rPr>
+        <w:t>变成</w:t>
+      </w:r>
+      <w:r>
+        <w:rPr>
+          <w:rFonts w:ascii="Helvetica" w:hAnsi="Helvetica" w:cs="Helvetica" w:hint="eastAsia"/>
+          <w:color w:val="000000"/>
+          <w:sz w:val="21"/>
+          <w:szCs w:val="21"/>
+        </w:rPr>
+        <w:t>EFL</w:t>
+      </w:r>
+      <w:r>
+        <w:rPr>
+          <w:rFonts w:ascii="Helvetica" w:hAnsi="Helvetica" w:cs="Helvetica" w:hint="eastAsia"/>
+          <w:color w:val="000000"/>
+          <w:sz w:val="21"/>
+          <w:szCs w:val="21"/>
+        </w:rPr>
+        <w:t>，是一个例外。</w:t>
+      </w:r>
+      <w:bookmarkStart w:id="0" w:name="_GoBack"/>
+      <w:bookmarkEnd w:id="0"/>
     </w:p>
     <w:p>
       <w:pPr>
@@ -1798,6 +1845,7 @@
         <w:rPr>
           <w:rFonts w:ascii="Courier New" w:hAnsi="Courier New" w:cs="Courier New"/>
         </w:rPr>
+        <w:lastRenderedPageBreak/>
         <w:t>0x00000000</w:t>
       </w:r>
       <w:r>
@@ -1860,7 +1908,6 @@
         <w:rPr>
           <w:rFonts w:ascii="Courier New" w:hAnsi="Courier New" w:cs="Courier New"/>
         </w:rPr>
-        <w:lastRenderedPageBreak/>
         <w:t>4GB</w:t>
       </w:r>
       <w:r>
@@ -5172,7 +5219,7 @@
         <w:pStyle w:val="a4"/>
         <w:ind w:left="780" w:firstLineChars="0" w:firstLine="0"/>
         <w:rPr>
-          <w:rFonts w:ascii="Courier New" w:hAnsi="Courier New" w:cs="Courier New" w:hint="eastAsia"/>
+          <w:rFonts w:ascii="Courier New" w:hAnsi="Courier New" w:cs="Courier New"/>
         </w:rPr>
       </w:pPr>
       <w:r>
@@ -5225,7 +5272,7 @@
         </w:numPr>
         <w:ind w:firstLineChars="0"/>
         <w:rPr>
-          <w:rFonts w:ascii="Courier New" w:hAnsi="Courier New" w:cs="Courier New" w:hint="eastAsia"/>
+          <w:rFonts w:ascii="Courier New" w:hAnsi="Courier New" w:cs="Courier New"/>
         </w:rPr>
       </w:pPr>
       <w:r>
@@ -5240,7 +5287,7 @@
         <w:pStyle w:val="a4"/>
         <w:ind w:left="780" w:firstLineChars="0" w:firstLine="0"/>
         <w:rPr>
-          <w:rFonts w:ascii="Courier New" w:hAnsi="Courier New" w:cs="Courier New" w:hint="eastAsia"/>
+          <w:rFonts w:ascii="Courier New" w:hAnsi="Courier New" w:cs="Courier New"/>
         </w:rPr>
       </w:pPr>
       <w:r>
@@ -5279,8 +5326,6 @@
         </w:rPr>
         <w:t>地址</w:t>
       </w:r>
-      <w:bookmarkStart w:id="0" w:name="_GoBack"/>
-      <w:bookmarkEnd w:id="0"/>
       <w:r>
         <w:rPr>
           <w:rFonts w:ascii="Courier New" w:hAnsi="Courier New" w:cs="Courier New" w:hint="eastAsia"/>
@@ -5293,7 +5338,7 @@
         <w:pStyle w:val="a4"/>
         <w:ind w:left="780" w:firstLineChars="0" w:firstLine="0"/>
         <w:rPr>
-          <w:rFonts w:ascii="Courier New" w:hAnsi="Courier New" w:cs="Courier New" w:hint="eastAsia"/>
+          <w:rFonts w:ascii="Courier New" w:hAnsi="Courier New" w:cs="Courier New"/>
         </w:rPr>
       </w:pPr>
       <w:r>
@@ -5347,7 +5392,7 @@
         </w:numPr>
         <w:ind w:firstLineChars="0"/>
         <w:rPr>
-          <w:rFonts w:ascii="Courier New" w:hAnsi="Courier New" w:cs="Courier New" w:hint="eastAsia"/>
+          <w:rFonts w:ascii="Courier New" w:hAnsi="Courier New" w:cs="Courier New"/>
         </w:rPr>
       </w:pPr>
       <w:r>
@@ -5362,7 +5407,7 @@
         <w:pStyle w:val="a4"/>
         <w:ind w:left="780" w:firstLineChars="0" w:firstLine="0"/>
         <w:rPr>
-          <w:rFonts w:ascii="Courier New" w:hAnsi="Courier New" w:cs="Courier New" w:hint="eastAsia"/>
+          <w:rFonts w:ascii="Courier New" w:hAnsi="Courier New" w:cs="Courier New"/>
         </w:rPr>
       </w:pPr>
       <w:r>
@@ -5429,7 +5474,7 @@
         <w:pStyle w:val="a4"/>
         <w:ind w:left="780" w:firstLineChars="0" w:firstLine="0"/>
         <w:rPr>
-          <w:rFonts w:ascii="Courier New" w:hAnsi="Courier New" w:cs="Courier New" w:hint="eastAsia"/>
+          <w:rFonts w:ascii="Courier New" w:hAnsi="Courier New" w:cs="Courier New"/>
         </w:rPr>
       </w:pPr>
       <w:r>

</xml_diff>

<commit_message>
refactoring the numbers in learn_asm.docx
</commit_message>
<xml_diff>
--- a/Learn ASM/learn_asm.docx
+++ b/Learn ASM/learn_asm.docx
@@ -93,21 +93,7 @@
         <w:rPr>
           <w:rFonts w:ascii="Courier New" w:hAnsi="Courier New" w:cs="Courier New"/>
         </w:rPr>
-        <w:t>位</w:t>
-      </w:r>
-      <w:proofErr w:type="gramStart"/>
-      <w:r>
-        <w:rPr>
-          <w:rFonts w:ascii="Courier New" w:hAnsi="Courier New" w:cs="Courier New"/>
-        </w:rPr>
-        <w:t>平台平台</w:t>
-      </w:r>
-      <w:proofErr w:type="gramEnd"/>
-      <w:r>
-        <w:rPr>
-          <w:rFonts w:ascii="Courier New" w:hAnsi="Courier New" w:cs="Courier New"/>
-        </w:rPr>
-        <w:t>上</w:t>
+        <w:t>位平台平台上</w:t>
       </w:r>
       <w:r>
         <w:rPr>
@@ -157,14 +143,12 @@
         </w:rPr>
         <w:t>之间的一个整数，一个</w:t>
       </w:r>
-      <w:proofErr w:type="spellStart"/>
       <w:r>
         <w:rPr>
           <w:rFonts w:ascii="Courier New" w:hAnsi="Courier New" w:cs="Courier New"/>
         </w:rPr>
         <w:t>int</w:t>
       </w:r>
-      <w:proofErr w:type="spellEnd"/>
       <w:r>
         <w:rPr>
           <w:rFonts w:ascii="Courier New" w:hAnsi="Courier New" w:cs="Courier New"/>
@@ -195,14 +179,12 @@
         </w:rPr>
         <w:t>，即一个</w:t>
       </w:r>
-      <w:proofErr w:type="spellStart"/>
       <w:r>
         <w:rPr>
           <w:rFonts w:ascii="Courier New" w:hAnsi="Courier New" w:cs="Courier New"/>
         </w:rPr>
         <w:t>DoubleWord</w:t>
       </w:r>
-      <w:proofErr w:type="spellEnd"/>
       <w:r>
         <w:rPr>
           <w:rFonts w:ascii="Courier New" w:hAnsi="Courier New" w:cs="Courier New"/>
@@ -262,7 +244,6 @@
         </w:rPr>
         <w:t xml:space="preserve"> 14 </w:t>
       </w:r>
-      <w:proofErr w:type="gramStart"/>
       <w:r>
         <w:rPr>
           <w:rStyle w:val="a6"/>
@@ -271,18 +252,7 @@
           <w:sz w:val="21"/>
           <w:szCs w:val="21"/>
         </w:rPr>
-        <w:t>个</w:t>
-      </w:r>
-      <w:proofErr w:type="gramEnd"/>
-      <w:r>
-        <w:rPr>
-          <w:rStyle w:val="a6"/>
-          <w:rFonts w:ascii="Helvetica" w:hAnsi="Helvetica" w:cs="Helvetica"/>
-          <w:color w:val="FF0000"/>
-          <w:sz w:val="21"/>
-          <w:szCs w:val="21"/>
-        </w:rPr>
-        <w:t>，且均为</w:t>
+        <w:t>个，且均为</w:t>
       </w:r>
       <w:r>
         <w:rPr>
@@ -653,25 +623,14 @@
         </w:rPr>
         <w:t xml:space="preserve"> 14 </w:t>
       </w:r>
-      <w:proofErr w:type="gramStart"/>
-      <w:r>
-        <w:rPr>
-          <w:rFonts w:ascii="Helvetica" w:hAnsi="Helvetica" w:cs="Helvetica"/>
-          <w:color w:val="000000"/>
-          <w:sz w:val="21"/>
-          <w:szCs w:val="21"/>
-        </w:rPr>
-        <w:t>个</w:t>
-      </w:r>
-      <w:proofErr w:type="gramEnd"/>
-      <w:r>
-        <w:rPr>
-          <w:rFonts w:ascii="Helvetica" w:hAnsi="Helvetica" w:cs="Helvetica"/>
-          <w:color w:val="000000"/>
-          <w:sz w:val="21"/>
-          <w:szCs w:val="21"/>
-        </w:rPr>
-        <w:t>。</w:t>
+      <w:r>
+        <w:rPr>
+          <w:rFonts w:ascii="Helvetica" w:hAnsi="Helvetica" w:cs="Helvetica"/>
+          <w:color w:val="000000"/>
+          <w:sz w:val="21"/>
+          <w:szCs w:val="21"/>
+        </w:rPr>
+        <w:t>个。</w:t>
       </w:r>
     </w:p>
     <w:p>
@@ -705,25 +664,14 @@
         </w:rPr>
         <w:t xml:space="preserve"> 14 </w:t>
       </w:r>
-      <w:proofErr w:type="gramStart"/>
-      <w:r>
-        <w:rPr>
-          <w:rFonts w:ascii="Helvetica" w:hAnsi="Helvetica" w:cs="Helvetica"/>
-          <w:color w:val="000000"/>
-          <w:sz w:val="21"/>
-          <w:szCs w:val="21"/>
-        </w:rPr>
-        <w:t>个</w:t>
-      </w:r>
-      <w:proofErr w:type="gramEnd"/>
-      <w:r>
-        <w:rPr>
-          <w:rFonts w:ascii="Helvetica" w:hAnsi="Helvetica" w:cs="Helvetica"/>
-          <w:color w:val="000000"/>
-          <w:sz w:val="21"/>
-          <w:szCs w:val="21"/>
-        </w:rPr>
-        <w:t>寄存器按照一定方式又分为了通用寄存器，控制寄存器和段寄存器。</w:t>
+      <w:r>
+        <w:rPr>
+          <w:rFonts w:ascii="Helvetica" w:hAnsi="Helvetica" w:cs="Helvetica"/>
+          <w:color w:val="000000"/>
+          <w:sz w:val="21"/>
+          <w:szCs w:val="21"/>
+        </w:rPr>
+        <w:t>个寄存器按照一定方式又分为了通用寄存器，控制寄存器和段寄存器。</w:t>
       </w:r>
     </w:p>
     <w:p>
@@ -1782,7 +1730,7 @@
         <w:pStyle w:val="a4"/>
         <w:ind w:left="420" w:firstLineChars="0" w:firstLine="0"/>
         <w:rPr>
-          <w:rFonts w:ascii="Courier New" w:hAnsi="Courier New" w:cs="Courier New"/>
+          <w:rFonts w:ascii="Courier New" w:hAnsi="Courier New" w:cs="Courier New" w:hint="eastAsia"/>
         </w:rPr>
       </w:pPr>
       <w:r>
@@ -1888,14 +1836,12 @@
         </w:rPr>
         <w:t>，即一个</w:t>
       </w:r>
-      <w:proofErr w:type="spellStart"/>
       <w:r>
         <w:rPr>
           <w:rFonts w:ascii="Courier New" w:hAnsi="Courier New" w:cs="Courier New"/>
         </w:rPr>
         <w:t>DoubleWord</w:t>
       </w:r>
-      <w:proofErr w:type="spellEnd"/>
       <w:r>
         <w:rPr>
           <w:rFonts w:ascii="Courier New" w:hAnsi="Courier New" w:cs="Courier New"/>
@@ -1924,14 +1870,14 @@
         </w:numPr>
         <w:ind w:firstLineChars="0"/>
         <w:rPr>
-          <w:rFonts w:ascii="Courier New" w:hAnsi="Courier New" w:cs="Courier New"/>
-        </w:rPr>
-      </w:pPr>
-      <w:r>
-        <w:rPr>
-          <w:rFonts w:ascii="Courier New" w:hAnsi="Courier New" w:cs="Courier New"/>
-        </w:rPr>
-        <w:t>数据储存方式：</w:t>
+          <w:rFonts w:ascii="Courier New" w:hAnsi="Courier New" w:cs="Courier New" w:hint="eastAsia"/>
+        </w:rPr>
+      </w:pPr>
+      <w:r>
+        <w:rPr>
+          <w:rFonts w:ascii="Courier New" w:hAnsi="Courier New" w:cs="Courier New" w:hint="eastAsia"/>
+        </w:rPr>
+        <w:t>数据的储存方式</w:t>
       </w:r>
     </w:p>
     <w:p>
@@ -1946,21 +1892,7 @@
         <w:rPr>
           <w:rFonts w:ascii="Courier New" w:hAnsi="Courier New" w:cs="Courier New"/>
         </w:rPr>
-        <w:t>在内存中，</w:t>
-      </w:r>
-      <w:proofErr w:type="gramStart"/>
-      <w:r>
-        <w:rPr>
-          <w:rFonts w:ascii="Courier New" w:hAnsi="Courier New" w:cs="Courier New"/>
-        </w:rPr>
-        <w:t>一</w:t>
-      </w:r>
-      <w:proofErr w:type="gramEnd"/>
-      <w:r>
-        <w:rPr>
-          <w:rFonts w:ascii="Courier New" w:hAnsi="Courier New" w:cs="Courier New"/>
-        </w:rPr>
-        <w:t>个数比如</w:t>
+        <w:t>在内存中，一个数比如</w:t>
       </w:r>
       <w:r>
         <w:rPr>
@@ -2016,19 +1948,11 @@
         </w:rPr>
         <w:t>0x11,0x22,0x33,0x44</w:t>
       </w:r>
-      <w:proofErr w:type="gramStart"/>
-      <w:r>
-        <w:rPr>
-          <w:rFonts w:ascii="Courier New" w:hAnsi="Courier New" w:cs="Courier New"/>
-        </w:rPr>
-        <w:t>四个</w:t>
-      </w:r>
-      <w:proofErr w:type="gramEnd"/>
-      <w:r>
-        <w:rPr>
-          <w:rFonts w:ascii="Courier New" w:hAnsi="Courier New" w:cs="Courier New"/>
-        </w:rPr>
-        <w:t>部分，数字的低位存在内存的高位，数据的高位存在内存的低位，这种模式被称为</w:t>
+      <w:r>
+        <w:rPr>
+          <w:rFonts w:ascii="Courier New" w:hAnsi="Courier New" w:cs="Courier New"/>
+        </w:rPr>
+        <w:t>四个部分，数字的低位存在内存的高位，数据的高位存在内存的低位，这种模式被称为</w:t>
       </w:r>
       <w:r>
         <w:rPr>
@@ -2090,7 +2014,7 @@
         <w:pStyle w:val="a4"/>
         <w:ind w:left="420" w:firstLineChars="0" w:firstLine="0"/>
         <w:rPr>
-          <w:rFonts w:ascii="Courier New" w:hAnsi="Courier New" w:cs="Courier New"/>
+          <w:rFonts w:ascii="Courier New" w:hAnsi="Courier New" w:cs="Courier New" w:hint="eastAsia"/>
         </w:rPr>
       </w:pPr>
       <w:r>
@@ -2102,35 +2026,37 @@
     </w:p>
     <w:p>
       <w:pPr>
-        <w:rPr>
-          <w:rFonts w:ascii="Courier New" w:hAnsi="Courier New" w:cs="Courier New"/>
-        </w:rPr>
-      </w:pPr>
-      <w:r>
-        <w:rPr>
-          <w:rFonts w:ascii="Courier New" w:hAnsi="Courier New" w:cs="Courier New"/>
-        </w:rPr>
-        <w:t>三、</w:t>
-      </w:r>
-      <w:r>
-        <w:rPr>
-          <w:rFonts w:ascii="Courier New" w:hAnsi="Courier New" w:cs="Courier New"/>
+        <w:pStyle w:val="a4"/>
+        <w:numPr>
+          <w:ilvl w:val="0"/>
+          <w:numId w:val="2"/>
+        </w:numPr>
+        <w:ind w:firstLineChars="0"/>
+        <w:rPr>
+          <w:rFonts w:ascii="Courier New" w:hAnsi="Courier New" w:cs="Courier New" w:hint="eastAsia"/>
+        </w:rPr>
+      </w:pPr>
+      <w:r>
+        <w:rPr>
+          <w:rFonts w:ascii="Courier New" w:hAnsi="Courier New" w:cs="Courier New" w:hint="eastAsia"/>
         </w:rPr>
         <w:t>80X86</w:t>
       </w:r>
       <w:r>
         <w:rPr>
-          <w:rFonts w:ascii="Courier New" w:hAnsi="Courier New" w:cs="Courier New"/>
+          <w:rFonts w:ascii="Courier New" w:hAnsi="Courier New" w:cs="Courier New" w:hint="eastAsia"/>
         </w:rPr>
         <w:t>汇编指令</w:t>
       </w:r>
-    </w:p>
-    <w:p>
-      <w:pPr>
-        <w:ind w:left="420"/>
-        <w:rPr>
-          <w:rFonts w:ascii="Courier New" w:hAnsi="Courier New" w:cs="Courier New"/>
-          <w:i/>
+      <w:bookmarkStart w:id="0" w:name="_GoBack"/>
+      <w:bookmarkEnd w:id="0"/>
+    </w:p>
+    <w:p>
+      <w:pPr>
+        <w:pStyle w:val="a4"/>
+        <w:ind w:left="420" w:firstLineChars="0" w:firstLine="0"/>
+        <w:rPr>
+          <w:rFonts w:ascii="Courier New" w:hAnsi="Courier New" w:cs="Courier New"/>
         </w:rPr>
       </w:pPr>
       <w:r>
@@ -2157,16 +2083,8 @@
         <w:rPr>
           <w:rFonts w:ascii="Courier New" w:hAnsi="Courier New" w:cs="Courier New"/>
         </w:rPr>
-        <w:t xml:space="preserve">MOV </w:t>
-      </w:r>
-      <w:proofErr w:type="spellStart"/>
-      <w:r>
-        <w:rPr>
-          <w:rFonts w:ascii="Courier New" w:hAnsi="Courier New" w:cs="Courier New"/>
-        </w:rPr>
-        <w:t>a,b</w:t>
-      </w:r>
-      <w:proofErr w:type="spellEnd"/>
+        <w:t>MOV a,b</w:t>
+      </w:r>
     </w:p>
     <w:p>
       <w:pPr>
@@ -2215,7 +2133,7 @@
           <w:noProof/>
         </w:rPr>
         <w:drawing>
-          <wp:inline distT="0" distB="0" distL="0" distR="0" wp14:anchorId="28A3FD3C" wp14:editId="3636BC84">
+          <wp:inline distT="0" distB="0" distL="0" distR="0" wp14:anchorId="3565A4CB" wp14:editId="176FD4B8">
             <wp:extent cx="5274310" cy="2965578"/>
             <wp:effectExtent l="0" t="0" r="2540" b="6350"/>
             <wp:docPr id="1" name="图片 1"/>
@@ -2265,7 +2183,7 @@
         </w:rPr>
         <w:lastRenderedPageBreak/>
         <w:drawing>
-          <wp:inline distT="0" distB="0" distL="0" distR="0" wp14:anchorId="6CEAE5FF" wp14:editId="0A8663DF">
+          <wp:inline distT="0" distB="0" distL="0" distR="0" wp14:anchorId="38404992" wp14:editId="15533EC2">
             <wp:extent cx="5274310" cy="2965578"/>
             <wp:effectExtent l="0" t="0" r="2540" b="6350"/>
             <wp:docPr id="2" name="图片 2"/>
@@ -2317,22 +2235,8 @@
         <w:rPr>
           <w:rFonts w:ascii="Courier New" w:hAnsi="Courier New" w:cs="Courier New"/>
         </w:rPr>
-        <w:t>ADD</w:t>
-      </w:r>
-      <w:r>
-        <w:rPr>
-          <w:rFonts w:ascii="Courier New" w:hAnsi="Courier New" w:cs="Courier New"/>
-        </w:rPr>
-        <w:t xml:space="preserve"> </w:t>
-      </w:r>
-      <w:proofErr w:type="spellStart"/>
-      <w:r>
-        <w:rPr>
-          <w:rFonts w:ascii="Courier New" w:hAnsi="Courier New" w:cs="Courier New"/>
-        </w:rPr>
-        <w:t>a,b</w:t>
-      </w:r>
-      <w:proofErr w:type="spellEnd"/>
+        <w:t>ADD a,b</w:t>
+      </w:r>
     </w:p>
     <w:p>
       <w:pPr>
@@ -2387,7 +2291,7 @@
           <w:noProof/>
         </w:rPr>
         <w:drawing>
-          <wp:inline distT="0" distB="0" distL="0" distR="0" wp14:anchorId="60B21BA1" wp14:editId="2BDAE37B">
+          <wp:inline distT="0" distB="0" distL="0" distR="0" wp14:anchorId="359B4E5A" wp14:editId="22199D2D">
             <wp:extent cx="5274310" cy="2978398"/>
             <wp:effectExtent l="0" t="0" r="2540" b="0"/>
             <wp:docPr id="4" name="图片 4"/>
@@ -2469,7 +2373,7 @@
         </w:rPr>
         <w:lastRenderedPageBreak/>
         <w:drawing>
-          <wp:inline distT="0" distB="0" distL="0" distR="0" wp14:anchorId="0755A00E" wp14:editId="7AE9FFAA">
+          <wp:inline distT="0" distB="0" distL="0" distR="0" wp14:anchorId="4BAF8FF4" wp14:editId="29325DDB">
             <wp:extent cx="5274310" cy="2978398"/>
             <wp:effectExtent l="0" t="0" r="2540" b="0"/>
             <wp:docPr id="10" name="图片 10"/>
@@ -2521,44 +2425,24 @@
         <w:rPr>
           <w:rFonts w:ascii="Courier New" w:hAnsi="Courier New" w:cs="Courier New"/>
         </w:rPr>
+        <w:t xml:space="preserve">SUB a,b </w:t>
+      </w:r>
+      <w:r>
+        <w:rPr>
+          <w:rFonts w:ascii="Courier New" w:hAnsi="Courier New" w:cs="Courier New"/>
+        </w:rPr>
+        <w:t>（</w:t>
+      </w:r>
+      <w:r>
+        <w:rPr>
+          <w:rFonts w:ascii="Courier New" w:hAnsi="Courier New" w:cs="Courier New"/>
+        </w:rPr>
         <w:t>SUB</w:t>
       </w:r>
       <w:r>
         <w:rPr>
           <w:rFonts w:ascii="Courier New" w:hAnsi="Courier New" w:cs="Courier New"/>
         </w:rPr>
-        <w:t xml:space="preserve"> </w:t>
-      </w:r>
-      <w:proofErr w:type="spellStart"/>
-      <w:r>
-        <w:rPr>
-          <w:rFonts w:ascii="Courier New" w:hAnsi="Courier New" w:cs="Courier New"/>
-        </w:rPr>
-        <w:t>a,b</w:t>
-      </w:r>
-      <w:proofErr w:type="spellEnd"/>
-      <w:r>
-        <w:rPr>
-          <w:rFonts w:ascii="Courier New" w:hAnsi="Courier New" w:cs="Courier New"/>
-        </w:rPr>
-        <w:t xml:space="preserve"> </w:t>
-      </w:r>
-      <w:r>
-        <w:rPr>
-          <w:rFonts w:ascii="Courier New" w:hAnsi="Courier New" w:cs="Courier New"/>
-        </w:rPr>
-        <w:t>（</w:t>
-      </w:r>
-      <w:r>
-        <w:rPr>
-          <w:rFonts w:ascii="Courier New" w:hAnsi="Courier New" w:cs="Courier New"/>
-        </w:rPr>
-        <w:t>SUB</w:t>
-      </w:r>
-      <w:r>
-        <w:rPr>
-          <w:rFonts w:ascii="Courier New" w:hAnsi="Courier New" w:cs="Courier New"/>
-        </w:rPr>
         <w:t>即</w:t>
       </w:r>
       <w:r>
@@ -2627,7 +2511,7 @@
           <w:noProof/>
         </w:rPr>
         <w:drawing>
-          <wp:inline distT="0" distB="0" distL="0" distR="0" wp14:anchorId="7E022101" wp14:editId="32B91422">
+          <wp:inline distT="0" distB="0" distL="0" distR="0" wp14:anchorId="0C4768B6" wp14:editId="2A88D2E7">
             <wp:extent cx="5274310" cy="2978398"/>
             <wp:effectExtent l="0" t="0" r="2540" b="0"/>
             <wp:docPr id="5" name="图片 5"/>
@@ -2679,22 +2563,8 @@
         <w:rPr>
           <w:rFonts w:ascii="Courier New" w:hAnsi="Courier New" w:cs="Courier New"/>
         </w:rPr>
-        <w:t>AND</w:t>
-      </w:r>
-      <w:r>
-        <w:rPr>
-          <w:rFonts w:ascii="Courier New" w:hAnsi="Courier New" w:cs="Courier New"/>
-        </w:rPr>
-        <w:t xml:space="preserve"> </w:t>
-      </w:r>
-      <w:proofErr w:type="spellStart"/>
-      <w:r>
-        <w:rPr>
-          <w:rFonts w:ascii="Courier New" w:hAnsi="Courier New" w:cs="Courier New"/>
-        </w:rPr>
-        <w:t>a,b</w:t>
-      </w:r>
-      <w:proofErr w:type="spellEnd"/>
+        <w:t>AND a,b</w:t>
+      </w:r>
     </w:p>
     <w:p>
       <w:pPr>
@@ -2750,7 +2620,7 @@
         </w:rPr>
         <w:lastRenderedPageBreak/>
         <w:drawing>
-          <wp:inline distT="0" distB="0" distL="0" distR="0" wp14:anchorId="01461E11" wp14:editId="79FC311D">
+          <wp:inline distT="0" distB="0" distL="0" distR="0" wp14:anchorId="5E0FB804" wp14:editId="1C1351F7">
             <wp:extent cx="5274310" cy="2978398"/>
             <wp:effectExtent l="0" t="0" r="2540" b="0"/>
             <wp:docPr id="6" name="图片 6"/>
@@ -2802,22 +2672,8 @@
         <w:rPr>
           <w:rFonts w:ascii="Courier New" w:hAnsi="Courier New" w:cs="Courier New"/>
         </w:rPr>
-        <w:t>OR</w:t>
-      </w:r>
-      <w:r>
-        <w:rPr>
-          <w:rFonts w:ascii="Courier New" w:hAnsi="Courier New" w:cs="Courier New"/>
-        </w:rPr>
-        <w:t xml:space="preserve"> </w:t>
-      </w:r>
-      <w:proofErr w:type="spellStart"/>
-      <w:r>
-        <w:rPr>
-          <w:rFonts w:ascii="Courier New" w:hAnsi="Courier New" w:cs="Courier New"/>
-        </w:rPr>
-        <w:t>a,b</w:t>
-      </w:r>
-      <w:proofErr w:type="spellEnd"/>
+        <w:t>OR a,b</w:t>
+      </w:r>
     </w:p>
     <w:p>
       <w:pPr>
@@ -2872,7 +2728,7 @@
           <w:noProof/>
         </w:rPr>
         <w:drawing>
-          <wp:inline distT="0" distB="0" distL="0" distR="0" wp14:anchorId="5AF5158E" wp14:editId="0748BCBC">
+          <wp:inline distT="0" distB="0" distL="0" distR="0" wp14:anchorId="2C3C2269" wp14:editId="1A00DA08">
             <wp:extent cx="5274310" cy="2978398"/>
             <wp:effectExtent l="0" t="0" r="2540" b="0"/>
             <wp:docPr id="7" name="图片 7"/>
@@ -2924,22 +2780,8 @@
         <w:rPr>
           <w:rFonts w:ascii="Courier New" w:hAnsi="Courier New" w:cs="Courier New"/>
         </w:rPr>
-        <w:t>XOR</w:t>
-      </w:r>
-      <w:r>
-        <w:rPr>
-          <w:rFonts w:ascii="Courier New" w:hAnsi="Courier New" w:cs="Courier New"/>
-        </w:rPr>
-        <w:t xml:space="preserve"> </w:t>
-      </w:r>
-      <w:proofErr w:type="spellStart"/>
-      <w:r>
-        <w:rPr>
-          <w:rFonts w:ascii="Courier New" w:hAnsi="Courier New" w:cs="Courier New"/>
-        </w:rPr>
-        <w:t>a,b</w:t>
-      </w:r>
-      <w:proofErr w:type="spellEnd"/>
+        <w:t>XOR a,b</w:t>
+      </w:r>
     </w:p>
     <w:p>
       <w:pPr>
@@ -2995,7 +2837,7 @@
         </w:rPr>
         <w:lastRenderedPageBreak/>
         <w:drawing>
-          <wp:inline distT="0" distB="0" distL="0" distR="0" wp14:anchorId="0C7D2B1A" wp14:editId="38EB3DC4">
+          <wp:inline distT="0" distB="0" distL="0" distR="0" wp14:anchorId="2DB92E1D" wp14:editId="342AD3C5">
             <wp:extent cx="5274310" cy="2978398"/>
             <wp:effectExtent l="0" t="0" r="2540" b="0"/>
             <wp:docPr id="8" name="图片 8"/>
@@ -3047,13 +2889,7 @@
         <w:rPr>
           <w:rFonts w:ascii="Courier New" w:hAnsi="Courier New" w:cs="Courier New"/>
         </w:rPr>
-        <w:t>NOT</w:t>
-      </w:r>
-      <w:r>
-        <w:rPr>
-          <w:rFonts w:ascii="Courier New" w:hAnsi="Courier New" w:cs="Courier New"/>
-        </w:rPr>
-        <w:t xml:space="preserve"> a</w:t>
+        <w:t>NOT a</w:t>
       </w:r>
     </w:p>
     <w:p>
@@ -3103,7 +2939,7 @@
           <w:noProof/>
         </w:rPr>
         <w:drawing>
-          <wp:inline distT="0" distB="0" distL="0" distR="0" wp14:anchorId="33AD6052" wp14:editId="1D54F4A5">
+          <wp:inline distT="0" distB="0" distL="0" distR="0" wp14:anchorId="6A0B001C" wp14:editId="43102051">
             <wp:extent cx="5274310" cy="2978398"/>
             <wp:effectExtent l="0" t="0" r="2540" b="0"/>
             <wp:docPr id="9" name="图片 9"/>
@@ -3194,13 +3030,7 @@
         <w:rPr>
           <w:rFonts w:ascii="Courier New" w:hAnsi="Courier New" w:cs="Courier New"/>
         </w:rPr>
-        <w:t>MOVS BYTE PTR ES:[EDI],BYTE PTR DS:[ESI]</w:t>
-      </w:r>
-      <w:r>
-        <w:rPr>
-          <w:rFonts w:ascii="Courier New" w:hAnsi="Courier New" w:cs="Courier New"/>
-        </w:rPr>
-        <w:t xml:space="preserve">         </w:t>
+        <w:t xml:space="preserve">MOVS BYTE PTR ES:[EDI],BYTE PTR DS:[ESI]         </w:t>
       </w:r>
       <w:r>
         <w:rPr>
@@ -3227,13 +3057,7 @@
         <w:rPr>
           <w:rFonts w:ascii="Courier New" w:hAnsi="Courier New" w:cs="Courier New"/>
         </w:rPr>
-        <w:t>MOVS WORD PTR ES:[EDI],WORD PTR DS:[ESI]</w:t>
-      </w:r>
-      <w:r>
-        <w:rPr>
-          <w:rFonts w:ascii="Courier New" w:hAnsi="Courier New" w:cs="Courier New"/>
-        </w:rPr>
-        <w:t xml:space="preserve">       </w:t>
+        <w:t xml:space="preserve">MOVS WORD PTR ES:[EDI],WORD PTR DS:[ESI]       </w:t>
       </w:r>
       <w:r>
         <w:rPr>
@@ -3260,19 +3084,7 @@
         <w:rPr>
           <w:rFonts w:ascii="Courier New" w:hAnsi="Courier New" w:cs="Courier New"/>
         </w:rPr>
-        <w:t>MOVS DWORD PTR ES:[EDI],DWORD PTR DS:[ESI]</w:t>
-      </w:r>
-      <w:r>
-        <w:rPr>
-          <w:rFonts w:ascii="Courier New" w:hAnsi="Courier New" w:cs="Courier New"/>
-        </w:rPr>
-        <w:t xml:space="preserve">    </w:t>
-      </w:r>
-      <w:r>
-        <w:rPr>
-          <w:rFonts w:ascii="Courier New" w:hAnsi="Courier New" w:cs="Courier New"/>
-        </w:rPr>
-        <w:t xml:space="preserve"> </w:t>
+        <w:t xml:space="preserve">MOVS DWORD PTR ES:[EDI],DWORD PTR DS:[ESI]     </w:t>
       </w:r>
       <w:r>
         <w:rPr>
@@ -3314,13 +3126,7 @@
         <w:rPr>
           <w:rFonts w:ascii="Courier New" w:hAnsi="Courier New" w:cs="Courier New"/>
         </w:rPr>
-        <w:t>命令</w:t>
-      </w:r>
-      <w:r>
-        <w:rPr>
-          <w:rFonts w:ascii="Courier New" w:hAnsi="Courier New" w:cs="Courier New"/>
-        </w:rPr>
-        <w:t>将内存的数据复制到内存的数据。</w:t>
+        <w:t>命令将内存的数据复制到内存的数据。</w:t>
       </w:r>
     </w:p>
     <w:p>
@@ -3335,13 +3141,7 @@
         <w:rPr>
           <w:rFonts w:ascii="Courier New" w:hAnsi="Courier New" w:cs="Courier New"/>
         </w:rPr>
-        <w:t>这个命令很特殊，只有上面这几种写法</w:t>
-      </w:r>
-      <w:r>
-        <w:rPr>
-          <w:rFonts w:ascii="Courier New" w:hAnsi="Courier New" w:cs="Courier New"/>
-        </w:rPr>
-        <w:t>，也就是说</w:t>
+        <w:t>这个命令很特殊，只有上面这几种写法，也就是说</w:t>
       </w:r>
       <w:r>
         <w:rPr>
@@ -3607,14 +3407,12 @@
         </w:rPr>
         <w:t>（</w:t>
       </w:r>
-      <w:proofErr w:type="spellStart"/>
       <w:r>
         <w:rPr>
           <w:rFonts w:ascii="Courier New" w:hAnsi="Courier New" w:cs="Courier New"/>
         </w:rPr>
         <w:t>EFlag</w:t>
       </w:r>
-      <w:proofErr w:type="spellEnd"/>
       <w:r>
         <w:rPr>
           <w:rFonts w:ascii="Courier New" w:hAnsi="Courier New" w:cs="Courier New"/>
@@ -3742,19 +3540,7 @@
         <w:rPr>
           <w:rFonts w:ascii="Courier New" w:hAnsi="Courier New" w:cs="Courier New"/>
         </w:rPr>
-        <w:t>开始数</w:t>
-      </w:r>
-      <w:r>
-        <w:rPr>
-          <w:rFonts w:ascii="Courier New" w:hAnsi="Courier New" w:cs="Courier New"/>
-        </w:rPr>
-        <w:t>的</w:t>
-      </w:r>
-      <w:r>
-        <w:rPr>
-          <w:rFonts w:ascii="Courier New" w:hAnsi="Courier New" w:cs="Courier New"/>
-        </w:rPr>
-        <w:t>，所以他就是普通人说的第十一个位！！！</w:t>
+        <w:t>开始数的，所以他就是普通人说的第十一个位！！！</w:t>
       </w:r>
     </w:p>
     <w:p>
@@ -3769,13 +3555,7 @@
         <w:rPr>
           <w:rFonts w:ascii="Courier New" w:hAnsi="Courier New" w:cs="Courier New"/>
         </w:rPr>
-        <w:t xml:space="preserve">Address: </w:t>
-      </w:r>
-      <w:r>
-        <w:rPr>
-          <w:rFonts w:ascii="Courier New" w:hAnsi="Courier New" w:cs="Courier New"/>
-        </w:rPr>
-        <w:t>31 30 29 28 …… 11 10 9 8 …… 6 5 4 3 2 1 0</w:t>
+        <w:t>Address: 31 30 29 28 …… 11 10 9 8 …… 6 5 4 3 2 1 0</w:t>
       </w:r>
     </w:p>
     <w:p>
@@ -3790,27 +3570,7 @@
         <w:rPr>
           <w:rFonts w:ascii="Courier New" w:hAnsi="Courier New" w:cs="Courier New"/>
         </w:rPr>
-        <w:t xml:space="preserve">..Value: </w:t>
-      </w:r>
-      <w:r>
-        <w:rPr>
-          <w:rFonts w:ascii="Courier New" w:hAnsi="Courier New" w:cs="Courier New"/>
-        </w:rPr>
-        <w:t>.0 .0 .0 .0 …</w:t>
-      </w:r>
-      <w:proofErr w:type="gramStart"/>
-      <w:r>
-        <w:rPr>
-          <w:rFonts w:ascii="Courier New" w:hAnsi="Courier New" w:cs="Courier New"/>
-        </w:rPr>
-        <w:t>… .</w:t>
-      </w:r>
-      <w:proofErr w:type="gramEnd"/>
-      <w:r>
-        <w:rPr>
-          <w:rFonts w:ascii="Courier New" w:hAnsi="Courier New" w:cs="Courier New"/>
-        </w:rPr>
-        <w:t>0 .</w:t>
+        <w:t>..Value: .0 .0 .0 .0 …… .0 .</w:t>
       </w:r>
       <w:r>
         <w:rPr>
@@ -3902,25 +3662,7 @@
         <w:rPr>
           <w:rFonts w:ascii="Courier New" w:hAnsi="Courier New" w:cs="Courier New" w:hint="eastAsia"/>
         </w:rPr>
-        <w:t>(</w:t>
-      </w:r>
-      <w:r>
-        <w:rPr>
-          <w:rFonts w:ascii="Courier New" w:hAnsi="Courier New" w:cs="Courier New" w:hint="eastAsia"/>
-        </w:rPr>
-        <w:t>1</w:t>
-      </w:r>
-      <w:r>
-        <w:rPr>
-          <w:rFonts w:ascii="Courier New" w:hAnsi="Courier New" w:cs="Courier New" w:hint="eastAsia"/>
-        </w:rPr>
-        <w:t>)</w:t>
-      </w:r>
-      <w:r>
-        <w:rPr>
-          <w:rFonts w:ascii="Courier New" w:hAnsi="Courier New" w:cs="Courier New" w:hint="eastAsia"/>
-        </w:rPr>
-        <w:t>.</w:t>
+        <w:t>(1).</w:t>
       </w:r>
       <w:r>
         <w:rPr>
@@ -3928,28 +3670,24 @@
         </w:rPr>
         <w:t>将</w:t>
       </w:r>
-      <w:proofErr w:type="spellStart"/>
       <w:r>
         <w:rPr>
           <w:rFonts w:ascii="Courier New" w:hAnsi="Courier New" w:cs="Courier New" w:hint="eastAsia"/>
         </w:rPr>
         <w:t>esi</w:t>
       </w:r>
-      <w:proofErr w:type="spellEnd"/>
       <w:r>
         <w:rPr>
           <w:rFonts w:ascii="Courier New" w:hAnsi="Courier New" w:cs="Courier New" w:hint="eastAsia"/>
         </w:rPr>
         <w:t>和</w:t>
       </w:r>
-      <w:proofErr w:type="spellStart"/>
       <w:r>
         <w:rPr>
           <w:rFonts w:ascii="Courier New" w:hAnsi="Courier New" w:cs="Courier New" w:hint="eastAsia"/>
         </w:rPr>
         <w:t>edi</w:t>
       </w:r>
-      <w:proofErr w:type="spellEnd"/>
       <w:r>
         <w:rPr>
           <w:rFonts w:ascii="Courier New" w:hAnsi="Courier New" w:cs="Courier New" w:hint="eastAsia"/>
@@ -3970,7 +3708,7 @@
           <w:noProof/>
         </w:rPr>
         <w:drawing>
-          <wp:inline distT="0" distB="0" distL="0" distR="0" wp14:anchorId="5198661B" wp14:editId="59DE2BA7">
+          <wp:inline distT="0" distB="0" distL="0" distR="0" wp14:anchorId="5CB49DB7" wp14:editId="18134A9A">
             <wp:extent cx="5274310" cy="2978398"/>
             <wp:effectExtent l="0" t="0" r="2540" b="0"/>
             <wp:docPr id="3" name="图片 3"/>
@@ -4018,25 +3756,7 @@
         <w:rPr>
           <w:rFonts w:ascii="Courier New" w:hAnsi="Courier New" w:cs="Courier New" w:hint="eastAsia"/>
         </w:rPr>
-        <w:t>(</w:t>
-      </w:r>
-      <w:r>
-        <w:rPr>
-          <w:rFonts w:ascii="Courier New" w:hAnsi="Courier New" w:cs="Courier New" w:hint="eastAsia"/>
-        </w:rPr>
-        <w:t>2</w:t>
-      </w:r>
-      <w:r>
-        <w:rPr>
-          <w:rFonts w:ascii="Courier New" w:hAnsi="Courier New" w:cs="Courier New" w:hint="eastAsia"/>
-        </w:rPr>
-        <w:t>)</w:t>
-      </w:r>
-      <w:r>
-        <w:rPr>
-          <w:rFonts w:ascii="Courier New" w:hAnsi="Courier New" w:cs="Courier New" w:hint="eastAsia"/>
-        </w:rPr>
-        <w:t>.</w:t>
+        <w:t>(2).</w:t>
       </w:r>
       <w:r>
         <w:rPr>
@@ -4095,7 +3815,7 @@
         </w:rPr>
         <w:lastRenderedPageBreak/>
         <w:drawing>
-          <wp:inline distT="0" distB="0" distL="0" distR="0" wp14:anchorId="4F0C2914" wp14:editId="79D6E7D5">
+          <wp:inline distT="0" distB="0" distL="0" distR="0" wp14:anchorId="3721B69C" wp14:editId="23674F26">
             <wp:extent cx="5274310" cy="2978398"/>
             <wp:effectExtent l="0" t="0" r="2540" b="0"/>
             <wp:docPr id="11" name="图片 11"/>
@@ -4143,25 +3863,7 @@
         <w:rPr>
           <w:rFonts w:ascii="Courier New" w:hAnsi="Courier New" w:cs="Courier New" w:hint="eastAsia"/>
         </w:rPr>
-        <w:t>(</w:t>
-      </w:r>
-      <w:r>
-        <w:rPr>
-          <w:rFonts w:ascii="Courier New" w:hAnsi="Courier New" w:cs="Courier New" w:hint="eastAsia"/>
-        </w:rPr>
-        <w:t>3</w:t>
-      </w:r>
-      <w:r>
-        <w:rPr>
-          <w:rFonts w:ascii="Courier New" w:hAnsi="Courier New" w:cs="Courier New" w:hint="eastAsia"/>
-        </w:rPr>
-        <w:t>)</w:t>
-      </w:r>
-      <w:r>
-        <w:rPr>
-          <w:rFonts w:ascii="Courier New" w:hAnsi="Courier New" w:cs="Courier New" w:hint="eastAsia"/>
-        </w:rPr>
-        <w:t>.</w:t>
+        <w:t>(3).</w:t>
       </w:r>
       <w:r>
         <w:rPr>
@@ -4201,7 +3903,7 @@
           <w:noProof/>
         </w:rPr>
         <w:drawing>
-          <wp:inline distT="0" distB="0" distL="0" distR="0" wp14:anchorId="41ED4537" wp14:editId="29DF2046">
+          <wp:inline distT="0" distB="0" distL="0" distR="0" wp14:anchorId="4D541B6D" wp14:editId="2EAD0E66">
             <wp:extent cx="5274310" cy="2978398"/>
             <wp:effectExtent l="0" t="0" r="2540" b="0"/>
             <wp:docPr id="12" name="图片 12"/>
@@ -4249,25 +3951,7 @@
         <w:rPr>
           <w:rFonts w:ascii="Courier New" w:hAnsi="Courier New" w:cs="Courier New" w:hint="eastAsia"/>
         </w:rPr>
-        <w:t>(</w:t>
-      </w:r>
-      <w:r>
-        <w:rPr>
-          <w:rFonts w:ascii="Courier New" w:hAnsi="Courier New" w:cs="Courier New" w:hint="eastAsia"/>
-        </w:rPr>
-        <w:t>4</w:t>
-      </w:r>
-      <w:r>
-        <w:rPr>
-          <w:rFonts w:ascii="Courier New" w:hAnsi="Courier New" w:cs="Courier New" w:hint="eastAsia"/>
-        </w:rPr>
-        <w:t>)</w:t>
-      </w:r>
-      <w:r>
-        <w:rPr>
-          <w:rFonts w:ascii="Courier New" w:hAnsi="Courier New" w:cs="Courier New" w:hint="eastAsia"/>
-        </w:rPr>
-        <w:t>.</w:t>
+        <w:t>(4).</w:t>
       </w:r>
       <w:r>
         <w:rPr>
@@ -4287,49 +3971,11 @@
         </w:rPr>
         <w:t>，转换成二进制是</w:t>
       </w:r>
-      <w:proofErr w:type="gramStart"/>
-      <w:r>
-        <w:rPr>
-          <w:rFonts w:ascii="Courier New" w:hAnsi="Courier New" w:cs="Courier New" w:hint="eastAsia"/>
-        </w:rPr>
-        <w:t xml:space="preserve">0000 0000 0000 0000 </w:t>
-      </w:r>
-      <w:proofErr w:type="gramEnd"/>
-      <w:r>
-        <w:rPr>
-          <w:rFonts w:ascii="Courier New" w:hAnsi="Courier New" w:cs="Courier New" w:hint="eastAsia"/>
-        </w:rPr>
-        <w:t>0000 00</w:t>
-      </w:r>
-      <w:r>
-        <w:rPr>
-          <w:rFonts w:ascii="Courier New" w:hAnsi="Courier New" w:cs="Courier New" w:hint="eastAsia"/>
-        </w:rPr>
-        <w:t>10</w:t>
-      </w:r>
-      <w:r>
-        <w:rPr>
-          <w:rFonts w:ascii="Courier New" w:hAnsi="Courier New" w:cs="Courier New" w:hint="eastAsia"/>
-        </w:rPr>
-        <w:t xml:space="preserve"> </w:t>
-      </w:r>
-      <w:r>
-        <w:rPr>
-          <w:rFonts w:ascii="Courier New" w:hAnsi="Courier New" w:cs="Courier New" w:hint="eastAsia"/>
-        </w:rPr>
-        <w:t>0100</w:t>
-      </w:r>
-      <w:r>
-        <w:rPr>
-          <w:rFonts w:ascii="Courier New" w:hAnsi="Courier New" w:cs="Courier New" w:hint="eastAsia"/>
-        </w:rPr>
-        <w:t xml:space="preserve"> </w:t>
-      </w:r>
-      <w:r>
-        <w:rPr>
-          <w:rFonts w:ascii="Courier New" w:hAnsi="Courier New" w:cs="Courier New" w:hint="eastAsia"/>
-        </w:rPr>
-        <w:t>0110</w:t>
+      <w:r>
+        <w:rPr>
+          <w:rFonts w:ascii="Courier New" w:hAnsi="Courier New" w:cs="Courier New" w:hint="eastAsia"/>
+        </w:rPr>
+        <w:t>0000 0000 0000 0000 0000 0010 0100 0110</w:t>
       </w:r>
     </w:p>
     <w:p>
@@ -4346,7 +3992,7 @@
         </w:rPr>
         <w:lastRenderedPageBreak/>
         <w:drawing>
-          <wp:inline distT="0" distB="0" distL="0" distR="0" wp14:anchorId="3E3B6134" wp14:editId="174E7B74">
+          <wp:inline distT="0" distB="0" distL="0" distR="0" wp14:anchorId="400E24D0" wp14:editId="79A71D85">
             <wp:extent cx="5274310" cy="2978398"/>
             <wp:effectExtent l="0" t="0" r="2540" b="0"/>
             <wp:docPr id="13" name="图片 13"/>
@@ -4394,25 +4040,7 @@
         <w:rPr>
           <w:rFonts w:ascii="Courier New" w:hAnsi="Courier New" w:cs="Courier New" w:hint="eastAsia"/>
         </w:rPr>
-        <w:t>(</w:t>
-      </w:r>
-      <w:r>
-        <w:rPr>
-          <w:rFonts w:ascii="Courier New" w:hAnsi="Courier New" w:cs="Courier New" w:hint="eastAsia"/>
-        </w:rPr>
-        <w:t>5</w:t>
-      </w:r>
-      <w:r>
-        <w:rPr>
-          <w:rFonts w:ascii="Courier New" w:hAnsi="Courier New" w:cs="Courier New" w:hint="eastAsia"/>
-        </w:rPr>
-        <w:t>)</w:t>
-      </w:r>
-      <w:r>
-        <w:rPr>
-          <w:rFonts w:ascii="Courier New" w:hAnsi="Courier New" w:cs="Courier New" w:hint="eastAsia"/>
-        </w:rPr>
-        <w:t>.</w:t>
+        <w:t>(5).</w:t>
       </w:r>
       <w:r>
         <w:rPr>
@@ -4494,7 +4122,7 @@
           <w:noProof/>
         </w:rPr>
         <w:drawing>
-          <wp:inline distT="0" distB="0" distL="0" distR="0" wp14:anchorId="06649294" wp14:editId="29D82026">
+          <wp:inline distT="0" distB="0" distL="0" distR="0" wp14:anchorId="1B246EFB" wp14:editId="5FC249CE">
             <wp:extent cx="5274310" cy="2978398"/>
             <wp:effectExtent l="0" t="0" r="2540" b="0"/>
             <wp:docPr id="14" name="图片 14"/>
@@ -4542,25 +4170,7 @@
         <w:rPr>
           <w:rFonts w:ascii="Courier New" w:hAnsi="Courier New" w:cs="Courier New" w:hint="eastAsia"/>
         </w:rPr>
-        <w:t>(</w:t>
-      </w:r>
-      <w:r>
-        <w:rPr>
-          <w:rFonts w:ascii="Courier New" w:hAnsi="Courier New" w:cs="Courier New" w:hint="eastAsia"/>
-        </w:rPr>
-        <w:t>6</w:t>
-      </w:r>
-      <w:r>
-        <w:rPr>
-          <w:rFonts w:ascii="Courier New" w:hAnsi="Courier New" w:cs="Courier New" w:hint="eastAsia"/>
-        </w:rPr>
-        <w:t>)</w:t>
-      </w:r>
-      <w:r>
-        <w:rPr>
-          <w:rFonts w:ascii="Courier New" w:hAnsi="Courier New" w:cs="Courier New" w:hint="eastAsia"/>
-        </w:rPr>
-        <w:t>.</w:t>
+        <w:t>(6).</w:t>
       </w:r>
       <w:r>
         <w:rPr>
@@ -4614,13 +4224,7 @@
         <w:rPr>
           <w:rFonts w:ascii="Courier New" w:hAnsi="Courier New" w:cs="Courier New" w:hint="eastAsia"/>
         </w:rPr>
-        <w:t>的位置</w:t>
-      </w:r>
-      <w:r>
-        <w:rPr>
-          <w:rFonts w:ascii="Courier New" w:hAnsi="Courier New" w:cs="Courier New" w:hint="eastAsia"/>
-        </w:rPr>
-        <w:t>，把</w:t>
+        <w:t>的位置，把</w:t>
       </w:r>
       <w:r>
         <w:rPr>
@@ -4632,13 +4236,7 @@
         <w:rPr>
           <w:rFonts w:ascii="Courier New" w:hAnsi="Courier New" w:cs="Courier New" w:hint="eastAsia"/>
         </w:rPr>
-        <w:t>所在内存</w:t>
-      </w:r>
-      <w:r>
-        <w:rPr>
-          <w:rFonts w:ascii="Courier New" w:hAnsi="Courier New" w:cs="Courier New" w:hint="eastAsia"/>
-        </w:rPr>
-        <w:t>的值设为</w:t>
+        <w:t>所在内存的值设为</w:t>
       </w:r>
       <w:r>
         <w:rPr>
@@ -4679,7 +4277,7 @@
         </w:rPr>
         <w:lastRenderedPageBreak/>
         <w:drawing>
-          <wp:inline distT="0" distB="0" distL="0" distR="0" wp14:anchorId="1D63DA7A" wp14:editId="49FE4A28">
+          <wp:inline distT="0" distB="0" distL="0" distR="0" wp14:anchorId="3B964DA3" wp14:editId="102D2BFA">
             <wp:extent cx="5274310" cy="2978398"/>
             <wp:effectExtent l="0" t="0" r="2540" b="0"/>
             <wp:docPr id="16" name="图片 16"/>
@@ -4727,31 +4325,7 @@
         <w:rPr>
           <w:rFonts w:ascii="Courier New" w:hAnsi="Courier New" w:cs="Courier New" w:hint="eastAsia"/>
         </w:rPr>
-        <w:t>(</w:t>
-      </w:r>
-      <w:r>
-        <w:rPr>
-          <w:rFonts w:ascii="Courier New" w:hAnsi="Courier New" w:cs="Courier New" w:hint="eastAsia"/>
-        </w:rPr>
-        <w:t>7</w:t>
-      </w:r>
-      <w:r>
-        <w:rPr>
-          <w:rFonts w:ascii="Courier New" w:hAnsi="Courier New" w:cs="Courier New" w:hint="eastAsia"/>
-        </w:rPr>
-        <w:t>)</w:t>
-      </w:r>
-      <w:r>
-        <w:rPr>
-          <w:rFonts w:ascii="Courier New" w:hAnsi="Courier New" w:cs="Courier New" w:hint="eastAsia"/>
-        </w:rPr>
-        <w:t>.</w:t>
-      </w:r>
-      <w:r>
-        <w:rPr>
-          <w:rFonts w:ascii="Courier New" w:hAnsi="Courier New" w:cs="Courier New" w:hint="eastAsia"/>
-        </w:rPr>
-        <w:t>MOVS</w:t>
+        <w:t>(7).MOVS</w:t>
       </w:r>
       <w:r>
         <w:rPr>
@@ -4821,7 +4395,7 @@
           <w:noProof/>
         </w:rPr>
         <w:drawing>
-          <wp:inline distT="0" distB="0" distL="0" distR="0" wp14:anchorId="4E33BA65" wp14:editId="31828F95">
+          <wp:inline distT="0" distB="0" distL="0" distR="0" wp14:anchorId="2FFCCD6B" wp14:editId="1061532C">
             <wp:extent cx="5274310" cy="2978398"/>
             <wp:effectExtent l="0" t="0" r="2540" b="0"/>
             <wp:docPr id="17" name="图片 17"/>
@@ -4978,13 +4552,7 @@
         <w:rPr>
           <w:rFonts w:ascii="Courier New" w:hAnsi="Courier New" w:cs="Courier New" w:hint="eastAsia"/>
         </w:rPr>
-        <w:t>STOS DWORD PTR ES:[EDI]</w:t>
-      </w:r>
-      <w:r>
-        <w:rPr>
-          <w:rFonts w:ascii="Courier New" w:hAnsi="Courier New" w:cs="Courier New" w:hint="eastAsia"/>
-        </w:rPr>
-        <w:t xml:space="preserve">  </w:t>
+        <w:t xml:space="preserve">STOS DWORD PTR ES:[EDI]  </w:t>
       </w:r>
       <w:r>
         <w:rPr>
@@ -5047,13 +4615,7 @@
         <w:rPr>
           <w:rFonts w:ascii="Courier New" w:hAnsi="Courier New" w:cs="Courier New" w:hint="eastAsia"/>
         </w:rPr>
-        <w:t>加</w:t>
-      </w:r>
-      <w:r>
-        <w:rPr>
-          <w:rFonts w:ascii="Courier New" w:hAnsi="Courier New" w:cs="Courier New" w:hint="eastAsia"/>
-        </w:rPr>
-        <w:t>或减一个</w:t>
+        <w:t>加或减一个</w:t>
       </w:r>
       <w:r>
         <w:rPr>
@@ -5094,7 +4656,7 @@
         </w:rPr>
         <w:lastRenderedPageBreak/>
         <w:drawing>
-          <wp:inline distT="0" distB="0" distL="0" distR="0" wp14:anchorId="5528169A" wp14:editId="516F99A2">
+          <wp:inline distT="0" distB="0" distL="0" distR="0" wp14:anchorId="00C07589" wp14:editId="7269C53C">
             <wp:extent cx="5274310" cy="2978398"/>
             <wp:effectExtent l="0" t="0" r="2540" b="0"/>
             <wp:docPr id="15" name="图片 15"/>
@@ -5146,13 +4708,7 @@
         <w:rPr>
           <w:rFonts w:ascii="Courier New" w:hAnsi="Courier New" w:cs="Courier New" w:hint="eastAsia"/>
         </w:rPr>
-        <w:t>REP XXX</w:t>
-      </w:r>
-      <w:r>
-        <w:rPr>
-          <w:rFonts w:ascii="Courier New" w:hAnsi="Courier New" w:cs="Courier New" w:hint="eastAsia"/>
-        </w:rPr>
-        <w:t xml:space="preserve"> (REP</w:t>
+        <w:t>REP XXX (REP</w:t>
       </w:r>
       <w:r>
         <w:rPr>
@@ -5225,7 +4781,7 @@
           <w:noProof/>
         </w:rPr>
         <w:drawing>
-          <wp:inline distT="0" distB="0" distL="0" distR="0" wp14:anchorId="61EA39E3" wp14:editId="2037D209">
+          <wp:inline distT="0" distB="0" distL="0" distR="0" wp14:anchorId="5EC07F0A" wp14:editId="19D68BC3">
             <wp:extent cx="5274310" cy="2978398"/>
             <wp:effectExtent l="0" t="0" r="2540" b="0"/>
             <wp:docPr id="18" name="图片 18"/>
@@ -5316,19 +4872,7 @@
         <w:rPr>
           <w:rFonts w:ascii="Courier New" w:hAnsi="Courier New" w:cs="Courier New" w:hint="eastAsia"/>
         </w:rPr>
-        <w:t>的</w:t>
-      </w:r>
-      <w:r>
-        <w:rPr>
-          <w:rFonts w:ascii="Courier New" w:hAnsi="Courier New" w:cs="Courier New" w:hint="eastAsia"/>
-        </w:rPr>
-        <w:t>地址</w:t>
-      </w:r>
-      <w:r>
-        <w:rPr>
-          <w:rFonts w:ascii="Courier New" w:hAnsi="Courier New" w:cs="Courier New" w:hint="eastAsia"/>
-        </w:rPr>
-        <w:t>。</w:t>
+        <w:t>的地址。</w:t>
       </w:r>
     </w:p>
     <w:p>
@@ -5345,7 +4889,7 @@
         </w:rPr>
         <w:lastRenderedPageBreak/>
         <w:drawing>
-          <wp:inline distT="0" distB="0" distL="0" distR="0" wp14:anchorId="212AB79A" wp14:editId="545C390B">
+          <wp:inline distT="0" distB="0" distL="0" distR="0" wp14:anchorId="56BC653F" wp14:editId="1484FE93">
             <wp:extent cx="5274310" cy="2965578"/>
             <wp:effectExtent l="0" t="0" r="2540" b="6350"/>
             <wp:docPr id="19" name="图片 19"/>
@@ -5412,21 +4956,7 @@
         <w:rPr>
           <w:rFonts w:ascii="Courier New" w:hAnsi="Courier New" w:cs="Courier New" w:hint="eastAsia"/>
         </w:rPr>
-        <w:t>弹出</w:t>
-      </w:r>
-      <w:proofErr w:type="gramStart"/>
-      <w:r>
-        <w:rPr>
-          <w:rFonts w:ascii="Courier New" w:hAnsi="Courier New" w:cs="Courier New" w:hint="eastAsia"/>
-        </w:rPr>
-        <w:t>栈</w:t>
-      </w:r>
-      <w:proofErr w:type="gramEnd"/>
-      <w:r>
-        <w:rPr>
-          <w:rFonts w:ascii="Courier New" w:hAnsi="Courier New" w:cs="Courier New" w:hint="eastAsia"/>
-        </w:rPr>
-        <w:t>顶到寄存器或内存</w:t>
+        <w:t>弹出栈顶到寄存器或内存</w:t>
       </w:r>
       <w:r>
         <w:rPr>
@@ -5438,21 +4968,7 @@
         <w:rPr>
           <w:rFonts w:ascii="Courier New" w:hAnsi="Courier New" w:cs="Courier New" w:hint="eastAsia"/>
         </w:rPr>
-        <w:t>，并后移</w:t>
-      </w:r>
-      <w:proofErr w:type="gramStart"/>
-      <w:r>
-        <w:rPr>
-          <w:rFonts w:ascii="Courier New" w:hAnsi="Courier New" w:cs="Courier New" w:hint="eastAsia"/>
-        </w:rPr>
-        <w:t>栈</w:t>
-      </w:r>
-      <w:proofErr w:type="gramEnd"/>
-      <w:r>
-        <w:rPr>
-          <w:rFonts w:ascii="Courier New" w:hAnsi="Courier New" w:cs="Courier New" w:hint="eastAsia"/>
-        </w:rPr>
-        <w:t>顶指针</w:t>
+        <w:t>，并后移栈顶指针</w:t>
       </w:r>
       <w:r>
         <w:rPr>
@@ -5480,7 +4996,7 @@
           <w:noProof/>
         </w:rPr>
         <w:drawing>
-          <wp:inline distT="0" distB="0" distL="0" distR="0" wp14:anchorId="701EFFF9" wp14:editId="040A75F8">
+          <wp:inline distT="0" distB="0" distL="0" distR="0" wp14:anchorId="4D271B54" wp14:editId="70503BC1">
             <wp:extent cx="5274310" cy="2965578"/>
             <wp:effectExtent l="0" t="0" r="2540" b="6350"/>
             <wp:docPr id="20" name="图片 20"/>
@@ -5598,16 +5114,8 @@
         <w:rPr>
           <w:rFonts w:ascii="Courier New" w:hAnsi="Courier New" w:cs="Courier New" w:hint="eastAsia"/>
         </w:rPr>
-        <w:t xml:space="preserve">MOV </w:t>
-      </w:r>
-      <w:proofErr w:type="spellStart"/>
-      <w:r>
-        <w:rPr>
-          <w:rFonts w:ascii="Courier New" w:hAnsi="Courier New" w:cs="Courier New" w:hint="eastAsia"/>
-        </w:rPr>
-        <w:t>EIP,a</w:t>
-      </w:r>
-      <w:proofErr w:type="spellEnd"/>
+        <w:t>MOV EIP,a</w:t>
+      </w:r>
       <w:r>
         <w:rPr>
           <w:rFonts w:ascii="Courier New" w:hAnsi="Courier New" w:cs="Courier New" w:hint="eastAsia"/>
@@ -5665,7 +5173,7 @@
         </w:rPr>
         <w:lastRenderedPageBreak/>
         <w:drawing>
-          <wp:inline distT="0" distB="0" distL="0" distR="0" wp14:anchorId="7CDC7C5E" wp14:editId="54AECBCF">
+          <wp:inline distT="0" distB="0" distL="0" distR="0" wp14:anchorId="51115DF0" wp14:editId="224D9F93">
             <wp:extent cx="5274310" cy="2965578"/>
             <wp:effectExtent l="0" t="0" r="2540" b="6350"/>
             <wp:docPr id="21" name="图片 21"/>
@@ -5867,19 +5375,7 @@
         <w:rPr>
           <w:rFonts w:ascii="Courier New" w:hAnsi="Courier New" w:cs="Courier New" w:hint="eastAsia"/>
         </w:rPr>
-        <w:t>指令</w:t>
-      </w:r>
-      <w:r>
-        <w:rPr>
-          <w:rFonts w:ascii="Courier New" w:hAnsi="Courier New" w:cs="Courier New" w:hint="eastAsia"/>
-        </w:rPr>
-        <w:t>的</w:t>
-      </w:r>
-      <w:r>
-        <w:rPr>
-          <w:rFonts w:ascii="Courier New" w:hAnsi="Courier New" w:cs="Courier New" w:hint="eastAsia"/>
-        </w:rPr>
-        <w:t>下一行的地址。</w:t>
+        <w:t>指令的下一行的地址。</w:t>
       </w:r>
     </w:p>
     <w:p>
@@ -5895,7 +5391,7 @@
           <w:noProof/>
         </w:rPr>
         <w:drawing>
-          <wp:inline distT="0" distB="0" distL="0" distR="0" wp14:anchorId="22441002" wp14:editId="56F69F3B">
+          <wp:inline distT="0" distB="0" distL="0" distR="0" wp14:anchorId="16EF86A6" wp14:editId="7E0D4347">
             <wp:extent cx="5274310" cy="2965578"/>
             <wp:effectExtent l="0" t="0" r="2540" b="6350"/>
             <wp:docPr id="24" name="图片 24"/>
@@ -5945,7 +5441,7 @@
         </w:rPr>
         <w:lastRenderedPageBreak/>
         <w:drawing>
-          <wp:inline distT="0" distB="0" distL="0" distR="0" wp14:anchorId="1D50DB01" wp14:editId="78A48F50">
+          <wp:inline distT="0" distB="0" distL="0" distR="0" wp14:anchorId="5DDAE4BD" wp14:editId="318620B8">
             <wp:extent cx="5274310" cy="2965578"/>
             <wp:effectExtent l="0" t="0" r="2540" b="6350"/>
             <wp:docPr id="25" name="图片 25"/>
@@ -6122,7 +5618,7 @@
         <w:pStyle w:val="a4"/>
         <w:ind w:left="780" w:firstLineChars="0" w:firstLine="0"/>
         <w:rPr>
-          <w:rFonts w:ascii="Courier New" w:hAnsi="Courier New" w:cs="Courier New" w:hint="eastAsia"/>
+          <w:rFonts w:ascii="Courier New" w:hAnsi="Courier New" w:cs="Courier New"/>
         </w:rPr>
       </w:pPr>
       <w:r>
@@ -6130,7 +5626,7 @@
           <w:noProof/>
         </w:rPr>
         <w:drawing>
-          <wp:inline distT="0" distB="0" distL="0" distR="0" wp14:anchorId="04835AF9" wp14:editId="3BFD5AE5">
+          <wp:inline distT="0" distB="0" distL="0" distR="0" wp14:anchorId="01A20891" wp14:editId="402F4E5C">
             <wp:extent cx="5274310" cy="2965578"/>
             <wp:effectExtent l="0" t="0" r="2540" b="6350"/>
             <wp:docPr id="26" name="图片 26"/>
@@ -6175,7 +5671,7 @@
         </w:numPr>
         <w:ind w:firstLineChars="0"/>
         <w:rPr>
-          <w:rFonts w:ascii="Courier New" w:hAnsi="Courier New" w:cs="Courier New" w:hint="eastAsia"/>
+          <w:rFonts w:ascii="Courier New" w:hAnsi="Courier New" w:cs="Courier New"/>
         </w:rPr>
       </w:pPr>
       <w:r>
@@ -6190,7 +5686,7 @@
         <w:pStyle w:val="a4"/>
         <w:ind w:left="780" w:firstLineChars="0" w:firstLine="0"/>
         <w:rPr>
-          <w:rFonts w:ascii="Courier New" w:hAnsi="Courier New" w:cs="Courier New" w:hint="eastAsia"/>
+          <w:rFonts w:ascii="Courier New" w:hAnsi="Courier New" w:cs="Courier New"/>
         </w:rPr>
       </w:pPr>
       <w:r>
@@ -6217,19 +5713,11 @@
         </w:rPr>
         <w:t>a</w:t>
       </w:r>
-      <w:proofErr w:type="gramStart"/>
-      <w:r>
-        <w:rPr>
-          <w:rFonts w:ascii="Courier New" w:hAnsi="Courier New" w:cs="Courier New" w:hint="eastAsia"/>
-        </w:rPr>
-        <w:t>个</w:t>
-      </w:r>
-      <w:proofErr w:type="gramEnd"/>
-      <w:r>
-        <w:rPr>
-          <w:rFonts w:ascii="Courier New" w:hAnsi="Courier New" w:cs="Courier New" w:hint="eastAsia"/>
-        </w:rPr>
-        <w:t>堆栈。</w:t>
+      <w:r>
+        <w:rPr>
+          <w:rFonts w:ascii="Courier New" w:hAnsi="Courier New" w:cs="Courier New" w:hint="eastAsia"/>
+        </w:rPr>
+        <w:t>个堆栈。</w:t>
       </w:r>
     </w:p>
     <w:p>
@@ -6237,7 +5725,7 @@
         <w:pStyle w:val="a4"/>
         <w:ind w:left="780" w:firstLineChars="0" w:firstLine="0"/>
         <w:rPr>
-          <w:rFonts w:ascii="Courier New" w:hAnsi="Courier New" w:cs="Courier New" w:hint="eastAsia"/>
+          <w:rFonts w:ascii="Courier New" w:hAnsi="Courier New" w:cs="Courier New"/>
         </w:rPr>
       </w:pPr>
       <w:r>
@@ -6273,7 +5761,7 @@
         </w:rPr>
         <w:lastRenderedPageBreak/>
         <w:drawing>
-          <wp:inline distT="0" distB="0" distL="0" distR="0" wp14:anchorId="6FF8E97A" wp14:editId="68821AED">
+          <wp:inline distT="0" distB="0" distL="0" distR="0" wp14:anchorId="71DDF54A" wp14:editId="6B180354">
             <wp:extent cx="5274310" cy="2978398"/>
             <wp:effectExtent l="0" t="0" r="2540" b="0"/>
             <wp:docPr id="22" name="图片 22"/>
@@ -6308,8 +5796,38 @@
           </wp:inline>
         </w:drawing>
       </w:r>
-      <w:bookmarkStart w:id="0" w:name="_GoBack"/>
-      <w:bookmarkEnd w:id="0"/>
+    </w:p>
+    <w:p>
+      <w:pPr>
+        <w:pStyle w:val="a4"/>
+        <w:numPr>
+          <w:ilvl w:val="0"/>
+          <w:numId w:val="2"/>
+        </w:numPr>
+        <w:ind w:firstLineChars="0"/>
+        <w:rPr>
+          <w:rFonts w:ascii="Courier New" w:hAnsi="Courier New" w:cs="Courier New" w:hint="eastAsia"/>
+        </w:rPr>
+      </w:pPr>
+      <w:r>
+        <w:rPr>
+          <w:rFonts w:ascii="Courier New" w:hAnsi="Courier New" w:cs="Courier New" w:hint="eastAsia"/>
+        </w:rPr>
+        <w:t>aa</w:t>
+      </w:r>
+    </w:p>
+    <w:p>
+      <w:pPr>
+        <w:pStyle w:val="a4"/>
+        <w:numPr>
+          <w:ilvl w:val="0"/>
+          <w:numId w:val="2"/>
+        </w:numPr>
+        <w:ind w:firstLineChars="0"/>
+        <w:rPr>
+          <w:rFonts w:ascii="Courier New" w:hAnsi="Courier New" w:cs="Courier New"/>
+        </w:rPr>
+      </w:pPr>
     </w:p>
     <w:sectPr>
       <w:pgSz w:w="11906" w:h="16838"/>

</xml_diff>